<commit_message>
feat: completed program 1
</commit_message>
<xml_diff>
--- a/Assignments/Programming_Assignment_2/Assignment 2_template.docx
+++ b/Assignments/Programming_Assignment_2/Assignment 2_template.docx
@@ -1,6 +1,6 @@
 
 <file path=word/document.xml><?xml version="1.0" encoding="utf-8"?>
-<w:document xmlns:wpc="http://schemas.microsoft.com/office/word/2010/wordprocessingCanvas" xmlns:cx="http://schemas.microsoft.com/office/drawing/2014/chartex" xmlns:cx1="http://schemas.microsoft.com/office/drawing/2015/9/8/chartex" xmlns:cx2="http://schemas.microsoft.com/office/drawing/2015/10/21/chartex" xmlns:cx3="http://schemas.microsoft.com/office/drawing/2016/5/9/chartex" xmlns:cx4="http://schemas.microsoft.com/office/drawing/2016/5/10/chartex" xmlns:cx5="http://schemas.microsoft.com/office/drawing/2016/5/11/chartex" xmlns:cx6="http://schemas.microsoft.com/office/drawing/2016/5/12/chartex" xmlns:cx7="http://schemas.microsoft.com/office/drawing/2016/5/13/chartex" xmlns:cx8="http://schemas.microsoft.com/office/drawing/2016/5/14/chartex" xmlns:mc="http://schemas.openxmlformats.org/markup-compatibility/2006" xmlns:aink="http://schemas.microsoft.com/office/drawing/2016/ink" xmlns:am3d="http://schemas.microsoft.com/office/drawing/2017/model3d" xmlns:o="urn:schemas-microsoft-com:office:office" xmlns:r="http://schemas.openxmlformats.org/officeDocument/2006/relationships" xmlns:m="http://schemas.openxmlformats.org/officeDocument/2006/math" xmlns:v="urn:schemas-microsoft-com:vml" xmlns:wp14="http://schemas.microsoft.com/office/word/2010/wordprocessingDrawing" xmlns:wp="http://schemas.openxmlformats.org/drawingml/2006/wordprocessingDrawing" xmlns:w10="urn:schemas-microsoft-com:office:word" xmlns:w="http://schemas.openxmlformats.org/wordprocessingml/2006/main" xmlns:w14="http://schemas.microsoft.com/office/word/2010/wordml" xmlns:w15="http://schemas.microsoft.com/office/word/2012/wordml" xmlns:w16cex="http://schemas.microsoft.com/office/word/2018/wordml/cex" xmlns:w16cid="http://schemas.microsoft.com/office/word/2016/wordml/cid" xmlns:w16="http://schemas.microsoft.com/office/word/2018/wordml" xmlns:w16sdtdh="http://schemas.microsoft.com/office/word/2020/wordml/sdtdatahash" xmlns:w16se="http://schemas.microsoft.com/office/word/2015/wordml/symex" xmlns:wpg="http://schemas.microsoft.com/office/word/2010/wordprocessingGroup" xmlns:wpi="http://schemas.microsoft.com/office/word/2010/wordprocessingInk" xmlns:wne="http://schemas.microsoft.com/office/word/2006/wordml" xmlns:wps="http://schemas.microsoft.com/office/word/2010/wordprocessingShape" mc:Ignorable="w14 w15 w16se w16cid w16 w16cex w16sdtdh wp14">
+<w:document xmlns:wpc="http://schemas.microsoft.com/office/word/2010/wordprocessingCanvas" xmlns:mc="http://schemas.openxmlformats.org/markup-compatibility/2006" xmlns:o="urn:schemas-microsoft-com:office:office" xmlns:r="http://schemas.openxmlformats.org/officeDocument/2006/relationships" xmlns:m="http://schemas.openxmlformats.org/officeDocument/2006/math" xmlns:v="urn:schemas-microsoft-com:vml" xmlns:wp14="http://schemas.microsoft.com/office/word/2010/wordprocessingDrawing" xmlns:wp="http://schemas.openxmlformats.org/drawingml/2006/wordprocessingDrawing" xmlns:w="http://schemas.openxmlformats.org/wordprocessingml/2006/main" xmlns:w14="http://schemas.microsoft.com/office/word/2010/wordml" xmlns:w10="urn:schemas-microsoft-com:office:word" xmlns:w15="http://schemas.microsoft.com/office/word/2012/wordml" xmlns:wpg="http://schemas.microsoft.com/office/word/2010/wordprocessingGroup" xmlns:wpi="http://schemas.microsoft.com/office/word/2010/wordprocessingInk" xmlns:wne="http://schemas.microsoft.com/office/word/2006/wordml" xmlns:wps="http://schemas.microsoft.com/office/word/2010/wordprocessingShape" xmlns:wpsCustomData="http://www.wps.cn/officeDocument/2013/wpsCustomData" mc:Ignorable="w14 w15 wp14">
   <w:body>
     <w:p>
       <w:pPr>
@@ -31,21 +31,7 @@
           <w:b/>
           <w:bCs/>
         </w:rPr>
-        <w:t>Module</w:t>
-      </w:r>
-      <w:r>
-        <w:rPr>
-          <w:b/>
-          <w:bCs/>
-        </w:rPr>
-        <w:t xml:space="preserve"> 5 </w:t>
-      </w:r>
-      <w:r>
-        <w:rPr>
-          <w:b/>
-          <w:bCs/>
-        </w:rPr>
-        <w:t>Graded Assignment</w:t>
+        <w:t>Module 5 Graded Assignment</w:t>
       </w:r>
     </w:p>
     <w:p>
@@ -61,37 +47,58 @@
           <w:b/>
           <w:bCs/>
         </w:rPr>
-        <w:t>Template for clingo Work</w:t>
-      </w:r>
-      <w:r>
-        <w:rPr>
-          <w:b/>
-          <w:bCs/>
-        </w:rPr>
-        <w:t xml:space="preserve"> </w:t>
+        <w:t xml:space="preserve">Template for clingo Work </w:t>
       </w:r>
     </w:p>
     <w:p/>
     <w:p>
       <w:r>
-        <w:t xml:space="preserve">Problem </w:t>
-      </w:r>
-      <w:r>
-        <w:t>1</w:t>
+        <w:t>Problem 1</w:t>
       </w:r>
     </w:p>
     <w:p/>
     <w:tbl>
       <w:tblPr>
-        <w:tblStyle w:val="TableGrid"/>
+        <w:tblStyle w:val="7"/>
         <w:tblW w:w="0" w:type="auto"/>
-        <w:tblLook w:val="04A0" w:firstRow="1" w:lastRow="0" w:firstColumn="1" w:lastColumn="0" w:noHBand="0" w:noVBand="1"/>
+        <w:tblInd w:w="0" w:type="dxa"/>
+        <w:tblBorders>
+          <w:top w:val="single" w:color="auto" w:sz="4" w:space="0"/>
+          <w:left w:val="single" w:color="auto" w:sz="4" w:space="0"/>
+          <w:bottom w:val="single" w:color="auto" w:sz="4" w:space="0"/>
+          <w:right w:val="single" w:color="auto" w:sz="4" w:space="0"/>
+          <w:insideH w:val="single" w:color="auto" w:sz="4" w:space="0"/>
+          <w:insideV w:val="single" w:color="auto" w:sz="4" w:space="0"/>
+        </w:tblBorders>
+        <w:tblLayout w:type="autofit"/>
+        <w:tblCellMar>
+          <w:top w:w="0" w:type="dxa"/>
+          <w:left w:w="108" w:type="dxa"/>
+          <w:bottom w:w="0" w:type="dxa"/>
+          <w:right w:w="108" w:type="dxa"/>
+        </w:tblCellMar>
       </w:tblPr>
       <w:tblGrid>
         <w:gridCol w:w="1795"/>
         <w:gridCol w:w="7555"/>
       </w:tblGrid>
       <w:tr>
+        <w:tblPrEx>
+          <w:tblBorders>
+            <w:top w:val="single" w:color="auto" w:sz="4" w:space="0"/>
+            <w:left w:val="single" w:color="auto" w:sz="4" w:space="0"/>
+            <w:bottom w:val="single" w:color="auto" w:sz="4" w:space="0"/>
+            <w:right w:val="single" w:color="auto" w:sz="4" w:space="0"/>
+            <w:insideH w:val="single" w:color="auto" w:sz="4" w:space="0"/>
+            <w:insideV w:val="single" w:color="auto" w:sz="4" w:space="0"/>
+          </w:tblBorders>
+          <w:tblCellMar>
+            <w:top w:w="0" w:type="dxa"/>
+            <w:left w:w="108" w:type="dxa"/>
+            <w:bottom w:w="0" w:type="dxa"/>
+            <w:right w:w="108" w:type="dxa"/>
+          </w:tblCellMar>
+        </w:tblPrEx>
         <w:tc>
           <w:tcPr>
             <w:tcW w:w="1795" w:type="dxa"/>
@@ -123,9 +130,648 @@
             </w:r>
           </w:p>
           <w:p/>
+          <w:p>
+            <w:pPr>
+              <w:rPr>
+                <w:rFonts w:hint="default"/>
+                <w:lang w:val="en-US"/>
+              </w:rPr>
+            </w:pPr>
+            <w:r>
+              <w:rPr>
+                <w:rFonts w:hint="default"/>
+                <w:lang w:val="en-US"/>
+              </w:rPr>
+              <w:t>blocks.lp</w:t>
+            </w:r>
+          </w:p>
+          <w:p>
+            <w:pPr>
+              <w:rPr>
+                <w:rFonts w:hint="default"/>
+                <w:lang w:val="en-US"/>
+              </w:rPr>
+            </w:pPr>
+            <w:r>
+              <w:rPr>
+                <w:rFonts w:hint="default"/>
+                <w:lang w:val="en-US"/>
+              </w:rPr>
+              <w:t>% sort and object declaration</w:t>
+            </w:r>
+          </w:p>
+          <w:p>
+            <w:pPr>
+              <w:rPr>
+                <w:rFonts w:hint="default"/>
+                <w:lang w:val="en-US"/>
+              </w:rPr>
+            </w:pPr>
+            <w:r>
+              <w:rPr>
+                <w:rFonts w:hint="default"/>
+                <w:lang w:val="en-US"/>
+              </w:rPr>
+              <w:t>% every block is a location</w:t>
+            </w:r>
+          </w:p>
+          <w:p>
+            <w:pPr>
+              <w:rPr>
+                <w:rFonts w:hint="default"/>
+                <w:lang w:val="en-US"/>
+              </w:rPr>
+            </w:pPr>
+            <w:r>
+              <w:rPr>
+                <w:rFonts w:hint="default"/>
+                <w:lang w:val="en-US"/>
+              </w:rPr>
+              <w:t>location(B) :- block(B).</w:t>
+            </w:r>
+          </w:p>
+          <w:p>
+            <w:pPr>
+              <w:rPr>
+                <w:rFonts w:hint="default"/>
+                <w:lang w:val="en-US"/>
+              </w:rPr>
+            </w:pPr>
+          </w:p>
+          <w:p>
+            <w:pPr>
+              <w:rPr>
+                <w:rFonts w:hint="default"/>
+                <w:lang w:val="en-US"/>
+              </w:rPr>
+            </w:pPr>
+            <w:r>
+              <w:rPr>
+                <w:rFonts w:hint="default"/>
+                <w:lang w:val="en-US"/>
+              </w:rPr>
+              <w:t>% the table is a location</w:t>
+            </w:r>
+          </w:p>
+          <w:p>
+            <w:pPr>
+              <w:rPr>
+                <w:rFonts w:hint="default"/>
+                <w:lang w:val="en-US"/>
+              </w:rPr>
+            </w:pPr>
+            <w:r>
+              <w:rPr>
+                <w:rFonts w:hint="default"/>
+                <w:lang w:val="en-US"/>
+              </w:rPr>
+              <w:t>location(table).</w:t>
+            </w:r>
+          </w:p>
+          <w:p>
+            <w:pPr>
+              <w:rPr>
+                <w:rFonts w:hint="default"/>
+                <w:lang w:val="en-US"/>
+              </w:rPr>
+            </w:pPr>
+          </w:p>
+          <w:p>
+            <w:pPr>
+              <w:rPr>
+                <w:rFonts w:hint="default"/>
+                <w:lang w:val="en-US"/>
+              </w:rPr>
+            </w:pPr>
+            <w:r>
+              <w:rPr>
+                <w:rFonts w:hint="default"/>
+                <w:lang w:val="en-US"/>
+              </w:rPr>
+              <w:t>% state description</w:t>
+            </w:r>
+          </w:p>
+          <w:p>
+            <w:pPr>
+              <w:rPr>
+                <w:rFonts w:hint="default"/>
+                <w:lang w:val="en-US"/>
+              </w:rPr>
+            </w:pPr>
+            <w:r>
+              <w:rPr>
+                <w:rFonts w:hint="default"/>
+                <w:lang w:val="en-US"/>
+              </w:rPr>
+              <w:t>% two blocks can't be on the same block at the same time</w:t>
+            </w:r>
+          </w:p>
+          <w:p>
+            <w:pPr>
+              <w:rPr>
+                <w:rFonts w:hint="default"/>
+                <w:lang w:val="en-US"/>
+              </w:rPr>
+            </w:pPr>
+            <w:r>
+              <w:rPr>
+                <w:rFonts w:hint="default"/>
+                <w:lang w:val="en-US"/>
+              </w:rPr>
+              <w:t>:- 2{on(BB,B,T)}, block(B), T = 0..m.</w:t>
+            </w:r>
+          </w:p>
+          <w:p>
+            <w:pPr>
+              <w:rPr>
+                <w:rFonts w:hint="default"/>
+                <w:lang w:val="en-US"/>
+              </w:rPr>
+            </w:pPr>
+          </w:p>
+          <w:p>
+            <w:pPr>
+              <w:rPr>
+                <w:rFonts w:hint="default"/>
+                <w:lang w:val="en-US"/>
+              </w:rPr>
+            </w:pPr>
+            <w:r>
+              <w:rPr>
+                <w:rFonts w:hint="default"/>
+                <w:lang w:val="en-US"/>
+              </w:rPr>
+              <w:t>% effect and preconditions of action</w:t>
+            </w:r>
+          </w:p>
+          <w:p>
+            <w:pPr>
+              <w:rPr>
+                <w:rFonts w:hint="default"/>
+                <w:lang w:val="en-US"/>
+              </w:rPr>
+            </w:pPr>
+            <w:r>
+              <w:rPr>
+                <w:rFonts w:hint="default"/>
+                <w:lang w:val="en-US"/>
+              </w:rPr>
+              <w:t>% effect of moving a block</w:t>
+            </w:r>
+          </w:p>
+          <w:p>
+            <w:pPr>
+              <w:rPr>
+                <w:rFonts w:hint="default"/>
+                <w:lang w:val="en-US"/>
+              </w:rPr>
+            </w:pPr>
+            <w:r>
+              <w:rPr>
+                <w:rFonts w:hint="default"/>
+                <w:lang w:val="en-US"/>
+              </w:rPr>
+              <w:t>on(B,L,T+1) :- move(B,L,T).</w:t>
+            </w:r>
+          </w:p>
+          <w:p>
+            <w:pPr>
+              <w:rPr>
+                <w:rFonts w:hint="default"/>
+                <w:lang w:val="en-US"/>
+              </w:rPr>
+            </w:pPr>
+          </w:p>
+          <w:p>
+            <w:pPr>
+              <w:rPr>
+                <w:rFonts w:hint="default"/>
+                <w:lang w:val="en-US"/>
+              </w:rPr>
+            </w:pPr>
+            <w:r>
+              <w:rPr>
+                <w:rFonts w:hint="default"/>
+                <w:lang w:val="en-US"/>
+              </w:rPr>
+              <w:t>% concurrent actions are limited by num of grippers</w:t>
+            </w:r>
+          </w:p>
+          <w:p>
+            <w:pPr>
+              <w:rPr>
+                <w:rFonts w:hint="default"/>
+                <w:lang w:val="en-US"/>
+              </w:rPr>
+            </w:pPr>
+            <w:r>
+              <w:rPr>
+                <w:rFonts w:hint="default"/>
+                <w:lang w:val="en-US"/>
+              </w:rPr>
+              <w:t>:- not {move(BB,LL,T)} grippers, T = 0..m-1.</w:t>
+            </w:r>
+          </w:p>
+          <w:p>
+            <w:pPr>
+              <w:rPr>
+                <w:rFonts w:hint="default"/>
+                <w:lang w:val="en-US"/>
+              </w:rPr>
+            </w:pPr>
+          </w:p>
+          <w:p>
+            <w:pPr>
+              <w:rPr>
+                <w:rFonts w:hint="default"/>
+                <w:lang w:val="en-US"/>
+              </w:rPr>
+            </w:pPr>
+            <w:r>
+              <w:rPr>
+                <w:rFonts w:hint="default"/>
+                <w:lang w:val="en-US"/>
+              </w:rPr>
+              <w:t>% a block can be moved only when it is clear</w:t>
+            </w:r>
+          </w:p>
+          <w:p>
+            <w:pPr>
+              <w:rPr>
+                <w:rFonts w:hint="default"/>
+                <w:lang w:val="en-US"/>
+              </w:rPr>
+            </w:pPr>
+            <w:r>
+              <w:rPr>
+                <w:rFonts w:hint="default"/>
+                <w:lang w:val="en-US"/>
+              </w:rPr>
+              <w:t>:- move(B,L,T), on(B1,B,T).</w:t>
+            </w:r>
+          </w:p>
+          <w:p>
+            <w:pPr>
+              <w:rPr>
+                <w:rFonts w:hint="default"/>
+                <w:lang w:val="en-US"/>
+              </w:rPr>
+            </w:pPr>
+          </w:p>
+          <w:p>
+            <w:pPr>
+              <w:rPr>
+                <w:rFonts w:hint="default"/>
+                <w:lang w:val="en-US"/>
+              </w:rPr>
+            </w:pPr>
+            <w:r>
+              <w:rPr>
+                <w:rFonts w:hint="default"/>
+                <w:lang w:val="en-US"/>
+              </w:rPr>
+              <w:t>% a block can't be moved onto a block that is being moved also</w:t>
+            </w:r>
+          </w:p>
+          <w:p>
+            <w:pPr>
+              <w:rPr>
+                <w:rFonts w:hint="default"/>
+                <w:lang w:val="en-US"/>
+              </w:rPr>
+            </w:pPr>
+            <w:r>
+              <w:rPr>
+                <w:rFonts w:hint="default"/>
+                <w:lang w:val="en-US"/>
+              </w:rPr>
+              <w:t>:- move(B,B1,T), move(B1,L,T).</w:t>
+            </w:r>
+          </w:p>
+          <w:p>
+            <w:pPr>
+              <w:rPr>
+                <w:rFonts w:hint="default"/>
+                <w:lang w:val="en-US"/>
+              </w:rPr>
+            </w:pPr>
+          </w:p>
+          <w:p>
+            <w:pPr>
+              <w:rPr>
+                <w:rFonts w:hint="default"/>
+                <w:lang w:val="en-US"/>
+              </w:rPr>
+            </w:pPr>
+            <w:r>
+              <w:rPr>
+                <w:rFonts w:hint="default"/>
+                <w:lang w:val="en-US"/>
+              </w:rPr>
+              <w:t>% domain independent axioms</w:t>
+            </w:r>
+          </w:p>
+          <w:p>
+            <w:pPr>
+              <w:rPr>
+                <w:rFonts w:hint="default"/>
+                <w:lang w:val="en-US"/>
+              </w:rPr>
+            </w:pPr>
+            <w:r>
+              <w:rPr>
+                <w:rFonts w:hint="default"/>
+                <w:lang w:val="en-US"/>
+              </w:rPr>
+              <w:t>% fluents are initially exogenous</w:t>
+            </w:r>
+          </w:p>
+          <w:p>
+            <w:pPr>
+              <w:rPr>
+                <w:rFonts w:hint="default"/>
+                <w:lang w:val="en-US"/>
+              </w:rPr>
+            </w:pPr>
+            <w:r>
+              <w:rPr>
+                <w:rFonts w:hint="default"/>
+                <w:lang w:val="en-US"/>
+              </w:rPr>
+              <w:t>1{on(B,LL,0):location(LL)}1 :- block(B).</w:t>
+            </w:r>
+          </w:p>
+          <w:p>
+            <w:pPr>
+              <w:rPr>
+                <w:rFonts w:hint="default"/>
+                <w:lang w:val="en-US"/>
+              </w:rPr>
+            </w:pPr>
+          </w:p>
+          <w:p>
+            <w:pPr>
+              <w:rPr>
+                <w:rFonts w:hint="default"/>
+                <w:lang w:val="en-US"/>
+              </w:rPr>
+            </w:pPr>
+            <w:r>
+              <w:rPr>
+                <w:rFonts w:hint="default"/>
+                <w:lang w:val="en-US"/>
+              </w:rPr>
+              <w:t>% uniqueness and existence of value constraints</w:t>
+            </w:r>
+          </w:p>
+          <w:p>
+            <w:pPr>
+              <w:rPr>
+                <w:rFonts w:hint="default"/>
+                <w:lang w:val="en-US"/>
+              </w:rPr>
+            </w:pPr>
+            <w:r>
+              <w:rPr>
+                <w:rFonts w:hint="default"/>
+                <w:lang w:val="en-US"/>
+              </w:rPr>
+              <w:t>:- not 1{on(B,LL,T)}1, block(B), T=1..m.</w:t>
+            </w:r>
+          </w:p>
+          <w:p>
+            <w:pPr>
+              <w:rPr>
+                <w:rFonts w:hint="default"/>
+                <w:lang w:val="en-US"/>
+              </w:rPr>
+            </w:pPr>
+          </w:p>
+          <w:p>
+            <w:pPr>
+              <w:rPr>
+                <w:rFonts w:hint="default"/>
+                <w:lang w:val="en-US"/>
+              </w:rPr>
+            </w:pPr>
+            <w:r>
+              <w:rPr>
+                <w:rFonts w:hint="default"/>
+                <w:lang w:val="en-US"/>
+              </w:rPr>
+              <w:t>% actions are exogenous</w:t>
+            </w:r>
+          </w:p>
+          <w:p>
+            <w:pPr>
+              <w:rPr>
+                <w:rFonts w:hint="default"/>
+                <w:lang w:val="en-US"/>
+              </w:rPr>
+            </w:pPr>
+            <w:r>
+              <w:rPr>
+                <w:rFonts w:hint="default"/>
+                <w:lang w:val="en-US"/>
+              </w:rPr>
+              <w:t>{move(B,L,T)} :- block(B), location(L), T = 0..m-1.</w:t>
+            </w:r>
+          </w:p>
+          <w:p>
+            <w:pPr>
+              <w:rPr>
+                <w:rFonts w:hint="default"/>
+                <w:lang w:val="en-US"/>
+              </w:rPr>
+            </w:pPr>
+          </w:p>
+          <w:p>
+            <w:pPr>
+              <w:rPr>
+                <w:rFonts w:hint="default"/>
+                <w:lang w:val="en-US"/>
+              </w:rPr>
+            </w:pPr>
+            <w:r>
+              <w:rPr>
+                <w:rFonts w:hint="default"/>
+                <w:lang w:val="en-US"/>
+              </w:rPr>
+              <w:t>% commonsense law of inertia</w:t>
+            </w:r>
+          </w:p>
+          <w:p>
+            <w:pPr>
+              <w:rPr>
+                <w:rFonts w:hint="default"/>
+                <w:lang w:val="en-US"/>
+              </w:rPr>
+            </w:pPr>
+            <w:r>
+              <w:rPr>
+                <w:rFonts w:hint="default"/>
+                <w:lang w:val="en-US"/>
+              </w:rPr>
+              <w:t>{on(B,L,T+1)} :- on(B,L,T), T &lt; m.</w:t>
+            </w:r>
+          </w:p>
+          <w:p>
+            <w:pPr>
+              <w:rPr>
+                <w:rFonts w:hint="default"/>
+                <w:lang w:val="en-US"/>
+              </w:rPr>
+            </w:pPr>
+          </w:p>
+          <w:p>
+            <w:pPr>
+              <w:rPr>
+                <w:rFonts w:hint="default"/>
+                <w:lang w:val="en-US"/>
+              </w:rPr>
+            </w:pPr>
+            <w:r>
+              <w:rPr>
+                <w:rFonts w:hint="default"/>
+                <w:lang w:val="en-US"/>
+              </w:rPr>
+              <w:t>#show move/3.</w:t>
+            </w:r>
+          </w:p>
+          <w:p>
+            <w:pPr>
+              <w:rPr>
+                <w:rFonts w:hint="default"/>
+                <w:lang w:val="en-US"/>
+              </w:rPr>
+            </w:pPr>
+          </w:p>
+          <w:p>
+            <w:pPr>
+              <w:rPr>
+                <w:rFonts w:hint="default"/>
+                <w:lang w:val="en-US"/>
+              </w:rPr>
+            </w:pPr>
+            <w:r>
+              <w:rPr>
+                <w:rFonts w:hint="default"/>
+                <w:lang w:val="en-US"/>
+              </w:rPr>
+              <w:t>blocks-scenarios.lp</w:t>
+            </w:r>
+          </w:p>
+          <w:p>
+            <w:pPr>
+              <w:rPr>
+                <w:rFonts w:hint="default"/>
+                <w:lang w:val="en-US"/>
+              </w:rPr>
+            </w:pPr>
+            <w:r>
+              <w:rPr>
+                <w:rFonts w:hint="default"/>
+                <w:lang w:val="en-US"/>
+              </w:rPr>
+              <w:t>block(1..6).</w:t>
+            </w:r>
+          </w:p>
+          <w:p>
+            <w:pPr>
+              <w:rPr>
+                <w:rFonts w:hint="default"/>
+                <w:lang w:val="en-US"/>
+              </w:rPr>
+            </w:pPr>
+          </w:p>
+          <w:p>
+            <w:pPr>
+              <w:rPr>
+                <w:rFonts w:hint="default"/>
+                <w:lang w:val="en-US"/>
+              </w:rPr>
+            </w:pPr>
+            <w:r>
+              <w:rPr>
+                <w:rFonts w:hint="default"/>
+                <w:lang w:val="en-US"/>
+              </w:rPr>
+              <w:t>% initial state</w:t>
+            </w:r>
+          </w:p>
+          <w:p>
+            <w:pPr>
+              <w:rPr>
+                <w:rFonts w:hint="default"/>
+                <w:lang w:val="en-US"/>
+              </w:rPr>
+            </w:pPr>
+            <w:r>
+              <w:rPr>
+                <w:rFonts w:hint="default"/>
+                <w:lang w:val="en-US"/>
+              </w:rPr>
+              <w:t>:- not on(1,2,0; 2,table,0; 3,4,0; 4,table,0; 5,6,0; 6,table,0).</w:t>
+            </w:r>
+          </w:p>
+          <w:p>
+            <w:pPr>
+              <w:rPr>
+                <w:rFonts w:hint="default"/>
+                <w:lang w:val="en-US"/>
+              </w:rPr>
+            </w:pPr>
+          </w:p>
+          <w:p>
+            <w:pPr>
+              <w:rPr>
+                <w:rFonts w:hint="default"/>
+                <w:lang w:val="en-US"/>
+              </w:rPr>
+            </w:pPr>
+            <w:r>
+              <w:rPr>
+                <w:rFonts w:hint="default"/>
+                <w:lang w:val="en-US"/>
+              </w:rPr>
+              <w:t>% goal</w:t>
+            </w:r>
+          </w:p>
+          <w:p>
+            <w:pPr>
+              <w:rPr>
+                <w:rFonts w:hint="default"/>
+                <w:lang w:val="en-US"/>
+              </w:rPr>
+            </w:pPr>
+            <w:r>
+              <w:rPr>
+                <w:rFonts w:hint="default"/>
+                <w:lang w:val="en-US"/>
+              </w:rPr>
+              <w:t>:- not on(3,2,m; 2,1,m; 1,table,m; 6,5,m; 5,4,m; 4,table,m).</w:t>
+            </w:r>
+          </w:p>
+          <w:p/>
         </w:tc>
       </w:tr>
       <w:tr>
+        <w:tblPrEx>
+          <w:tblBorders>
+            <w:top w:val="single" w:color="auto" w:sz="4" w:space="0"/>
+            <w:left w:val="single" w:color="auto" w:sz="4" w:space="0"/>
+            <w:bottom w:val="single" w:color="auto" w:sz="4" w:space="0"/>
+            <w:right w:val="single" w:color="auto" w:sz="4" w:space="0"/>
+            <w:insideH w:val="single" w:color="auto" w:sz="4" w:space="0"/>
+            <w:insideV w:val="single" w:color="auto" w:sz="4" w:space="0"/>
+          </w:tblBorders>
+          <w:tblCellMar>
+            <w:top w:w="0" w:type="dxa"/>
+            <w:left w:w="108" w:type="dxa"/>
+            <w:bottom w:w="0" w:type="dxa"/>
+            <w:right w:w="108" w:type="dxa"/>
+          </w:tblCellMar>
+        </w:tblPrEx>
         <w:tc>
           <w:tcPr>
             <w:tcW w:w="1795" w:type="dxa"/>
@@ -143,10 +789,7 @@
               <w:jc w:val="center"/>
             </w:pPr>
             <w:r>
-              <w:t>Line</w:t>
-            </w:r>
-            <w:r>
-              <w:t>s</w:t>
+              <w:t>Lines</w:t>
             </w:r>
           </w:p>
         </w:tc>
@@ -155,15 +798,85 @@
             <w:tcW w:w="7555" w:type="dxa"/>
           </w:tcPr>
           <w:p>
-            <w:r>
-              <w:t>You should write multiple command lines below.</w:t>
-            </w:r>
-          </w:p>
-          <w:p/>
+            <w:pPr>
+              <w:rPr>
+                <w:rFonts w:hint="default"/>
+                <w:lang w:val="en-US"/>
+              </w:rPr>
+            </w:pPr>
+            <w:r>
+              <w:rPr>
+                <w:rFonts w:hint="default"/>
+                <w:lang w:val="en-US"/>
+              </w:rPr>
+              <w:t>clingo blocks.lp blocks-scenario.lp -c m=4 -c grippers=2 -c size=3</w:t>
+            </w:r>
+          </w:p>
+          <w:p>
+            <w:pPr>
+              <w:rPr>
+                <w:rFonts w:hint="default"/>
+                <w:lang w:val="en-US"/>
+              </w:rPr>
+            </w:pPr>
+            <w:r>
+              <w:rPr>
+                <w:rFonts w:hint="default"/>
+                <w:lang w:val="en-US"/>
+              </w:rPr>
+              <w:t>clingo blocks.lp blocks-scenario.lp -c m=5 -c grippers=3 -c size=3</w:t>
+            </w:r>
+          </w:p>
+          <w:p>
+            <w:pPr>
+              <w:rPr>
+                <w:rFonts w:hint="default"/>
+                <w:lang w:val="en-US"/>
+              </w:rPr>
+            </w:pPr>
+            <w:r>
+              <w:rPr>
+                <w:rFonts w:hint="default"/>
+                <w:lang w:val="en-US"/>
+              </w:rPr>
+              <w:t>clingo blocks.lp blocks-scenario.lp -c m=3 -c grippers=4 -c size=4</w:t>
+            </w:r>
+          </w:p>
+          <w:p>
+            <w:pPr>
+              <w:rPr>
+                <w:rFonts w:hint="default"/>
+                <w:lang w:val="en-US"/>
+              </w:rPr>
+            </w:pPr>
+            <w:r>
+              <w:rPr>
+                <w:rFonts w:hint="default"/>
+                <w:lang w:val="en-US"/>
+              </w:rPr>
+              <w:t>clingo blocks.lp blocks-scneario.lp -c m=4 -c grippers=5 -c size=4</w:t>
+            </w:r>
+          </w:p>
           <w:p/>
         </w:tc>
       </w:tr>
       <w:tr>
+        <w:tblPrEx>
+          <w:tblBorders>
+            <w:top w:val="single" w:color="auto" w:sz="4" w:space="0"/>
+            <w:left w:val="single" w:color="auto" w:sz="4" w:space="0"/>
+            <w:bottom w:val="single" w:color="auto" w:sz="4" w:space="0"/>
+            <w:right w:val="single" w:color="auto" w:sz="4" w:space="0"/>
+            <w:insideH w:val="single" w:color="auto" w:sz="4" w:space="0"/>
+            <w:insideV w:val="single" w:color="auto" w:sz="4" w:space="0"/>
+          </w:tblBorders>
+          <w:tblCellMar>
+            <w:top w:w="0" w:type="dxa"/>
+            <w:left w:w="108" w:type="dxa"/>
+            <w:bottom w:w="0" w:type="dxa"/>
+            <w:right w:w="108" w:type="dxa"/>
+          </w:tblCellMar>
+        </w:tblPrEx>
         <w:tc>
           <w:tcPr>
             <w:tcW w:w="1795" w:type="dxa"/>
@@ -173,10 +886,7 @@
               <w:jc w:val="center"/>
             </w:pPr>
             <w:r>
-              <w:t>Output</w:t>
-            </w:r>
-            <w:r>
-              <w:t>s</w:t>
+              <w:t>Outputs</w:t>
             </w:r>
           </w:p>
           <w:p>
@@ -194,30 +904,18 @@
           </w:tcPr>
           <w:p>
             <w:r>
-              <w:t>You should write multiple outputs, one for each command. These outputs serve as the evidences of your answer to the</w:t>
-            </w:r>
-            <w:r>
-              <w:t xml:space="preserve"> following</w:t>
-            </w:r>
-            <w:r>
-              <w:t xml:space="preserve"> question.</w:t>
+              <w:t>You should write multiple outputs, one for each command. These outputs serve as the evidences of your answer to the following question.</w:t>
             </w:r>
           </w:p>
           <w:p/>
           <w:p>
             <w:r>
-              <w:t xml:space="preserve">Hint 1: Let n be </w:t>
-            </w:r>
-            <w:r>
-              <w:t>the maximal number of blocks that can be placed directly on the table</w:t>
-            </w:r>
-            <w:r>
-              <w:t xml:space="preserve">. There should be 2 command lines and outputs for n=3, where </w:t>
-            </w:r>
-          </w:p>
-          <w:p>
-            <w:pPr>
-              <w:pStyle w:val="ListParagraph"/>
+              <w:t xml:space="preserve">Hint 1: Let n be the maximal number of blocks that can be placed directly on the table. There should be 2 command lines and outputs for n=3, where </w:t>
+            </w:r>
+          </w:p>
+          <w:p>
+            <w:pPr>
+              <w:pStyle w:val="9"/>
               <w:numPr>
                 <w:ilvl w:val="0"/>
                 <w:numId w:val="1"/>
@@ -238,7 +936,7 @@
           </w:p>
           <w:p>
             <w:pPr>
-              <w:pStyle w:val="ListParagraph"/>
+              <w:pStyle w:val="9"/>
               <w:numPr>
                 <w:ilvl w:val="0"/>
                 <w:numId w:val="1"/>
@@ -265,14 +963,95 @@
           <w:p/>
           <w:p>
             <w:r>
-              <w:t>Hint 2: W</w:t>
-            </w:r>
-            <w:r>
-              <w:t>e do not give any limitation on the number of grippers</w:t>
-            </w:r>
-            <w:r>
-              <w:t>.</w:t>
-            </w:r>
+              <w:t>Hint 2: We do not give any limitation on the number of grippers.</w:t>
+            </w:r>
+          </w:p>
+          <w:p/>
+          <w:p>
+            <w:pPr>
+              <w:rPr>
+                <w:rFonts w:hint="default"/>
+                <w:lang w:val="en-US"/>
+              </w:rPr>
+            </w:pPr>
+            <w:r>
+              <w:rPr>
+                <w:rFonts w:hint="default"/>
+                <w:lang w:val="en-US"/>
+              </w:rPr>
+              <w:t>COMMAND 1 OUTPUT:</w:t>
+            </w:r>
+          </w:p>
+          <w:p>
+            <w:pPr>
+              <w:rPr>
+                <w:rFonts w:hint="default"/>
+                <w:lang w:val="en-US"/>
+              </w:rPr>
+            </w:pPr>
+          </w:p>
+          <w:p>
+            <w:pPr>
+              <w:rPr>
+                <w:rFonts w:hint="default"/>
+                <w:lang w:val="en-US"/>
+              </w:rPr>
+            </w:pPr>
+            <w:r>
+              <w:rPr>
+                <w:rFonts w:hint="default"/>
+                <w:lang w:val="en-US"/>
+              </w:rPr>
+              <w:t>COMMAND 2 OUTPUT:</w:t>
+            </w:r>
+          </w:p>
+          <w:p>
+            <w:pPr>
+              <w:rPr>
+                <w:rFonts w:hint="default"/>
+                <w:lang w:val="en-US"/>
+              </w:rPr>
+            </w:pPr>
+          </w:p>
+          <w:p>
+            <w:pPr>
+              <w:rPr>
+                <w:rFonts w:hint="default"/>
+                <w:lang w:val="en-US"/>
+              </w:rPr>
+            </w:pPr>
+            <w:r>
+              <w:rPr>
+                <w:rFonts w:hint="default"/>
+                <w:lang w:val="en-US"/>
+              </w:rPr>
+              <w:t>COMMAND 3 OUTPUT:</w:t>
+            </w:r>
+          </w:p>
+          <w:p>
+            <w:pPr>
+              <w:rPr>
+                <w:rFonts w:hint="default"/>
+                <w:lang w:val="en-US"/>
+              </w:rPr>
+            </w:pPr>
+          </w:p>
+          <w:p>
+            <w:pPr>
+              <w:rPr>
+                <w:rFonts w:hint="default"/>
+                <w:lang w:val="en-US"/>
+              </w:rPr>
+            </w:pPr>
+            <w:r>
+              <w:rPr>
+                <w:rFonts w:hint="default"/>
+                <w:lang w:val="en-US"/>
+              </w:rPr>
+              <w:t>COMMAND 4 OUTPUT:</w:t>
+            </w:r>
+            <w:bookmarkStart w:id="0" w:name="_GoBack"/>
+            <w:bookmarkEnd w:id="0"/>
           </w:p>
           <w:p/>
           <w:p/>
@@ -283,6 +1062,22 @@
         </w:tc>
       </w:tr>
       <w:tr>
+        <w:tblPrEx>
+          <w:tblBorders>
+            <w:top w:val="single" w:color="auto" w:sz="4" w:space="0"/>
+            <w:left w:val="single" w:color="auto" w:sz="4" w:space="0"/>
+            <w:bottom w:val="single" w:color="auto" w:sz="4" w:space="0"/>
+            <w:right w:val="single" w:color="auto" w:sz="4" w:space="0"/>
+            <w:insideH w:val="single" w:color="auto" w:sz="4" w:space="0"/>
+            <w:insideV w:val="single" w:color="auto" w:sz="4" w:space="0"/>
+          </w:tblBorders>
+          <w:tblCellMar>
+            <w:top w:w="0" w:type="dxa"/>
+            <w:left w:w="108" w:type="dxa"/>
+            <w:bottom w:w="0" w:type="dxa"/>
+            <w:right w:w="108" w:type="dxa"/>
+          </w:tblCellMar>
+        </w:tblPrEx>
         <w:tc>
           <w:tcPr>
             <w:tcW w:w="1795" w:type="dxa"/>
@@ -310,52 +1105,52 @@
           </w:tcPr>
           <w:p>
             <w:r>
-              <w:t>Fill in the</w:t>
-            </w:r>
-            <w:r>
-              <w:t xml:space="preserve"> </w:t>
-            </w:r>
-            <w:r>
-              <w:t xml:space="preserve">following </w:t>
-            </w:r>
-            <w:r>
-              <w:t xml:space="preserve">table that lists the </w:t>
-            </w:r>
-            <w:r>
-              <w:t xml:space="preserve">minimum </w:t>
-            </w:r>
-            <w:r>
-              <w:t xml:space="preserve">number of </w:t>
-            </w:r>
-            <w:r>
-              <w:t>steps</w:t>
-            </w:r>
-            <w:r>
-              <w:t xml:space="preserve"> to </w:t>
-            </w:r>
-            <w:r>
-              <w:t>solve the modified block world problem for different value</w:t>
-            </w:r>
-            <w:r>
-              <w:t>s</w:t>
-            </w:r>
-            <w:r>
-              <w:t xml:space="preserve"> of n, where n is the maximal number of blocks that can be placed directly on the table. </w:t>
+              <w:t xml:space="preserve">Fill in the following table that lists the minimum number of steps to solve the modified block world problem for different values of n, where n is the maximal number of blocks that can be placed directly on the table. </w:t>
             </w:r>
           </w:p>
           <w:p/>
           <w:tbl>
             <w:tblPr>
-              <w:tblStyle w:val="TableGrid"/>
+              <w:tblStyle w:val="7"/>
               <w:tblW w:w="0" w:type="auto"/>
               <w:jc w:val="center"/>
-              <w:tblLook w:val="04A0" w:firstRow="1" w:lastRow="0" w:firstColumn="1" w:lastColumn="0" w:noHBand="0" w:noVBand="1"/>
+              <w:tblBorders>
+                <w:top w:val="single" w:color="auto" w:sz="4" w:space="0"/>
+                <w:left w:val="single" w:color="auto" w:sz="4" w:space="0"/>
+                <w:bottom w:val="single" w:color="auto" w:sz="4" w:space="0"/>
+                <w:right w:val="single" w:color="auto" w:sz="4" w:space="0"/>
+                <w:insideH w:val="single" w:color="auto" w:sz="4" w:space="0"/>
+                <w:insideV w:val="single" w:color="auto" w:sz="4" w:space="0"/>
+              </w:tblBorders>
+              <w:tblLayout w:type="autofit"/>
+              <w:tblCellMar>
+                <w:top w:w="0" w:type="dxa"/>
+                <w:left w:w="108" w:type="dxa"/>
+                <w:bottom w:w="0" w:type="dxa"/>
+                <w:right w:w="108" w:type="dxa"/>
+              </w:tblCellMar>
             </w:tblPr>
             <w:tblGrid>
               <w:gridCol w:w="2443"/>
               <w:gridCol w:w="2443"/>
             </w:tblGrid>
             <w:tr>
+              <w:tblPrEx>
+                <w:tblBorders>
+                  <w:top w:val="single" w:color="auto" w:sz="4" w:space="0"/>
+                  <w:left w:val="single" w:color="auto" w:sz="4" w:space="0"/>
+                  <w:bottom w:val="single" w:color="auto" w:sz="4" w:space="0"/>
+                  <w:right w:val="single" w:color="auto" w:sz="4" w:space="0"/>
+                  <w:insideH w:val="single" w:color="auto" w:sz="4" w:space="0"/>
+                  <w:insideV w:val="single" w:color="auto" w:sz="4" w:space="0"/>
+                </w:tblBorders>
+                <w:tblCellMar>
+                  <w:top w:w="0" w:type="dxa"/>
+                  <w:left w:w="108" w:type="dxa"/>
+                  <w:bottom w:w="0" w:type="dxa"/>
+                  <w:right w:w="108" w:type="dxa"/>
+                </w:tblCellMar>
+              </w:tblPrEx>
               <w:trPr>
                 <w:jc w:val="center"/>
               </w:trPr>
@@ -387,6 +1182,22 @@
               </w:tc>
             </w:tr>
             <w:tr>
+              <w:tblPrEx>
+                <w:tblBorders>
+                  <w:top w:val="single" w:color="auto" w:sz="4" w:space="0"/>
+                  <w:left w:val="single" w:color="auto" w:sz="4" w:space="0"/>
+                  <w:bottom w:val="single" w:color="auto" w:sz="4" w:space="0"/>
+                  <w:right w:val="single" w:color="auto" w:sz="4" w:space="0"/>
+                  <w:insideH w:val="single" w:color="auto" w:sz="4" w:space="0"/>
+                  <w:insideV w:val="single" w:color="auto" w:sz="4" w:space="0"/>
+                </w:tblBorders>
+                <w:tblCellMar>
+                  <w:top w:w="0" w:type="dxa"/>
+                  <w:left w:w="108" w:type="dxa"/>
+                  <w:bottom w:w="0" w:type="dxa"/>
+                  <w:right w:w="108" w:type="dxa"/>
+                </w:tblCellMar>
+              </w:tblPrEx>
               <w:trPr>
                 <w:jc w:val="center"/>
               </w:trPr>
@@ -415,6 +1226,22 @@
               </w:tc>
             </w:tr>
             <w:tr>
+              <w:tblPrEx>
+                <w:tblBorders>
+                  <w:top w:val="single" w:color="auto" w:sz="4" w:space="0"/>
+                  <w:left w:val="single" w:color="auto" w:sz="4" w:space="0"/>
+                  <w:bottom w:val="single" w:color="auto" w:sz="4" w:space="0"/>
+                  <w:right w:val="single" w:color="auto" w:sz="4" w:space="0"/>
+                  <w:insideH w:val="single" w:color="auto" w:sz="4" w:space="0"/>
+                  <w:insideV w:val="single" w:color="auto" w:sz="4" w:space="0"/>
+                </w:tblBorders>
+                <w:tblCellMar>
+                  <w:top w:w="0" w:type="dxa"/>
+                  <w:left w:w="108" w:type="dxa"/>
+                  <w:bottom w:w="0" w:type="dxa"/>
+                  <w:right w:w="108" w:type="dxa"/>
+                </w:tblCellMar>
+              </w:tblPrEx>
               <w:trPr>
                 <w:jc w:val="center"/>
               </w:trPr>
@@ -457,25 +1284,52 @@
     </w:p>
     <w:p>
       <w:r>
-        <w:lastRenderedPageBreak/>
-        <w:t xml:space="preserve">Problem </w:t>
-      </w:r>
-      <w:r>
-        <w:t>2</w:t>
+        <w:t>Problem 2</w:t>
       </w:r>
     </w:p>
     <w:p/>
     <w:tbl>
       <w:tblPr>
-        <w:tblStyle w:val="TableGrid"/>
+        <w:tblStyle w:val="7"/>
         <w:tblW w:w="0" w:type="auto"/>
-        <w:tblLook w:val="04A0" w:firstRow="1" w:lastRow="0" w:firstColumn="1" w:lastColumn="0" w:noHBand="0" w:noVBand="1"/>
+        <w:tblInd w:w="0" w:type="dxa"/>
+        <w:tblBorders>
+          <w:top w:val="single" w:color="auto" w:sz="4" w:space="0"/>
+          <w:left w:val="single" w:color="auto" w:sz="4" w:space="0"/>
+          <w:bottom w:val="single" w:color="auto" w:sz="4" w:space="0"/>
+          <w:right w:val="single" w:color="auto" w:sz="4" w:space="0"/>
+          <w:insideH w:val="single" w:color="auto" w:sz="4" w:space="0"/>
+          <w:insideV w:val="single" w:color="auto" w:sz="4" w:space="0"/>
+        </w:tblBorders>
+        <w:tblLayout w:type="autofit"/>
+        <w:tblCellMar>
+          <w:top w:w="0" w:type="dxa"/>
+          <w:left w:w="108" w:type="dxa"/>
+          <w:bottom w:w="0" w:type="dxa"/>
+          <w:right w:w="108" w:type="dxa"/>
+        </w:tblCellMar>
       </w:tblPr>
       <w:tblGrid>
         <w:gridCol w:w="1795"/>
         <w:gridCol w:w="7555"/>
       </w:tblGrid>
       <w:tr>
+        <w:tblPrEx>
+          <w:tblBorders>
+            <w:top w:val="single" w:color="auto" w:sz="4" w:space="0"/>
+            <w:left w:val="single" w:color="auto" w:sz="4" w:space="0"/>
+            <w:bottom w:val="single" w:color="auto" w:sz="4" w:space="0"/>
+            <w:right w:val="single" w:color="auto" w:sz="4" w:space="0"/>
+            <w:insideH w:val="single" w:color="auto" w:sz="4" w:space="0"/>
+            <w:insideV w:val="single" w:color="auto" w:sz="4" w:space="0"/>
+          </w:tblBorders>
+          <w:tblCellMar>
+            <w:top w:w="0" w:type="dxa"/>
+            <w:left w:w="108" w:type="dxa"/>
+            <w:bottom w:w="0" w:type="dxa"/>
+            <w:right w:w="108" w:type="dxa"/>
+          </w:tblCellMar>
+        </w:tblPrEx>
         <w:tc>
           <w:tcPr>
             <w:tcW w:w="1795" w:type="dxa"/>
@@ -503,28 +1357,7 @@
           </w:tcPr>
           <w:p>
             <w:r>
-              <w:t>Hint</w:t>
-            </w:r>
-            <w:r>
-              <w:t xml:space="preserve"> 1</w:t>
-            </w:r>
-            <w:r>
-              <w:t xml:space="preserve">: </w:t>
-            </w:r>
-            <w:r>
-              <w:t>Y</w:t>
-            </w:r>
-            <w:r>
-              <w:t>ou don’t need to represent any scenario since you want to find out all possible valid states</w:t>
-            </w:r>
-            <w:r>
-              <w:t xml:space="preserve"> with 6 blocks</w:t>
-            </w:r>
-            <w:r>
-              <w:t xml:space="preserve">. </w:t>
-            </w:r>
-            <w:r>
-              <w:t>Think about the value of m.</w:t>
+              <w:t>Hint 1: You don’t need to represent any scenario since you want to find out all possible valid states with 6 blocks. Think about the value of m.</w:t>
             </w:r>
           </w:p>
           <w:p/>
@@ -537,6 +1370,22 @@
         </w:tc>
       </w:tr>
       <w:tr>
+        <w:tblPrEx>
+          <w:tblBorders>
+            <w:top w:val="single" w:color="auto" w:sz="4" w:space="0"/>
+            <w:left w:val="single" w:color="auto" w:sz="4" w:space="0"/>
+            <w:bottom w:val="single" w:color="auto" w:sz="4" w:space="0"/>
+            <w:right w:val="single" w:color="auto" w:sz="4" w:space="0"/>
+            <w:insideH w:val="single" w:color="auto" w:sz="4" w:space="0"/>
+            <w:insideV w:val="single" w:color="auto" w:sz="4" w:space="0"/>
+          </w:tblBorders>
+          <w:tblCellMar>
+            <w:top w:w="0" w:type="dxa"/>
+            <w:left w:w="108" w:type="dxa"/>
+            <w:bottom w:w="0" w:type="dxa"/>
+            <w:right w:w="108" w:type="dxa"/>
+          </w:tblCellMar>
+        </w:tblPrEx>
         <w:tc>
           <w:tcPr>
             <w:tcW w:w="1795" w:type="dxa"/>
@@ -567,6 +1416,22 @@
         </w:tc>
       </w:tr>
       <w:tr>
+        <w:tblPrEx>
+          <w:tblBorders>
+            <w:top w:val="single" w:color="auto" w:sz="4" w:space="0"/>
+            <w:left w:val="single" w:color="auto" w:sz="4" w:space="0"/>
+            <w:bottom w:val="single" w:color="auto" w:sz="4" w:space="0"/>
+            <w:right w:val="single" w:color="auto" w:sz="4" w:space="0"/>
+            <w:insideH w:val="single" w:color="auto" w:sz="4" w:space="0"/>
+            <w:insideV w:val="single" w:color="auto" w:sz="4" w:space="0"/>
+          </w:tblBorders>
+          <w:tblCellMar>
+            <w:top w:w="0" w:type="dxa"/>
+            <w:left w:w="108" w:type="dxa"/>
+            <w:bottom w:w="0" w:type="dxa"/>
+            <w:right w:w="108" w:type="dxa"/>
+          </w:tblCellMar>
+        </w:tblPrEx>
         <w:tc>
           <w:tcPr>
             <w:tcW w:w="1795" w:type="dxa"/>
@@ -596,6 +1461,16 @@
         </w:tc>
       </w:tr>
       <w:tr>
+        <w:tblPrEx>
+          <w:tblBorders>
+            <w:top w:val="single" w:color="auto" w:sz="4" w:space="0"/>
+            <w:left w:val="single" w:color="auto" w:sz="4" w:space="0"/>
+            <w:bottom w:val="single" w:color="auto" w:sz="4" w:space="0"/>
+            <w:right w:val="single" w:color="auto" w:sz="4" w:space="0"/>
+            <w:insideH w:val="single" w:color="auto" w:sz="4" w:space="0"/>
+            <w:insideV w:val="single" w:color="auto" w:sz="4" w:space="0"/>
+          </w:tblBorders>
+        </w:tblPrEx>
         <w:tc>
           <w:tcPr>
             <w:tcW w:w="1795" w:type="dxa"/>
@@ -623,10 +1498,7 @@
           </w:tcPr>
           <w:p>
             <w:r>
-              <w:t>How many valid states are there</w:t>
-            </w:r>
-            <w:r>
-              <w:t xml:space="preserve"> when there are 6 blocks? (Note that the limitation of blocks introduced in question 1 is not considered here.)</w:t>
+              <w:t>How many valid states are there when there are 6 blocks? (Note that the limitation of blocks introduced in question 1 is not considered here.)</w:t>
             </w:r>
           </w:p>
           <w:p/>
@@ -642,17 +1514,13 @@
     </w:p>
     <w:p>
       <w:r>
-        <w:lastRenderedPageBreak/>
-        <w:t xml:space="preserve">Problem </w:t>
-      </w:r>
-      <w:r>
-        <w:t>3</w:t>
+        <w:t>Problem 3</w:t>
       </w:r>
     </w:p>
     <w:p/>
     <w:p>
       <w:pPr>
-        <w:pStyle w:val="NormalWeb"/>
+        <w:pStyle w:val="5"/>
         <w:shd w:val="clear" w:color="auto" w:fill="FFFFFF"/>
         <w:spacing w:before="0" w:beforeAutospacing="0" w:after="300" w:afterAutospacing="0" w:line="315" w:lineRule="atLeast"/>
         <w:rPr>
@@ -669,39 +1537,52 @@
           <w:sz w:val="21"/>
           <w:szCs w:val="21"/>
         </w:rPr>
-        <w:t xml:space="preserve">Reading: A plan may allow multiple actions happening at the same time, e.g., when we have multiple robots working together to increase efficiency. However, if there is a little bit delay on one action, then we may get unexpected results. For example, when 2 robots are moving 2 adjacent blocks to the left at the same time, if there is a delay for the robot on the left-hand side, then these 2 robots may hit with each other. To make sure that our plan will get the expected result, we introduce the restriction "serializable" on the actions happening at the same time. This restriction simply says that, even if some actions in </w:t>
-      </w:r>
-      <w:r>
-        <w:rPr>
-          <w:rFonts w:ascii="Arial" w:hAnsi="Arial" w:cs="Arial"/>
-          <w:color w:val="333333"/>
-          <w:sz w:val="21"/>
-          <w:szCs w:val="21"/>
-        </w:rPr>
-        <w:t>the same</w:t>
-      </w:r>
-      <w:r>
-        <w:rPr>
-          <w:rFonts w:ascii="Arial" w:hAnsi="Arial" w:cs="Arial"/>
-          <w:color w:val="333333"/>
-          <w:sz w:val="21"/>
-          <w:szCs w:val="21"/>
-        </w:rPr>
-        <w:t xml:space="preserve"> time stamp happen in serial with arbitrary ordering, the final result would be the same.</w:t>
+        <w:t>Reading: A plan may allow multiple actions happening at the same time, e.g., when we have multiple robots working together to increase efficiency. However, if there is a little bit delay on one action, then we may get unexpected results. For example, when 2 robots are moving 2 adjacent blocks to the left at the same time, if there is a delay for the robot on the left-hand side, then these 2 robots may hit with each other. To make sure that our plan will get the expected result, we introduce the restriction "serializable" on the actions happening at the same time. This restriction simply says that, even if some actions in the same time stamp happen in serial with arbitrary ordering, the final result would be the same.</w:t>
       </w:r>
     </w:p>
     <w:p/>
     <w:tbl>
       <w:tblPr>
-        <w:tblStyle w:val="TableGrid"/>
+        <w:tblStyle w:val="7"/>
         <w:tblW w:w="0" w:type="auto"/>
-        <w:tblLook w:val="04A0" w:firstRow="1" w:lastRow="0" w:firstColumn="1" w:lastColumn="0" w:noHBand="0" w:noVBand="1"/>
+        <w:tblInd w:w="0" w:type="dxa"/>
+        <w:tblBorders>
+          <w:top w:val="single" w:color="auto" w:sz="4" w:space="0"/>
+          <w:left w:val="single" w:color="auto" w:sz="4" w:space="0"/>
+          <w:bottom w:val="single" w:color="auto" w:sz="4" w:space="0"/>
+          <w:right w:val="single" w:color="auto" w:sz="4" w:space="0"/>
+          <w:insideH w:val="single" w:color="auto" w:sz="4" w:space="0"/>
+          <w:insideV w:val="single" w:color="auto" w:sz="4" w:space="0"/>
+        </w:tblBorders>
+        <w:tblLayout w:type="autofit"/>
+        <w:tblCellMar>
+          <w:top w:w="0" w:type="dxa"/>
+          <w:left w:w="108" w:type="dxa"/>
+          <w:bottom w:w="0" w:type="dxa"/>
+          <w:right w:w="108" w:type="dxa"/>
+        </w:tblCellMar>
       </w:tblPr>
       <w:tblGrid>
         <w:gridCol w:w="1795"/>
         <w:gridCol w:w="7555"/>
       </w:tblGrid>
       <w:tr>
+        <w:tblPrEx>
+          <w:tblBorders>
+            <w:top w:val="single" w:color="auto" w:sz="4" w:space="0"/>
+            <w:left w:val="single" w:color="auto" w:sz="4" w:space="0"/>
+            <w:bottom w:val="single" w:color="auto" w:sz="4" w:space="0"/>
+            <w:right w:val="single" w:color="auto" w:sz="4" w:space="0"/>
+            <w:insideH w:val="single" w:color="auto" w:sz="4" w:space="0"/>
+            <w:insideV w:val="single" w:color="auto" w:sz="4" w:space="0"/>
+          </w:tblBorders>
+          <w:tblCellMar>
+            <w:top w:w="0" w:type="dxa"/>
+            <w:left w:w="108" w:type="dxa"/>
+            <w:bottom w:w="0" w:type="dxa"/>
+            <w:right w:w="108" w:type="dxa"/>
+          </w:tblCellMar>
+        </w:tblPrEx>
         <w:tc>
           <w:tcPr>
             <w:tcW w:w="1795" w:type="dxa"/>
@@ -729,19 +1610,29 @@
           </w:tcPr>
           <w:p>
             <w:r>
-              <w:t xml:space="preserve">Hint: the number of </w:t>
-            </w:r>
-            <w:r>
-              <w:t>grippers</w:t>
-            </w:r>
-            <w:r>
-              <w:t xml:space="preserve"> is unlimited, meaning that you can have as many movements as you want as far as the movements are serializable. </w:t>
+              <w:t xml:space="preserve">Hint: the number of grippers is unlimited, meaning that you can have as many movements as you want as far as the movements are serializable. </w:t>
             </w:r>
           </w:p>
           <w:p/>
         </w:tc>
       </w:tr>
       <w:tr>
+        <w:tblPrEx>
+          <w:tblBorders>
+            <w:top w:val="single" w:color="auto" w:sz="4" w:space="0"/>
+            <w:left w:val="single" w:color="auto" w:sz="4" w:space="0"/>
+            <w:bottom w:val="single" w:color="auto" w:sz="4" w:space="0"/>
+            <w:right w:val="single" w:color="auto" w:sz="4" w:space="0"/>
+            <w:insideH w:val="single" w:color="auto" w:sz="4" w:space="0"/>
+            <w:insideV w:val="single" w:color="auto" w:sz="4" w:space="0"/>
+          </w:tblBorders>
+          <w:tblCellMar>
+            <w:top w:w="0" w:type="dxa"/>
+            <w:left w:w="108" w:type="dxa"/>
+            <w:bottom w:w="0" w:type="dxa"/>
+            <w:right w:w="108" w:type="dxa"/>
+          </w:tblCellMar>
+        </w:tblPrEx>
         <w:tc>
           <w:tcPr>
             <w:tcW w:w="1795" w:type="dxa"/>
@@ -775,6 +1666,22 @@
         </w:tc>
       </w:tr>
       <w:tr>
+        <w:tblPrEx>
+          <w:tblBorders>
+            <w:top w:val="single" w:color="auto" w:sz="4" w:space="0"/>
+            <w:left w:val="single" w:color="auto" w:sz="4" w:space="0"/>
+            <w:bottom w:val="single" w:color="auto" w:sz="4" w:space="0"/>
+            <w:right w:val="single" w:color="auto" w:sz="4" w:space="0"/>
+            <w:insideH w:val="single" w:color="auto" w:sz="4" w:space="0"/>
+            <w:insideV w:val="single" w:color="auto" w:sz="4" w:space="0"/>
+          </w:tblBorders>
+          <w:tblCellMar>
+            <w:top w:w="0" w:type="dxa"/>
+            <w:left w:w="108" w:type="dxa"/>
+            <w:bottom w:w="0" w:type="dxa"/>
+            <w:right w:w="108" w:type="dxa"/>
+          </w:tblCellMar>
+        </w:tblPrEx>
         <w:tc>
           <w:tcPr>
             <w:tcW w:w="1795" w:type="dxa"/>
@@ -812,25 +1719,52 @@
     </w:p>
     <w:p>
       <w:r>
-        <w:lastRenderedPageBreak/>
-        <w:t xml:space="preserve">Problem </w:t>
-      </w:r>
-      <w:r>
-        <w:t>4</w:t>
+        <w:t>Problem 4</w:t>
       </w:r>
     </w:p>
     <w:p/>
     <w:tbl>
       <w:tblPr>
-        <w:tblStyle w:val="TableGrid"/>
+        <w:tblStyle w:val="7"/>
         <w:tblW w:w="0" w:type="auto"/>
-        <w:tblLook w:val="04A0" w:firstRow="1" w:lastRow="0" w:firstColumn="1" w:lastColumn="0" w:noHBand="0" w:noVBand="1"/>
+        <w:tblInd w:w="0" w:type="dxa"/>
+        <w:tblBorders>
+          <w:top w:val="single" w:color="auto" w:sz="4" w:space="0"/>
+          <w:left w:val="single" w:color="auto" w:sz="4" w:space="0"/>
+          <w:bottom w:val="single" w:color="auto" w:sz="4" w:space="0"/>
+          <w:right w:val="single" w:color="auto" w:sz="4" w:space="0"/>
+          <w:insideH w:val="single" w:color="auto" w:sz="4" w:space="0"/>
+          <w:insideV w:val="single" w:color="auto" w:sz="4" w:space="0"/>
+        </w:tblBorders>
+        <w:tblLayout w:type="autofit"/>
+        <w:tblCellMar>
+          <w:top w:w="0" w:type="dxa"/>
+          <w:left w:w="108" w:type="dxa"/>
+          <w:bottom w:w="0" w:type="dxa"/>
+          <w:right w:w="108" w:type="dxa"/>
+        </w:tblCellMar>
       </w:tblPr>
       <w:tblGrid>
         <w:gridCol w:w="1795"/>
         <w:gridCol w:w="7555"/>
       </w:tblGrid>
       <w:tr>
+        <w:tblPrEx>
+          <w:tblBorders>
+            <w:top w:val="single" w:color="auto" w:sz="4" w:space="0"/>
+            <w:left w:val="single" w:color="auto" w:sz="4" w:space="0"/>
+            <w:bottom w:val="single" w:color="auto" w:sz="4" w:space="0"/>
+            <w:right w:val="single" w:color="auto" w:sz="4" w:space="0"/>
+            <w:insideH w:val="single" w:color="auto" w:sz="4" w:space="0"/>
+            <w:insideV w:val="single" w:color="auto" w:sz="4" w:space="0"/>
+          </w:tblBorders>
+          <w:tblCellMar>
+            <w:top w:w="0" w:type="dxa"/>
+            <w:left w:w="108" w:type="dxa"/>
+            <w:bottom w:w="0" w:type="dxa"/>
+            <w:right w:w="108" w:type="dxa"/>
+          </w:tblCellMar>
+        </w:tblPrEx>
         <w:tc>
           <w:tcPr>
             <w:tcW w:w="1795" w:type="dxa"/>
@@ -860,6 +1794,22 @@
         </w:tc>
       </w:tr>
       <w:tr>
+        <w:tblPrEx>
+          <w:tblBorders>
+            <w:top w:val="single" w:color="auto" w:sz="4" w:space="0"/>
+            <w:left w:val="single" w:color="auto" w:sz="4" w:space="0"/>
+            <w:bottom w:val="single" w:color="auto" w:sz="4" w:space="0"/>
+            <w:right w:val="single" w:color="auto" w:sz="4" w:space="0"/>
+            <w:insideH w:val="single" w:color="auto" w:sz="4" w:space="0"/>
+            <w:insideV w:val="single" w:color="auto" w:sz="4" w:space="0"/>
+          </w:tblBorders>
+          <w:tblCellMar>
+            <w:top w:w="0" w:type="dxa"/>
+            <w:left w:w="108" w:type="dxa"/>
+            <w:bottom w:w="0" w:type="dxa"/>
+            <w:right w:w="108" w:type="dxa"/>
+          </w:tblCellMar>
+        </w:tblPrEx>
         <w:tc>
           <w:tcPr>
             <w:tcW w:w="1795" w:type="dxa"/>
@@ -895,6 +1845,22 @@
         </w:tc>
       </w:tr>
       <w:tr>
+        <w:tblPrEx>
+          <w:tblBorders>
+            <w:top w:val="single" w:color="auto" w:sz="4" w:space="0"/>
+            <w:left w:val="single" w:color="auto" w:sz="4" w:space="0"/>
+            <w:bottom w:val="single" w:color="auto" w:sz="4" w:space="0"/>
+            <w:right w:val="single" w:color="auto" w:sz="4" w:space="0"/>
+            <w:insideH w:val="single" w:color="auto" w:sz="4" w:space="0"/>
+            <w:insideV w:val="single" w:color="auto" w:sz="4" w:space="0"/>
+          </w:tblBorders>
+          <w:tblCellMar>
+            <w:top w:w="0" w:type="dxa"/>
+            <w:left w:w="108" w:type="dxa"/>
+            <w:bottom w:w="0" w:type="dxa"/>
+            <w:right w:w="108" w:type="dxa"/>
+          </w:tblCellMar>
+        </w:tblPrEx>
         <w:tc>
           <w:tcPr>
             <w:tcW w:w="1795" w:type="dxa"/>
@@ -929,6 +1895,16 @@
         </w:tc>
       </w:tr>
       <w:tr>
+        <w:tblPrEx>
+          <w:tblBorders>
+            <w:top w:val="single" w:color="auto" w:sz="4" w:space="0"/>
+            <w:left w:val="single" w:color="auto" w:sz="4" w:space="0"/>
+            <w:bottom w:val="single" w:color="auto" w:sz="4" w:space="0"/>
+            <w:right w:val="single" w:color="auto" w:sz="4" w:space="0"/>
+            <w:insideH w:val="single" w:color="auto" w:sz="4" w:space="0"/>
+            <w:insideV w:val="single" w:color="auto" w:sz="4" w:space="0"/>
+          </w:tblBorders>
+        </w:tblPrEx>
         <w:tc>
           <w:tcPr>
             <w:tcW w:w="1795" w:type="dxa"/>
@@ -956,28 +1932,52 @@
           </w:tcPr>
           <w:p>
             <w:r>
-              <w:t xml:space="preserve">What is </w:t>
-            </w:r>
-            <w:r>
-              <w:t>the least number of actions</w:t>
-            </w:r>
-            <w:r>
-              <w:t xml:space="preserve"> when maxstep m is 8, 9, and 10?</w:t>
+              <w:t>What is the least number of actions when maxstep m is 8, 9, and 10?</w:t>
             </w:r>
           </w:p>
           <w:p/>
           <w:tbl>
             <w:tblPr>
-              <w:tblStyle w:val="TableGrid"/>
+              <w:tblStyle w:val="7"/>
               <w:tblW w:w="0" w:type="auto"/>
               <w:jc w:val="center"/>
-              <w:tblLook w:val="04A0" w:firstRow="1" w:lastRow="0" w:firstColumn="1" w:lastColumn="0" w:noHBand="0" w:noVBand="1"/>
+              <w:tblBorders>
+                <w:top w:val="single" w:color="auto" w:sz="4" w:space="0"/>
+                <w:left w:val="single" w:color="auto" w:sz="4" w:space="0"/>
+                <w:bottom w:val="single" w:color="auto" w:sz="4" w:space="0"/>
+                <w:right w:val="single" w:color="auto" w:sz="4" w:space="0"/>
+                <w:insideH w:val="single" w:color="auto" w:sz="4" w:space="0"/>
+                <w:insideV w:val="single" w:color="auto" w:sz="4" w:space="0"/>
+              </w:tblBorders>
+              <w:tblLayout w:type="autofit"/>
+              <w:tblCellMar>
+                <w:top w:w="0" w:type="dxa"/>
+                <w:left w:w="108" w:type="dxa"/>
+                <w:bottom w:w="0" w:type="dxa"/>
+                <w:right w:w="108" w:type="dxa"/>
+              </w:tblCellMar>
             </w:tblPr>
             <w:tblGrid>
               <w:gridCol w:w="3664"/>
               <w:gridCol w:w="3665"/>
             </w:tblGrid>
             <w:tr>
+              <w:tblPrEx>
+                <w:tblBorders>
+                  <w:top w:val="single" w:color="auto" w:sz="4" w:space="0"/>
+                  <w:left w:val="single" w:color="auto" w:sz="4" w:space="0"/>
+                  <w:bottom w:val="single" w:color="auto" w:sz="4" w:space="0"/>
+                  <w:right w:val="single" w:color="auto" w:sz="4" w:space="0"/>
+                  <w:insideH w:val="single" w:color="auto" w:sz="4" w:space="0"/>
+                  <w:insideV w:val="single" w:color="auto" w:sz="4" w:space="0"/>
+                </w:tblBorders>
+                <w:tblCellMar>
+                  <w:top w:w="0" w:type="dxa"/>
+                  <w:left w:w="108" w:type="dxa"/>
+                  <w:bottom w:w="0" w:type="dxa"/>
+                  <w:right w:w="108" w:type="dxa"/>
+                </w:tblCellMar>
+              </w:tblPrEx>
               <w:trPr>
                 <w:jc w:val="center"/>
               </w:trPr>
@@ -1009,6 +2009,22 @@
               </w:tc>
             </w:tr>
             <w:tr>
+              <w:tblPrEx>
+                <w:tblBorders>
+                  <w:top w:val="single" w:color="auto" w:sz="4" w:space="0"/>
+                  <w:left w:val="single" w:color="auto" w:sz="4" w:space="0"/>
+                  <w:bottom w:val="single" w:color="auto" w:sz="4" w:space="0"/>
+                  <w:right w:val="single" w:color="auto" w:sz="4" w:space="0"/>
+                  <w:insideH w:val="single" w:color="auto" w:sz="4" w:space="0"/>
+                  <w:insideV w:val="single" w:color="auto" w:sz="4" w:space="0"/>
+                </w:tblBorders>
+                <w:tblCellMar>
+                  <w:top w:w="0" w:type="dxa"/>
+                  <w:left w:w="108" w:type="dxa"/>
+                  <w:bottom w:w="0" w:type="dxa"/>
+                  <w:right w:w="108" w:type="dxa"/>
+                </w:tblCellMar>
+              </w:tblPrEx>
               <w:trPr>
                 <w:jc w:val="center"/>
               </w:trPr>
@@ -1037,6 +2053,22 @@
               </w:tc>
             </w:tr>
             <w:tr>
+              <w:tblPrEx>
+                <w:tblBorders>
+                  <w:top w:val="single" w:color="auto" w:sz="4" w:space="0"/>
+                  <w:left w:val="single" w:color="auto" w:sz="4" w:space="0"/>
+                  <w:bottom w:val="single" w:color="auto" w:sz="4" w:space="0"/>
+                  <w:right w:val="single" w:color="auto" w:sz="4" w:space="0"/>
+                  <w:insideH w:val="single" w:color="auto" w:sz="4" w:space="0"/>
+                  <w:insideV w:val="single" w:color="auto" w:sz="4" w:space="0"/>
+                </w:tblBorders>
+                <w:tblCellMar>
+                  <w:top w:w="0" w:type="dxa"/>
+                  <w:left w:w="108" w:type="dxa"/>
+                  <w:bottom w:w="0" w:type="dxa"/>
+                  <w:right w:w="108" w:type="dxa"/>
+                </w:tblCellMar>
+              </w:tblPrEx>
               <w:trPr>
                 <w:jc w:val="center"/>
               </w:trPr>
@@ -1065,6 +2097,16 @@
               </w:tc>
             </w:tr>
             <w:tr>
+              <w:tblPrEx>
+                <w:tblBorders>
+                  <w:top w:val="single" w:color="auto" w:sz="4" w:space="0"/>
+                  <w:left w:val="single" w:color="auto" w:sz="4" w:space="0"/>
+                  <w:bottom w:val="single" w:color="auto" w:sz="4" w:space="0"/>
+                  <w:right w:val="single" w:color="auto" w:sz="4" w:space="0"/>
+                  <w:insideH w:val="single" w:color="auto" w:sz="4" w:space="0"/>
+                  <w:insideV w:val="single" w:color="auto" w:sz="4" w:space="0"/>
+                </w:tblBorders>
+              </w:tblPrEx>
               <w:trPr>
                 <w:jc w:val="center"/>
               </w:trPr>
@@ -1100,78 +2142,70 @@
     </w:tbl>
     <w:p/>
     <w:sectPr>
-      <w:footerReference w:type="even" r:id="rId7"/>
-      <w:footerReference w:type="default" r:id="rId8"/>
+      <w:footerReference r:id="rId3" w:type="default"/>
+      <w:footerReference r:id="rId4" w:type="even"/>
       <w:pgSz w:w="12240" w:h="15840"/>
       <w:pgMar w:top="1440" w:right="1440" w:bottom="1440" w:left="1440" w:header="720" w:footer="720" w:gutter="0"/>
-      <w:cols w:space="720"/>
-      <w:docGrid w:linePitch="360"/>
+      <w:cols w:space="720" w:num="1"/>
+      <w:docGrid w:linePitch="360" w:charSpace="0"/>
     </w:sectPr>
   </w:body>
 </w:document>
 </file>
 
-<file path=word/endnotes.xml><?xml version="1.0" encoding="utf-8"?>
-<w:endnotes xmlns:wpc="http://schemas.microsoft.com/office/word/2010/wordprocessingCanvas" xmlns:cx="http://schemas.microsoft.com/office/drawing/2014/chartex" xmlns:cx1="http://schemas.microsoft.com/office/drawing/2015/9/8/chartex" xmlns:cx2="http://schemas.microsoft.com/office/drawing/2015/10/21/chartex" xmlns:cx3="http://schemas.microsoft.com/office/drawing/2016/5/9/chartex" xmlns:cx4="http://schemas.microsoft.com/office/drawing/2016/5/10/chartex" xmlns:cx5="http://schemas.microsoft.com/office/drawing/2016/5/11/chartex" xmlns:cx6="http://schemas.microsoft.com/office/drawing/2016/5/12/chartex" xmlns:cx7="http://schemas.microsoft.com/office/drawing/2016/5/13/chartex" xmlns:cx8="http://schemas.microsoft.com/office/drawing/2016/5/14/chartex" xmlns:mc="http://schemas.openxmlformats.org/markup-compatibility/2006" xmlns:aink="http://schemas.microsoft.com/office/drawing/2016/ink" xmlns:am3d="http://schemas.microsoft.com/office/drawing/2017/model3d" xmlns:o="urn:schemas-microsoft-com:office:office" xmlns:r="http://schemas.openxmlformats.org/officeDocument/2006/relationships" xmlns:m="http://schemas.openxmlformats.org/officeDocument/2006/math" xmlns:v="urn:schemas-microsoft-com:vml" xmlns:wp14="http://schemas.microsoft.com/office/word/2010/wordprocessingDrawing" xmlns:wp="http://schemas.openxmlformats.org/drawingml/2006/wordprocessingDrawing" xmlns:w10="urn:schemas-microsoft-com:office:word" xmlns:w="http://schemas.openxmlformats.org/wordprocessingml/2006/main" xmlns:w14="http://schemas.microsoft.com/office/word/2010/wordml" xmlns:w15="http://schemas.microsoft.com/office/word/2012/wordml" xmlns:w16cex="http://schemas.microsoft.com/office/word/2018/wordml/cex" xmlns:w16cid="http://schemas.microsoft.com/office/word/2016/wordml/cid" xmlns:w16="http://schemas.microsoft.com/office/word/2018/wordml" xmlns:w16sdtdh="http://schemas.microsoft.com/office/word/2020/wordml/sdtdatahash" xmlns:w16se="http://schemas.microsoft.com/office/word/2015/wordml/symex" xmlns:wpg="http://schemas.microsoft.com/office/word/2010/wordprocessingGroup" xmlns:wpi="http://schemas.microsoft.com/office/word/2010/wordprocessingInk" xmlns:wne="http://schemas.microsoft.com/office/word/2006/wordml" xmlns:wps="http://schemas.microsoft.com/office/word/2010/wordprocessingShape" mc:Ignorable="w14 w15 w16se w16cid w16 w16cex w16sdtdh wp14">
-  <w:endnote w:type="separator" w:id="-1">
-    <w:p>
-      <w:r>
-        <w:separator/>
-      </w:r>
-    </w:p>
-  </w:endnote>
-  <w:endnote w:type="continuationSeparator" w:id="0">
-    <w:p>
-      <w:r>
-        <w:continuationSeparator/>
-      </w:r>
-    </w:p>
-  </w:endnote>
-</w:endnotes>
-</file>
-
 <file path=word/footer1.xml><?xml version="1.0" encoding="utf-8"?>
-<w:ftr xmlns:wpc="http://schemas.microsoft.com/office/word/2010/wordprocessingCanvas" xmlns:cx="http://schemas.microsoft.com/office/drawing/2014/chartex" xmlns:cx1="http://schemas.microsoft.com/office/drawing/2015/9/8/chartex" xmlns:cx2="http://schemas.microsoft.com/office/drawing/2015/10/21/chartex" xmlns:cx3="http://schemas.microsoft.com/office/drawing/2016/5/9/chartex" xmlns:cx4="http://schemas.microsoft.com/office/drawing/2016/5/10/chartex" xmlns:cx5="http://schemas.microsoft.com/office/drawing/2016/5/11/chartex" xmlns:cx6="http://schemas.microsoft.com/office/drawing/2016/5/12/chartex" xmlns:cx7="http://schemas.microsoft.com/office/drawing/2016/5/13/chartex" xmlns:cx8="http://schemas.microsoft.com/office/drawing/2016/5/14/chartex" xmlns:mc="http://schemas.openxmlformats.org/markup-compatibility/2006" xmlns:aink="http://schemas.microsoft.com/office/drawing/2016/ink" xmlns:am3d="http://schemas.microsoft.com/office/drawing/2017/model3d" xmlns:o="urn:schemas-microsoft-com:office:office" xmlns:r="http://schemas.openxmlformats.org/officeDocument/2006/relationships" xmlns:m="http://schemas.openxmlformats.org/officeDocument/2006/math" xmlns:v="urn:schemas-microsoft-com:vml" xmlns:wp14="http://schemas.microsoft.com/office/word/2010/wordprocessingDrawing" xmlns:wp="http://schemas.openxmlformats.org/drawingml/2006/wordprocessingDrawing" xmlns:w10="urn:schemas-microsoft-com:office:word" xmlns:w="http://schemas.openxmlformats.org/wordprocessingml/2006/main" xmlns:w14="http://schemas.microsoft.com/office/word/2010/wordml" xmlns:w15="http://schemas.microsoft.com/office/word/2012/wordml" xmlns:w16cex="http://schemas.microsoft.com/office/word/2018/wordml/cex" xmlns:w16cid="http://schemas.microsoft.com/office/word/2016/wordml/cid" xmlns:w16="http://schemas.microsoft.com/office/word/2018/wordml" xmlns:w16sdtdh="http://schemas.microsoft.com/office/word/2020/wordml/sdtdatahash" xmlns:w16se="http://schemas.microsoft.com/office/word/2015/wordml/symex" xmlns:wpg="http://schemas.microsoft.com/office/word/2010/wordprocessingGroup" xmlns:wpi="http://schemas.microsoft.com/office/word/2010/wordprocessingInk" xmlns:wne="http://schemas.microsoft.com/office/word/2006/wordml" xmlns:wps="http://schemas.microsoft.com/office/word/2010/wordprocessingShape" mc:Ignorable="w14 w15 w16se w16cid w16 w16cex w16sdtdh wp14">
+<w:ftr xmlns:wpc="http://schemas.microsoft.com/office/word/2010/wordprocessingCanvas" xmlns:mc="http://schemas.openxmlformats.org/markup-compatibility/2006" xmlns:o="urn:schemas-microsoft-com:office:office" xmlns:r="http://schemas.openxmlformats.org/officeDocument/2006/relationships" xmlns:m="http://schemas.openxmlformats.org/officeDocument/2006/math" xmlns:v="urn:schemas-microsoft-com:vml" xmlns:wp14="http://schemas.microsoft.com/office/word/2010/wordprocessingDrawing" xmlns:wp="http://schemas.openxmlformats.org/drawingml/2006/wordprocessingDrawing" xmlns:w10="urn:schemas-microsoft-com:office:word" xmlns:w="http://schemas.openxmlformats.org/wordprocessingml/2006/main" xmlns:w14="http://schemas.microsoft.com/office/word/2010/wordml" xmlns:w15="http://schemas.microsoft.com/office/word/2012/wordml" xmlns:wpg="http://schemas.microsoft.com/office/word/2010/wordprocessingGroup" xmlns:wpi="http://schemas.microsoft.com/office/word/2010/wordprocessingInk" xmlns:wne="http://schemas.microsoft.com/office/word/2006/wordml" xmlns:wps="http://schemas.microsoft.com/office/word/2010/wordprocessingShape" xmlns:wpsCustomData="http://www.wps.cn/officeDocument/2013/wpsCustomData" mc:Ignorable="w14 w15 wp14">
   <w:sdt>
     <w:sdtPr>
       <w:rPr>
-        <w:rStyle w:val="PageNumber"/>
+        <w:rStyle w:val="6"/>
       </w:rPr>
-      <w:id w:val="-505057792"/>
+      <w:id w:val="1140538102"/>
       <w:docPartObj>
-        <w:docPartGallery w:val="Page Numbers (Bottom of Page)"/>
-        <w:docPartUnique/>
+        <w:docPartGallery w:val="AutoText"/>
       </w:docPartObj>
     </w:sdtPr>
     <w:sdtEndPr>
       <w:rPr>
-        <w:rStyle w:val="PageNumber"/>
+        <w:rStyle w:val="6"/>
       </w:rPr>
     </w:sdtEndPr>
     <w:sdtContent>
       <w:p>
         <w:pPr>
-          <w:pStyle w:val="Footer"/>
-          <w:framePr w:wrap="none" w:vAnchor="text" w:hAnchor="margin" w:xAlign="right" w:y="1"/>
+          <w:pStyle w:val="4"/>
+          <w:framePr w:wrap="auto" w:vAnchor="text" w:hAnchor="margin" w:xAlign="right" w:y="1"/>
           <w:rPr>
-            <w:rStyle w:val="PageNumber"/>
+            <w:rStyle w:val="6"/>
           </w:rPr>
         </w:pPr>
         <w:r>
           <w:rPr>
-            <w:rStyle w:val="PageNumber"/>
+            <w:rStyle w:val="6"/>
           </w:rPr>
           <w:fldChar w:fldCharType="begin"/>
         </w:r>
         <w:r>
           <w:rPr>
-            <w:rStyle w:val="PageNumber"/>
+            <w:rStyle w:val="6"/>
           </w:rPr>
           <w:instrText xml:space="preserve"> PAGE </w:instrText>
         </w:r>
         <w:r>
           <w:rPr>
-            <w:rStyle w:val="PageNumber"/>
+            <w:rStyle w:val="6"/>
+          </w:rPr>
+          <w:fldChar w:fldCharType="separate"/>
+        </w:r>
+        <w:r>
+          <w:rPr>
+            <w:rStyle w:val="6"/>
+          </w:rPr>
+          <w:t>1</w:t>
+        </w:r>
+        <w:r>
+          <w:rPr>
+            <w:rStyle w:val="6"/>
           </w:rPr>
           <w:fldChar w:fldCharType="end"/>
         </w:r>
@@ -1180,7 +2214,7 @@
   </w:sdt>
   <w:p>
     <w:pPr>
-      <w:pStyle w:val="Footer"/>
+      <w:pStyle w:val="4"/>
       <w:ind w:right="360"/>
     </w:pPr>
   </w:p>
@@ -1188,60 +2222,46 @@
 </file>
 
 <file path=word/footer2.xml><?xml version="1.0" encoding="utf-8"?>
-<w:ftr xmlns:wpc="http://schemas.microsoft.com/office/word/2010/wordprocessingCanvas" xmlns:cx="http://schemas.microsoft.com/office/drawing/2014/chartex" xmlns:cx1="http://schemas.microsoft.com/office/drawing/2015/9/8/chartex" xmlns:cx2="http://schemas.microsoft.com/office/drawing/2015/10/21/chartex" xmlns:cx3="http://schemas.microsoft.com/office/drawing/2016/5/9/chartex" xmlns:cx4="http://schemas.microsoft.com/office/drawing/2016/5/10/chartex" xmlns:cx5="http://schemas.microsoft.com/office/drawing/2016/5/11/chartex" xmlns:cx6="http://schemas.microsoft.com/office/drawing/2016/5/12/chartex" xmlns:cx7="http://schemas.microsoft.com/office/drawing/2016/5/13/chartex" xmlns:cx8="http://schemas.microsoft.com/office/drawing/2016/5/14/chartex" xmlns:mc="http://schemas.openxmlformats.org/markup-compatibility/2006" xmlns:aink="http://schemas.microsoft.com/office/drawing/2016/ink" xmlns:am3d="http://schemas.microsoft.com/office/drawing/2017/model3d" xmlns:o="urn:schemas-microsoft-com:office:office" xmlns:r="http://schemas.openxmlformats.org/officeDocument/2006/relationships" xmlns:m="http://schemas.openxmlformats.org/officeDocument/2006/math" xmlns:v="urn:schemas-microsoft-com:vml" xmlns:wp14="http://schemas.microsoft.com/office/word/2010/wordprocessingDrawing" xmlns:wp="http://schemas.openxmlformats.org/drawingml/2006/wordprocessingDrawing" xmlns:w10="urn:schemas-microsoft-com:office:word" xmlns:w="http://schemas.openxmlformats.org/wordprocessingml/2006/main" xmlns:w14="http://schemas.microsoft.com/office/word/2010/wordml" xmlns:w15="http://schemas.microsoft.com/office/word/2012/wordml" xmlns:w16cex="http://schemas.microsoft.com/office/word/2018/wordml/cex" xmlns:w16cid="http://schemas.microsoft.com/office/word/2016/wordml/cid" xmlns:w16="http://schemas.microsoft.com/office/word/2018/wordml" xmlns:w16sdtdh="http://schemas.microsoft.com/office/word/2020/wordml/sdtdatahash" xmlns:w16se="http://schemas.microsoft.com/office/word/2015/wordml/symex" xmlns:wpg="http://schemas.microsoft.com/office/word/2010/wordprocessingGroup" xmlns:wpi="http://schemas.microsoft.com/office/word/2010/wordprocessingInk" xmlns:wne="http://schemas.microsoft.com/office/word/2006/wordml" xmlns:wps="http://schemas.microsoft.com/office/word/2010/wordprocessingShape" mc:Ignorable="w14 w15 w16se w16cid w16 w16cex w16sdtdh wp14">
+<w:ftr xmlns:wpc="http://schemas.microsoft.com/office/word/2010/wordprocessingCanvas" xmlns:mc="http://schemas.openxmlformats.org/markup-compatibility/2006" xmlns:o="urn:schemas-microsoft-com:office:office" xmlns:r="http://schemas.openxmlformats.org/officeDocument/2006/relationships" xmlns:m="http://schemas.openxmlformats.org/officeDocument/2006/math" xmlns:v="urn:schemas-microsoft-com:vml" xmlns:wp14="http://schemas.microsoft.com/office/word/2010/wordprocessingDrawing" xmlns:wp="http://schemas.openxmlformats.org/drawingml/2006/wordprocessingDrawing" xmlns:w10="urn:schemas-microsoft-com:office:word" xmlns:w="http://schemas.openxmlformats.org/wordprocessingml/2006/main" xmlns:w14="http://schemas.microsoft.com/office/word/2010/wordml" xmlns:w15="http://schemas.microsoft.com/office/word/2012/wordml" xmlns:wpg="http://schemas.microsoft.com/office/word/2010/wordprocessingGroup" xmlns:wpi="http://schemas.microsoft.com/office/word/2010/wordprocessingInk" xmlns:wne="http://schemas.microsoft.com/office/word/2006/wordml" xmlns:wps="http://schemas.microsoft.com/office/word/2010/wordprocessingShape" xmlns:wpsCustomData="http://www.wps.cn/officeDocument/2013/wpsCustomData" mc:Ignorable="w14 w15 wp14">
   <w:sdt>
     <w:sdtPr>
       <w:rPr>
-        <w:rStyle w:val="PageNumber"/>
+        <w:rStyle w:val="6"/>
       </w:rPr>
-      <w:id w:val="1140538102"/>
+      <w:id w:val="-505057792"/>
       <w:docPartObj>
-        <w:docPartGallery w:val="Page Numbers (Bottom of Page)"/>
-        <w:docPartUnique/>
+        <w:docPartGallery w:val="AutoText"/>
       </w:docPartObj>
     </w:sdtPr>
     <w:sdtEndPr>
       <w:rPr>
-        <w:rStyle w:val="PageNumber"/>
+        <w:rStyle w:val="6"/>
       </w:rPr>
     </w:sdtEndPr>
     <w:sdtContent>
       <w:p>
         <w:pPr>
-          <w:pStyle w:val="Footer"/>
-          <w:framePr w:wrap="none" w:vAnchor="text" w:hAnchor="margin" w:xAlign="right" w:y="1"/>
+          <w:pStyle w:val="4"/>
+          <w:framePr w:wrap="auto" w:vAnchor="text" w:hAnchor="margin" w:xAlign="right" w:y="1"/>
           <w:rPr>
-            <w:rStyle w:val="PageNumber"/>
+            <w:rStyle w:val="6"/>
           </w:rPr>
         </w:pPr>
         <w:r>
           <w:rPr>
-            <w:rStyle w:val="PageNumber"/>
+            <w:rStyle w:val="6"/>
           </w:rPr>
           <w:fldChar w:fldCharType="begin"/>
         </w:r>
         <w:r>
           <w:rPr>
-            <w:rStyle w:val="PageNumber"/>
+            <w:rStyle w:val="6"/>
           </w:rPr>
           <w:instrText xml:space="preserve"> PAGE </w:instrText>
         </w:r>
         <w:r>
           <w:rPr>
-            <w:rStyle w:val="PageNumber"/>
-          </w:rPr>
-          <w:fldChar w:fldCharType="separate"/>
-        </w:r>
-        <w:r>
-          <w:rPr>
-            <w:rStyle w:val="PageNumber"/>
-            <w:noProof/>
-          </w:rPr>
-          <w:t>1</w:t>
-        </w:r>
-        <w:r>
-          <w:rPr>
-            <w:rStyle w:val="PageNumber"/>
+            <w:rStyle w:val="6"/>
           </w:rPr>
           <w:fldChar w:fldCharType="end"/>
         </w:r>
@@ -1250,39 +2270,21 @@
   </w:sdt>
   <w:p>
     <w:pPr>
-      <w:pStyle w:val="Footer"/>
+      <w:pStyle w:val="4"/>
       <w:ind w:right="360"/>
     </w:pPr>
   </w:p>
 </w:ftr>
 </file>
 
-<file path=word/footnotes.xml><?xml version="1.0" encoding="utf-8"?>
-<w:footnotes xmlns:wpc="http://schemas.microsoft.com/office/word/2010/wordprocessingCanvas" xmlns:cx="http://schemas.microsoft.com/office/drawing/2014/chartex" xmlns:cx1="http://schemas.microsoft.com/office/drawing/2015/9/8/chartex" xmlns:cx2="http://schemas.microsoft.com/office/drawing/2015/10/21/chartex" xmlns:cx3="http://schemas.microsoft.com/office/drawing/2016/5/9/chartex" xmlns:cx4="http://schemas.microsoft.com/office/drawing/2016/5/10/chartex" xmlns:cx5="http://schemas.microsoft.com/office/drawing/2016/5/11/chartex" xmlns:cx6="http://schemas.microsoft.com/office/drawing/2016/5/12/chartex" xmlns:cx7="http://schemas.microsoft.com/office/drawing/2016/5/13/chartex" xmlns:cx8="http://schemas.microsoft.com/office/drawing/2016/5/14/chartex" xmlns:mc="http://schemas.openxmlformats.org/markup-compatibility/2006" xmlns:aink="http://schemas.microsoft.com/office/drawing/2016/ink" xmlns:am3d="http://schemas.microsoft.com/office/drawing/2017/model3d" xmlns:o="urn:schemas-microsoft-com:office:office" xmlns:r="http://schemas.openxmlformats.org/officeDocument/2006/relationships" xmlns:m="http://schemas.openxmlformats.org/officeDocument/2006/math" xmlns:v="urn:schemas-microsoft-com:vml" xmlns:wp14="http://schemas.microsoft.com/office/word/2010/wordprocessingDrawing" xmlns:wp="http://schemas.openxmlformats.org/drawingml/2006/wordprocessingDrawing" xmlns:w10="urn:schemas-microsoft-com:office:word" xmlns:w="http://schemas.openxmlformats.org/wordprocessingml/2006/main" xmlns:w14="http://schemas.microsoft.com/office/word/2010/wordml" xmlns:w15="http://schemas.microsoft.com/office/word/2012/wordml" xmlns:w16cex="http://schemas.microsoft.com/office/word/2018/wordml/cex" xmlns:w16cid="http://schemas.microsoft.com/office/word/2016/wordml/cid" xmlns:w16="http://schemas.microsoft.com/office/word/2018/wordml" xmlns:w16sdtdh="http://schemas.microsoft.com/office/word/2020/wordml/sdtdatahash" xmlns:w16se="http://schemas.microsoft.com/office/word/2015/wordml/symex" xmlns:wpg="http://schemas.microsoft.com/office/word/2010/wordprocessingGroup" xmlns:wpi="http://schemas.microsoft.com/office/word/2010/wordprocessingInk" xmlns:wne="http://schemas.microsoft.com/office/word/2006/wordml" xmlns:wps="http://schemas.microsoft.com/office/word/2010/wordprocessingShape" mc:Ignorable="w14 w15 w16se w16cid w16 w16cex w16sdtdh wp14">
-  <w:footnote w:type="separator" w:id="-1">
-    <w:p>
-      <w:r>
-        <w:separator/>
-      </w:r>
-    </w:p>
-  </w:footnote>
-  <w:footnote w:type="continuationSeparator" w:id="0">
-    <w:p>
-      <w:r>
-        <w:continuationSeparator/>
-      </w:r>
-    </w:p>
-  </w:footnote>
-</w:footnotes>
-</file>
-
 <file path=word/numbering.xml><?xml version="1.0" encoding="utf-8"?>
-<w:numbering xmlns:wpc="http://schemas.microsoft.com/office/word/2010/wordprocessingCanvas" xmlns:cx="http://schemas.microsoft.com/office/drawing/2014/chartex" xmlns:cx1="http://schemas.microsoft.com/office/drawing/2015/9/8/chartex" xmlns:cx2="http://schemas.microsoft.com/office/drawing/2015/10/21/chartex" xmlns:cx3="http://schemas.microsoft.com/office/drawing/2016/5/9/chartex" xmlns:cx4="http://schemas.microsoft.com/office/drawing/2016/5/10/chartex" xmlns:cx5="http://schemas.microsoft.com/office/drawing/2016/5/11/chartex" xmlns:cx6="http://schemas.microsoft.com/office/drawing/2016/5/12/chartex" xmlns:cx7="http://schemas.microsoft.com/office/drawing/2016/5/13/chartex" xmlns:cx8="http://schemas.microsoft.com/office/drawing/2016/5/14/chartex" xmlns:mc="http://schemas.openxmlformats.org/markup-compatibility/2006" xmlns:aink="http://schemas.microsoft.com/office/drawing/2016/ink" xmlns:am3d="http://schemas.microsoft.com/office/drawing/2017/model3d" xmlns:o="urn:schemas-microsoft-com:office:office" xmlns:r="http://schemas.openxmlformats.org/officeDocument/2006/relationships" xmlns:m="http://schemas.openxmlformats.org/officeDocument/2006/math" xmlns:v="urn:schemas-microsoft-com:vml" xmlns:wp14="http://schemas.microsoft.com/office/word/2010/wordprocessingDrawing" xmlns:wp="http://schemas.openxmlformats.org/drawingml/2006/wordprocessingDrawing" xmlns:w10="urn:schemas-microsoft-com:office:word" xmlns:w="http://schemas.openxmlformats.org/wordprocessingml/2006/main" xmlns:w14="http://schemas.microsoft.com/office/word/2010/wordml" xmlns:w15="http://schemas.microsoft.com/office/word/2012/wordml" xmlns:w16cex="http://schemas.microsoft.com/office/word/2018/wordml/cex" xmlns:w16cid="http://schemas.microsoft.com/office/word/2016/wordml/cid" xmlns:w16="http://schemas.microsoft.com/office/word/2018/wordml" xmlns:w16sdtdh="http://schemas.microsoft.com/office/word/2020/wordml/sdtdatahash" xmlns:w16se="http://schemas.microsoft.com/office/word/2015/wordml/symex" xmlns:wpg="http://schemas.microsoft.com/office/word/2010/wordprocessingGroup" xmlns:wpi="http://schemas.microsoft.com/office/word/2010/wordprocessingInk" xmlns:wne="http://schemas.microsoft.com/office/word/2006/wordml" xmlns:wps="http://schemas.microsoft.com/office/word/2010/wordprocessingShape" mc:Ignorable="w14 w15 w16se w16cid w16 w16cex w16sdtdh wp14">
-  <w:abstractNum w:abstractNumId="0" w15:restartNumberingAfterBreak="0">
+<w:numbering xmlns:wpc="http://schemas.microsoft.com/office/word/2010/wordprocessingCanvas" xmlns:mc="http://schemas.openxmlformats.org/markup-compatibility/2006" xmlns:o="urn:schemas-microsoft-com:office:office" xmlns:r="http://schemas.openxmlformats.org/officeDocument/2006/relationships" xmlns:m="http://schemas.openxmlformats.org/officeDocument/2006/math" xmlns:v="urn:schemas-microsoft-com:vml" xmlns:wp14="http://schemas.microsoft.com/office/word/2010/wordprocessingDrawing" xmlns:wp="http://schemas.openxmlformats.org/drawingml/2006/wordprocessingDrawing" xmlns:w10="urn:schemas-microsoft-com:office:word" xmlns:w="http://schemas.openxmlformats.org/wordprocessingml/2006/main" xmlns:w14="http://schemas.microsoft.com/office/word/2010/wordml" xmlns:wpg="http://schemas.microsoft.com/office/word/2010/wordprocessingGroup" xmlns:wpi="http://schemas.microsoft.com/office/word/2010/wordprocessingInk" xmlns:wne="http://schemas.microsoft.com/office/word/2006/wordml" xmlns:wps="http://schemas.microsoft.com/office/word/2010/wordprocessingShape" xmlns:wpsCustomData="http://www.wps.cn/officeDocument/2013/wpsCustomData" mc:Ignorable="w14 wp14">
+  <w:abstractNum w:abstractNumId="0">
     <w:nsid w:val="5FB03C03"/>
-    <w:multiLevelType w:val="hybridMultilevel"/>
-    <w:tmpl w:val="E9B0875A"/>
-    <w:lvl w:ilvl="0" w:tplc="178CBC0E">
+    <w:multiLevelType w:val="multilevel"/>
+    <w:tmpl w:val="5FB03C03"/>
+    <w:lvl w:ilvl="0" w:tentative="0">
+      <w:start w:val="0"/>
       <w:numFmt w:val="bullet"/>
       <w:lvlText w:val=""/>
       <w:lvlJc w:val="left"/>
@@ -1290,10 +2292,10 @@
         <w:ind w:left="720" w:hanging="360"/>
       </w:pPr>
       <w:rPr>
-        <w:rFonts w:ascii="Symbol" w:eastAsiaTheme="minorEastAsia" w:hAnsi="Symbol" w:cstheme="minorBidi" w:hint="default"/>
+        <w:rFonts w:hint="default" w:ascii="Symbol" w:hAnsi="Symbol" w:eastAsiaTheme="minorEastAsia" w:cstheme="minorBidi"/>
       </w:rPr>
     </w:lvl>
-    <w:lvl w:ilvl="1" w:tplc="04090003" w:tentative="1">
+    <w:lvl w:ilvl="1" w:tentative="0">
       <w:start w:val="1"/>
       <w:numFmt w:val="bullet"/>
       <w:lvlText w:val="o"/>
@@ -1302,10 +2304,10 @@
         <w:ind w:left="1440" w:hanging="360"/>
       </w:pPr>
       <w:rPr>
-        <w:rFonts w:ascii="Courier New" w:hAnsi="Courier New" w:cs="Courier New" w:hint="default"/>
+        <w:rFonts w:hint="default" w:ascii="Courier New" w:hAnsi="Courier New" w:cs="Courier New"/>
       </w:rPr>
     </w:lvl>
-    <w:lvl w:ilvl="2" w:tplc="04090005" w:tentative="1">
+    <w:lvl w:ilvl="2" w:tentative="0">
       <w:start w:val="1"/>
       <w:numFmt w:val="bullet"/>
       <w:lvlText w:val=""/>
@@ -1314,10 +2316,10 @@
         <w:ind w:left="2160" w:hanging="360"/>
       </w:pPr>
       <w:rPr>
-        <w:rFonts w:ascii="Wingdings" w:hAnsi="Wingdings" w:hint="default"/>
+        <w:rFonts w:hint="default" w:ascii="Wingdings" w:hAnsi="Wingdings"/>
       </w:rPr>
     </w:lvl>
-    <w:lvl w:ilvl="3" w:tplc="04090001" w:tentative="1">
+    <w:lvl w:ilvl="3" w:tentative="0">
       <w:start w:val="1"/>
       <w:numFmt w:val="bullet"/>
       <w:lvlText w:val=""/>
@@ -1326,10 +2328,10 @@
         <w:ind w:left="2880" w:hanging="360"/>
       </w:pPr>
       <w:rPr>
-        <w:rFonts w:ascii="Symbol" w:hAnsi="Symbol" w:hint="default"/>
+        <w:rFonts w:hint="default" w:ascii="Symbol" w:hAnsi="Symbol"/>
       </w:rPr>
     </w:lvl>
-    <w:lvl w:ilvl="4" w:tplc="04090003" w:tentative="1">
+    <w:lvl w:ilvl="4" w:tentative="0">
       <w:start w:val="1"/>
       <w:numFmt w:val="bullet"/>
       <w:lvlText w:val="o"/>
@@ -1338,10 +2340,10 @@
         <w:ind w:left="3600" w:hanging="360"/>
       </w:pPr>
       <w:rPr>
-        <w:rFonts w:ascii="Courier New" w:hAnsi="Courier New" w:cs="Courier New" w:hint="default"/>
+        <w:rFonts w:hint="default" w:ascii="Courier New" w:hAnsi="Courier New" w:cs="Courier New"/>
       </w:rPr>
     </w:lvl>
-    <w:lvl w:ilvl="5" w:tplc="04090005" w:tentative="1">
+    <w:lvl w:ilvl="5" w:tentative="0">
       <w:start w:val="1"/>
       <w:numFmt w:val="bullet"/>
       <w:lvlText w:val=""/>
@@ -1350,10 +2352,10 @@
         <w:ind w:left="4320" w:hanging="360"/>
       </w:pPr>
       <w:rPr>
-        <w:rFonts w:ascii="Wingdings" w:hAnsi="Wingdings" w:hint="default"/>
+        <w:rFonts w:hint="default" w:ascii="Wingdings" w:hAnsi="Wingdings"/>
       </w:rPr>
     </w:lvl>
-    <w:lvl w:ilvl="6" w:tplc="04090001" w:tentative="1">
+    <w:lvl w:ilvl="6" w:tentative="0">
       <w:start w:val="1"/>
       <w:numFmt w:val="bullet"/>
       <w:lvlText w:val=""/>
@@ -1362,10 +2364,10 @@
         <w:ind w:left="5040" w:hanging="360"/>
       </w:pPr>
       <w:rPr>
-        <w:rFonts w:ascii="Symbol" w:hAnsi="Symbol" w:hint="default"/>
+        <w:rFonts w:hint="default" w:ascii="Symbol" w:hAnsi="Symbol"/>
       </w:rPr>
     </w:lvl>
-    <w:lvl w:ilvl="7" w:tplc="04090003" w:tentative="1">
+    <w:lvl w:ilvl="7" w:tentative="0">
       <w:start w:val="1"/>
       <w:numFmt w:val="bullet"/>
       <w:lvlText w:val="o"/>
@@ -1374,10 +2376,10 @@
         <w:ind w:left="5760" w:hanging="360"/>
       </w:pPr>
       <w:rPr>
-        <w:rFonts w:ascii="Courier New" w:hAnsi="Courier New" w:cs="Courier New" w:hint="default"/>
+        <w:rFonts w:hint="default" w:ascii="Courier New" w:hAnsi="Courier New" w:cs="Courier New"/>
       </w:rPr>
     </w:lvl>
-    <w:lvl w:ilvl="8" w:tplc="04090005" w:tentative="1">
+    <w:lvl w:ilvl="8" w:tentative="0">
       <w:start w:val="1"/>
       <w:numFmt w:val="bullet"/>
       <w:lvlText w:val=""/>
@@ -1386,7 +2388,7 @@
         <w:ind w:left="6480" w:hanging="360"/>
       </w:pPr>
       <w:rPr>
-        <w:rFonts w:ascii="Wingdings" w:hAnsi="Wingdings" w:hint="default"/>
+        <w:rFonts w:hint="default" w:ascii="Wingdings" w:hAnsi="Wingdings"/>
       </w:rPr>
     </w:lvl>
   </w:abstractNum>
@@ -1397,413 +2399,290 @@
 </file>
 
 <file path=word/styles.xml><?xml version="1.0" encoding="utf-8"?>
-<w:styles xmlns:mc="http://schemas.openxmlformats.org/markup-compatibility/2006" xmlns:r="http://schemas.openxmlformats.org/officeDocument/2006/relationships" xmlns:w="http://schemas.openxmlformats.org/wordprocessingml/2006/main" xmlns:w14="http://schemas.microsoft.com/office/word/2010/wordml" xmlns:w15="http://schemas.microsoft.com/office/word/2012/wordml" xmlns:w16cex="http://schemas.microsoft.com/office/word/2018/wordml/cex" xmlns:w16cid="http://schemas.microsoft.com/office/word/2016/wordml/cid" xmlns:w16="http://schemas.microsoft.com/office/word/2018/wordml" xmlns:w16sdtdh="http://schemas.microsoft.com/office/word/2020/wordml/sdtdatahash" xmlns:w16se="http://schemas.microsoft.com/office/word/2015/wordml/symex" mc:Ignorable="w14 w15 w16se w16cid w16 w16cex w16sdtdh">
+<w:styles xmlns:mc="http://schemas.openxmlformats.org/markup-compatibility/2006" xmlns:o="urn:schemas-microsoft-com:office:office" xmlns:r="http://schemas.openxmlformats.org/officeDocument/2006/relationships" xmlns:m="http://schemas.openxmlformats.org/officeDocument/2006/math" xmlns:v="urn:schemas-microsoft-com:vml" xmlns:w="http://schemas.openxmlformats.org/wordprocessingml/2006/main" xmlns:w14="http://schemas.microsoft.com/office/word/2010/wordml" xmlns:w10="urn:schemas-microsoft-com:office:word" xmlns:sl="http://schemas.openxmlformats.org/schemaLibrary/2006/main" xmlns:wpsCustomData="http://www.wps.cn/officeDocument/2013/wpsCustomData" mc:Ignorable="w14">
   <w:docDefaults>
     <w:rPrDefault>
       <w:rPr>
-        <w:rFonts w:asciiTheme="minorHAnsi" w:eastAsiaTheme="minorEastAsia" w:hAnsiTheme="minorHAnsi" w:cstheme="minorBidi"/>
-        <w:sz w:val="24"/>
-        <w:szCs w:val="24"/>
-        <w:lang w:val="en-US" w:eastAsia="zh-CN" w:bidi="ar-SA"/>
+        <w:rFonts w:asciiTheme="minorHAnsi" w:hAnsiTheme="minorHAnsi" w:eastAsiaTheme="minorEastAsia" w:cstheme="minorBidi"/>
       </w:rPr>
     </w:rPrDefault>
     <w:pPrDefault/>
   </w:docDefaults>
-  <w:latentStyles w:defLockedState="0" w:defUIPriority="99" w:defSemiHidden="0" w:defUnhideWhenUsed="0" w:defQFormat="0" w:count="376">
-    <w:lsdException w:name="Normal" w:uiPriority="0" w:qFormat="1"/>
-    <w:lsdException w:name="heading 1" w:uiPriority="9" w:qFormat="1"/>
-    <w:lsdException w:name="heading 2" w:semiHidden="1" w:uiPriority="9" w:unhideWhenUsed="1" w:qFormat="1"/>
-    <w:lsdException w:name="heading 3" w:semiHidden="1" w:uiPriority="9" w:unhideWhenUsed="1" w:qFormat="1"/>
-    <w:lsdException w:name="heading 4" w:semiHidden="1" w:uiPriority="9" w:unhideWhenUsed="1" w:qFormat="1"/>
-    <w:lsdException w:name="heading 5" w:semiHidden="1" w:uiPriority="9" w:unhideWhenUsed="1" w:qFormat="1"/>
-    <w:lsdException w:name="heading 6" w:semiHidden="1" w:uiPriority="9" w:unhideWhenUsed="1" w:qFormat="1"/>
-    <w:lsdException w:name="heading 7" w:semiHidden="1" w:uiPriority="9" w:unhideWhenUsed="1" w:qFormat="1"/>
-    <w:lsdException w:name="heading 8" w:semiHidden="1" w:uiPriority="9" w:unhideWhenUsed="1" w:qFormat="1"/>
-    <w:lsdException w:name="heading 9" w:semiHidden="1" w:uiPriority="9" w:unhideWhenUsed="1" w:qFormat="1"/>
-    <w:lsdException w:name="index 1" w:semiHidden="1" w:unhideWhenUsed="1"/>
-    <w:lsdException w:name="index 2" w:semiHidden="1" w:unhideWhenUsed="1"/>
-    <w:lsdException w:name="index 3" w:semiHidden="1" w:unhideWhenUsed="1"/>
-    <w:lsdException w:name="index 4" w:semiHidden="1" w:unhideWhenUsed="1"/>
-    <w:lsdException w:name="index 5" w:semiHidden="1" w:unhideWhenUsed="1"/>
-    <w:lsdException w:name="index 6" w:semiHidden="1" w:unhideWhenUsed="1"/>
-    <w:lsdException w:name="index 7" w:semiHidden="1" w:unhideWhenUsed="1"/>
-    <w:lsdException w:name="index 8" w:semiHidden="1" w:unhideWhenUsed="1"/>
-    <w:lsdException w:name="index 9" w:semiHidden="1" w:unhideWhenUsed="1"/>
-    <w:lsdException w:name="toc 1" w:semiHidden="1" w:uiPriority="39" w:unhideWhenUsed="1"/>
-    <w:lsdException w:name="toc 2" w:semiHidden="1" w:uiPriority="39" w:unhideWhenUsed="1"/>
-    <w:lsdException w:name="toc 3" w:semiHidden="1" w:uiPriority="39" w:unhideWhenUsed="1"/>
-    <w:lsdException w:name="toc 4" w:semiHidden="1" w:uiPriority="39" w:unhideWhenUsed="1"/>
-    <w:lsdException w:name="toc 5" w:semiHidden="1" w:uiPriority="39" w:unhideWhenUsed="1"/>
-    <w:lsdException w:name="toc 6" w:semiHidden="1" w:uiPriority="39" w:unhideWhenUsed="1"/>
-    <w:lsdException w:name="toc 7" w:semiHidden="1" w:uiPriority="39" w:unhideWhenUsed="1"/>
-    <w:lsdException w:name="toc 8" w:semiHidden="1" w:uiPriority="39" w:unhideWhenUsed="1"/>
-    <w:lsdException w:name="toc 9" w:semiHidden="1" w:uiPriority="39" w:unhideWhenUsed="1"/>
-    <w:lsdException w:name="Normal Indent" w:semiHidden="1" w:unhideWhenUsed="1"/>
-    <w:lsdException w:name="footnote text" w:semiHidden="1" w:unhideWhenUsed="1"/>
-    <w:lsdException w:name="annotation text" w:semiHidden="1" w:unhideWhenUsed="1"/>
-    <w:lsdException w:name="header" w:semiHidden="1" w:unhideWhenUsed="1"/>
-    <w:lsdException w:name="footer" w:semiHidden="1" w:unhideWhenUsed="1"/>
-    <w:lsdException w:name="index heading" w:semiHidden="1" w:unhideWhenUsed="1"/>
-    <w:lsdException w:name="caption" w:semiHidden="1" w:uiPriority="35" w:unhideWhenUsed="1" w:qFormat="1"/>
-    <w:lsdException w:name="table of figures" w:semiHidden="1" w:unhideWhenUsed="1"/>
-    <w:lsdException w:name="envelope address" w:semiHidden="1" w:unhideWhenUsed="1"/>
-    <w:lsdException w:name="envelope return" w:semiHidden="1" w:unhideWhenUsed="1"/>
-    <w:lsdException w:name="footnote reference" w:semiHidden="1" w:unhideWhenUsed="1"/>
-    <w:lsdException w:name="annotation reference" w:semiHidden="1" w:unhideWhenUsed="1"/>
-    <w:lsdException w:name="line number" w:semiHidden="1" w:unhideWhenUsed="1"/>
-    <w:lsdException w:name="page number" w:semiHidden="1" w:unhideWhenUsed="1"/>
-    <w:lsdException w:name="endnote reference" w:semiHidden="1" w:unhideWhenUsed="1"/>
-    <w:lsdException w:name="endnote text" w:semiHidden="1" w:unhideWhenUsed="1"/>
-    <w:lsdException w:name="table of authorities" w:semiHidden="1" w:unhideWhenUsed="1"/>
-    <w:lsdException w:name="macro" w:semiHidden="1" w:unhideWhenUsed="1"/>
-    <w:lsdException w:name="toa heading" w:semiHidden="1" w:unhideWhenUsed="1"/>
-    <w:lsdException w:name="List" w:semiHidden="1" w:unhideWhenUsed="1"/>
-    <w:lsdException w:name="List Bullet" w:semiHidden="1" w:unhideWhenUsed="1"/>
-    <w:lsdException w:name="List Number" w:semiHidden="1" w:unhideWhenUsed="1"/>
-    <w:lsdException w:name="List 2" w:semiHidden="1" w:unhideWhenUsed="1"/>
-    <w:lsdException w:name="List 3" w:semiHidden="1" w:unhideWhenUsed="1"/>
-    <w:lsdException w:name="List 4" w:semiHidden="1" w:unhideWhenUsed="1"/>
-    <w:lsdException w:name="List 5" w:semiHidden="1" w:unhideWhenUsed="1"/>
-    <w:lsdException w:name="List Bullet 2" w:semiHidden="1" w:unhideWhenUsed="1"/>
-    <w:lsdException w:name="List Bullet 3" w:semiHidden="1" w:unhideWhenUsed="1"/>
-    <w:lsdException w:name="List Bullet 4" w:semiHidden="1" w:unhideWhenUsed="1"/>
-    <w:lsdException w:name="List Bullet 5" w:semiHidden="1" w:unhideWhenUsed="1"/>
-    <w:lsdException w:name="List Number 2" w:semiHidden="1" w:unhideWhenUsed="1"/>
-    <w:lsdException w:name="List Number 3" w:semiHidden="1" w:unhideWhenUsed="1"/>
-    <w:lsdException w:name="List Number 4" w:semiHidden="1" w:unhideWhenUsed="1"/>
-    <w:lsdException w:name="List Number 5" w:semiHidden="1" w:unhideWhenUsed="1"/>
-    <w:lsdException w:name="Title" w:uiPriority="10" w:qFormat="1"/>
-    <w:lsdException w:name="Closing" w:semiHidden="1" w:unhideWhenUsed="1"/>
-    <w:lsdException w:name="Signature" w:semiHidden="1" w:unhideWhenUsed="1"/>
-    <w:lsdException w:name="Default Paragraph Font" w:semiHidden="1" w:uiPriority="1" w:unhideWhenUsed="1"/>
-    <w:lsdException w:name="Body Text" w:semiHidden="1" w:unhideWhenUsed="1"/>
-    <w:lsdException w:name="Body Text Indent" w:semiHidden="1" w:unhideWhenUsed="1"/>
-    <w:lsdException w:name="List Continue" w:semiHidden="1" w:unhideWhenUsed="1"/>
-    <w:lsdException w:name="List Continue 2" w:semiHidden="1" w:unhideWhenUsed="1"/>
-    <w:lsdException w:name="List Continue 3" w:semiHidden="1" w:unhideWhenUsed="1"/>
-    <w:lsdException w:name="List Continue 4" w:semiHidden="1" w:unhideWhenUsed="1"/>
-    <w:lsdException w:name="List Continue 5" w:semiHidden="1" w:unhideWhenUsed="1"/>
-    <w:lsdException w:name="Message Header" w:semiHidden="1" w:unhideWhenUsed="1"/>
-    <w:lsdException w:name="Subtitle" w:uiPriority="11" w:qFormat="1"/>
-    <w:lsdException w:name="Salutation" w:semiHidden="1" w:unhideWhenUsed="1"/>
-    <w:lsdException w:name="Date" w:semiHidden="1" w:unhideWhenUsed="1"/>
-    <w:lsdException w:name="Body Text First Indent" w:semiHidden="1" w:unhideWhenUsed="1"/>
-    <w:lsdException w:name="Body Text First Indent 2" w:semiHidden="1" w:unhideWhenUsed="1"/>
-    <w:lsdException w:name="Note Heading" w:semiHidden="1" w:unhideWhenUsed="1"/>
-    <w:lsdException w:name="Body Text 2" w:semiHidden="1" w:unhideWhenUsed="1"/>
-    <w:lsdException w:name="Body Text 3" w:semiHidden="1" w:unhideWhenUsed="1"/>
-    <w:lsdException w:name="Body Text Indent 2" w:semiHidden="1" w:unhideWhenUsed="1"/>
-    <w:lsdException w:name="Body Text Indent 3" w:semiHidden="1" w:unhideWhenUsed="1"/>
-    <w:lsdException w:name="Block Text" w:semiHidden="1" w:unhideWhenUsed="1"/>
-    <w:lsdException w:name="Hyperlink" w:semiHidden="1" w:unhideWhenUsed="1"/>
-    <w:lsdException w:name="FollowedHyperlink" w:semiHidden="1" w:unhideWhenUsed="1"/>
-    <w:lsdException w:name="Strong" w:uiPriority="22" w:qFormat="1"/>
-    <w:lsdException w:name="Emphasis" w:uiPriority="20" w:qFormat="1"/>
-    <w:lsdException w:name="Document Map" w:semiHidden="1" w:unhideWhenUsed="1"/>
-    <w:lsdException w:name="Plain Text" w:semiHidden="1" w:unhideWhenUsed="1"/>
-    <w:lsdException w:name="E-mail Signature" w:semiHidden="1" w:unhideWhenUsed="1"/>
-    <w:lsdException w:name="HTML Top of Form" w:semiHidden="1" w:unhideWhenUsed="1"/>
-    <w:lsdException w:name="HTML Bottom of Form" w:semiHidden="1" w:unhideWhenUsed="1"/>
-    <w:lsdException w:name="Normal (Web)" w:semiHidden="1" w:unhideWhenUsed="1"/>
-    <w:lsdException w:name="HTML Acronym" w:semiHidden="1" w:unhideWhenUsed="1"/>
-    <w:lsdException w:name="HTML Address" w:semiHidden="1" w:unhideWhenUsed="1"/>
-    <w:lsdException w:name="HTML Cite" w:semiHidden="1" w:unhideWhenUsed="1"/>
-    <w:lsdException w:name="HTML Code" w:semiHidden="1" w:unhideWhenUsed="1"/>
-    <w:lsdException w:name="HTML Definition" w:semiHidden="1" w:unhideWhenUsed="1"/>
-    <w:lsdException w:name="HTML Keyboard" w:semiHidden="1" w:unhideWhenUsed="1"/>
-    <w:lsdException w:name="HTML Preformatted" w:semiHidden="1" w:unhideWhenUsed="1"/>
-    <w:lsdException w:name="HTML Sample" w:semiHidden="1" w:unhideWhenUsed="1"/>
-    <w:lsdException w:name="HTML Typewriter" w:semiHidden="1" w:unhideWhenUsed="1"/>
-    <w:lsdException w:name="HTML Variable" w:semiHidden="1" w:unhideWhenUsed="1"/>
-    <w:lsdException w:name="Normal Table" w:semiHidden="1" w:unhideWhenUsed="1"/>
-    <w:lsdException w:name="annotation subject" w:semiHidden="1" w:unhideWhenUsed="1"/>
-    <w:lsdException w:name="No List" w:semiHidden="1" w:unhideWhenUsed="1"/>
-    <w:lsdException w:name="Outline List 1" w:semiHidden="1" w:unhideWhenUsed="1"/>
-    <w:lsdException w:name="Outline List 2" w:semiHidden="1" w:unhideWhenUsed="1"/>
-    <w:lsdException w:name="Outline List 3" w:semiHidden="1" w:unhideWhenUsed="1"/>
-    <w:lsdException w:name="Table Simple 1" w:semiHidden="1" w:unhideWhenUsed="1"/>
-    <w:lsdException w:name="Table Simple 2" w:semiHidden="1" w:unhideWhenUsed="1"/>
-    <w:lsdException w:name="Table Simple 3" w:semiHidden="1" w:unhideWhenUsed="1"/>
-    <w:lsdException w:name="Table Classic 1" w:semiHidden="1" w:unhideWhenUsed="1"/>
-    <w:lsdException w:name="Table Classic 2" w:semiHidden="1" w:unhideWhenUsed="1"/>
-    <w:lsdException w:name="Table Classic 3" w:semiHidden="1" w:unhideWhenUsed="1"/>
-    <w:lsdException w:name="Table Classic 4" w:semiHidden="1" w:unhideWhenUsed="1"/>
-    <w:lsdException w:name="Table Colorful 1" w:semiHidden="1" w:unhideWhenUsed="1"/>
-    <w:lsdException w:name="Table Colorful 2" w:semiHidden="1" w:unhideWhenUsed="1"/>
-    <w:lsdException w:name="Table Colorful 3" w:semiHidden="1" w:unhideWhenUsed="1"/>
-    <w:lsdException w:name="Table Columns 1" w:semiHidden="1" w:unhideWhenUsed="1"/>
-    <w:lsdException w:name="Table Columns 2" w:semiHidden="1" w:unhideWhenUsed="1"/>
-    <w:lsdException w:name="Table Columns 3" w:semiHidden="1" w:unhideWhenUsed="1"/>
-    <w:lsdException w:name="Table Columns 4" w:semiHidden="1" w:unhideWhenUsed="1"/>
-    <w:lsdException w:name="Table Columns 5" w:semiHidden="1" w:unhideWhenUsed="1"/>
-    <w:lsdException w:name="Table Grid 1" w:semiHidden="1" w:unhideWhenUsed="1"/>
-    <w:lsdException w:name="Table Grid 2" w:semiHidden="1" w:unhideWhenUsed="1"/>
-    <w:lsdException w:name="Table Grid 3" w:semiHidden="1" w:unhideWhenUsed="1"/>
-    <w:lsdException w:name="Table Grid 4" w:semiHidden="1" w:unhideWhenUsed="1"/>
-    <w:lsdException w:name="Table Grid 5" w:semiHidden="1" w:unhideWhenUsed="1"/>
-    <w:lsdException w:name="Table Grid 6" w:semiHidden="1" w:unhideWhenUsed="1"/>
-    <w:lsdException w:name="Table Grid 7" w:semiHidden="1" w:unhideWhenUsed="1"/>
-    <w:lsdException w:name="Table Grid 8" w:semiHidden="1" w:unhideWhenUsed="1"/>
-    <w:lsdException w:name="Table List 1" w:semiHidden="1" w:unhideWhenUsed="1"/>
-    <w:lsdException w:name="Table List 2" w:semiHidden="1" w:unhideWhenUsed="1"/>
-    <w:lsdException w:name="Table List 3" w:semiHidden="1" w:unhideWhenUsed="1"/>
-    <w:lsdException w:name="Table List 4" w:semiHidden="1" w:unhideWhenUsed="1"/>
-    <w:lsdException w:name="Table List 5" w:semiHidden="1" w:unhideWhenUsed="1"/>
-    <w:lsdException w:name="Table List 6" w:semiHidden="1" w:unhideWhenUsed="1"/>
-    <w:lsdException w:name="Table List 7" w:semiHidden="1" w:unhideWhenUsed="1"/>
-    <w:lsdException w:name="Table List 8" w:semiHidden="1" w:unhideWhenUsed="1"/>
-    <w:lsdException w:name="Table 3D effects 1" w:semiHidden="1" w:unhideWhenUsed="1"/>
-    <w:lsdException w:name="Table 3D effects 2" w:semiHidden="1" w:unhideWhenUsed="1"/>
-    <w:lsdException w:name="Table 3D effects 3" w:semiHidden="1" w:unhideWhenUsed="1"/>
-    <w:lsdException w:name="Table Contemporary" w:semiHidden="1" w:unhideWhenUsed="1"/>
-    <w:lsdException w:name="Table Elegant" w:semiHidden="1" w:unhideWhenUsed="1"/>
-    <w:lsdException w:name="Table Professional" w:semiHidden="1" w:unhideWhenUsed="1"/>
-    <w:lsdException w:name="Table Subtle 1" w:semiHidden="1" w:unhideWhenUsed="1"/>
-    <w:lsdException w:name="Table Subtle 2" w:semiHidden="1" w:unhideWhenUsed="1"/>
-    <w:lsdException w:name="Table Web 1" w:semiHidden="1" w:unhideWhenUsed="1"/>
-    <w:lsdException w:name="Table Web 2" w:semiHidden="1" w:unhideWhenUsed="1"/>
-    <w:lsdException w:name="Table Web 3" w:semiHidden="1" w:unhideWhenUsed="1"/>
-    <w:lsdException w:name="Balloon Text" w:semiHidden="1" w:unhideWhenUsed="1"/>
-    <w:lsdException w:name="Table Grid" w:uiPriority="39"/>
-    <w:lsdException w:name="Table Theme" w:semiHidden="1" w:unhideWhenUsed="1"/>
-    <w:lsdException w:name="Placeholder Text" w:semiHidden="1"/>
-    <w:lsdException w:name="No Spacing" w:uiPriority="1" w:qFormat="1"/>
-    <w:lsdException w:name="Light Shading" w:uiPriority="60"/>
-    <w:lsdException w:name="Light List" w:uiPriority="61"/>
-    <w:lsdException w:name="Light Grid" w:uiPriority="62"/>
-    <w:lsdException w:name="Medium Shading 1" w:uiPriority="63"/>
-    <w:lsdException w:name="Medium Shading 2" w:uiPriority="64"/>
-    <w:lsdException w:name="Medium List 1" w:uiPriority="65"/>
-    <w:lsdException w:name="Medium List 2" w:uiPriority="66"/>
-    <w:lsdException w:name="Medium Grid 1" w:uiPriority="67"/>
-    <w:lsdException w:name="Medium Grid 2" w:uiPriority="68"/>
-    <w:lsdException w:name="Medium Grid 3" w:uiPriority="69"/>
-    <w:lsdException w:name="Dark List" w:uiPriority="70"/>
-    <w:lsdException w:name="Colorful Shading" w:uiPriority="71"/>
-    <w:lsdException w:name="Colorful List" w:uiPriority="72"/>
-    <w:lsdException w:name="Colorful Grid" w:uiPriority="73"/>
-    <w:lsdException w:name="Light Shading Accent 1" w:uiPriority="60"/>
-    <w:lsdException w:name="Light List Accent 1" w:uiPriority="61"/>
-    <w:lsdException w:name="Light Grid Accent 1" w:uiPriority="62"/>
-    <w:lsdException w:name="Medium Shading 1 Accent 1" w:uiPriority="63"/>
-    <w:lsdException w:name="Medium Shading 2 Accent 1" w:uiPriority="64"/>
-    <w:lsdException w:name="Medium List 1 Accent 1" w:uiPriority="65"/>
-    <w:lsdException w:name="Revision" w:semiHidden="1"/>
-    <w:lsdException w:name="List Paragraph" w:uiPriority="34" w:qFormat="1"/>
-    <w:lsdException w:name="Quote" w:uiPriority="29" w:qFormat="1"/>
-    <w:lsdException w:name="Intense Quote" w:uiPriority="30" w:qFormat="1"/>
-    <w:lsdException w:name="Medium List 2 Accent 1" w:uiPriority="66"/>
-    <w:lsdException w:name="Medium Grid 1 Accent 1" w:uiPriority="67"/>
-    <w:lsdException w:name="Medium Grid 2 Accent 1" w:uiPriority="68"/>
-    <w:lsdException w:name="Medium Grid 3 Accent 1" w:uiPriority="69"/>
-    <w:lsdException w:name="Dark List Accent 1" w:uiPriority="70"/>
-    <w:lsdException w:name="Colorful Shading Accent 1" w:uiPriority="71"/>
-    <w:lsdException w:name="Colorful List Accent 1" w:uiPriority="72"/>
-    <w:lsdException w:name="Colorful Grid Accent 1" w:uiPriority="73"/>
-    <w:lsdException w:name="Light Shading Accent 2" w:uiPriority="60"/>
-    <w:lsdException w:name="Light List Accent 2" w:uiPriority="61"/>
-    <w:lsdException w:name="Light Grid Accent 2" w:uiPriority="62"/>
-    <w:lsdException w:name="Medium Shading 1 Accent 2" w:uiPriority="63"/>
-    <w:lsdException w:name="Medium Shading 2 Accent 2" w:uiPriority="64"/>
-    <w:lsdException w:name="Medium List 1 Accent 2" w:uiPriority="65"/>
-    <w:lsdException w:name="Medium List 2 Accent 2" w:uiPriority="66"/>
-    <w:lsdException w:name="Medium Grid 1 Accent 2" w:uiPriority="67"/>
-    <w:lsdException w:name="Medium Grid 2 Accent 2" w:uiPriority="68"/>
-    <w:lsdException w:name="Medium Grid 3 Accent 2" w:uiPriority="69"/>
-    <w:lsdException w:name="Dark List Accent 2" w:uiPriority="70"/>
-    <w:lsdException w:name="Colorful Shading Accent 2" w:uiPriority="71"/>
-    <w:lsdException w:name="Colorful List Accent 2" w:uiPriority="72"/>
-    <w:lsdException w:name="Colorful Grid Accent 2" w:uiPriority="73"/>
-    <w:lsdException w:name="Light Shading Accent 3" w:uiPriority="60"/>
-    <w:lsdException w:name="Light List Accent 3" w:uiPriority="61"/>
-    <w:lsdException w:name="Light Grid Accent 3" w:uiPriority="62"/>
-    <w:lsdException w:name="Medium Shading 1 Accent 3" w:uiPriority="63"/>
-    <w:lsdException w:name="Medium Shading 2 Accent 3" w:uiPriority="64"/>
-    <w:lsdException w:name="Medium List 1 Accent 3" w:uiPriority="65"/>
-    <w:lsdException w:name="Medium List 2 Accent 3" w:uiPriority="66"/>
-    <w:lsdException w:name="Medium Grid 1 Accent 3" w:uiPriority="67"/>
-    <w:lsdException w:name="Medium Grid 2 Accent 3" w:uiPriority="68"/>
-    <w:lsdException w:name="Medium Grid 3 Accent 3" w:uiPriority="69"/>
-    <w:lsdException w:name="Dark List Accent 3" w:uiPriority="70"/>
-    <w:lsdException w:name="Colorful Shading Accent 3" w:uiPriority="71"/>
-    <w:lsdException w:name="Colorful List Accent 3" w:uiPriority="72"/>
-    <w:lsdException w:name="Colorful Grid Accent 3" w:uiPriority="73"/>
-    <w:lsdException w:name="Light Shading Accent 4" w:uiPriority="60"/>
-    <w:lsdException w:name="Light List Accent 4" w:uiPriority="61"/>
-    <w:lsdException w:name="Light Grid Accent 4" w:uiPriority="62"/>
-    <w:lsdException w:name="Medium Shading 1 Accent 4" w:uiPriority="63"/>
-    <w:lsdException w:name="Medium Shading 2 Accent 4" w:uiPriority="64"/>
-    <w:lsdException w:name="Medium List 1 Accent 4" w:uiPriority="65"/>
-    <w:lsdException w:name="Medium List 2 Accent 4" w:uiPriority="66"/>
-    <w:lsdException w:name="Medium Grid 1 Accent 4" w:uiPriority="67"/>
-    <w:lsdException w:name="Medium Grid 2 Accent 4" w:uiPriority="68"/>
-    <w:lsdException w:name="Medium Grid 3 Accent 4" w:uiPriority="69"/>
-    <w:lsdException w:name="Dark List Accent 4" w:uiPriority="70"/>
-    <w:lsdException w:name="Colorful Shading Accent 4" w:uiPriority="71"/>
-    <w:lsdException w:name="Colorful List Accent 4" w:uiPriority="72"/>
-    <w:lsdException w:name="Colorful Grid Accent 4" w:uiPriority="73"/>
-    <w:lsdException w:name="Light Shading Accent 5" w:uiPriority="60"/>
-    <w:lsdException w:name="Light List Accent 5" w:uiPriority="61"/>
-    <w:lsdException w:name="Light Grid Accent 5" w:uiPriority="62"/>
-    <w:lsdException w:name="Medium Shading 1 Accent 5" w:uiPriority="63"/>
-    <w:lsdException w:name="Medium Shading 2 Accent 5" w:uiPriority="64"/>
-    <w:lsdException w:name="Medium List 1 Accent 5" w:uiPriority="65"/>
-    <w:lsdException w:name="Medium List 2 Accent 5" w:uiPriority="66"/>
-    <w:lsdException w:name="Medium Grid 1 Accent 5" w:uiPriority="67"/>
-    <w:lsdException w:name="Medium Grid 2 Accent 5" w:uiPriority="68"/>
-    <w:lsdException w:name="Medium Grid 3 Accent 5" w:uiPriority="69"/>
-    <w:lsdException w:name="Dark List Accent 5" w:uiPriority="70"/>
-    <w:lsdException w:name="Colorful Shading Accent 5" w:uiPriority="71"/>
-    <w:lsdException w:name="Colorful List Accent 5" w:uiPriority="72"/>
-    <w:lsdException w:name="Colorful Grid Accent 5" w:uiPriority="73"/>
-    <w:lsdException w:name="Light Shading Accent 6" w:uiPriority="60"/>
-    <w:lsdException w:name="Light List Accent 6" w:uiPriority="61"/>
-    <w:lsdException w:name="Light Grid Accent 6" w:uiPriority="62"/>
-    <w:lsdException w:name="Medium Shading 1 Accent 6" w:uiPriority="63"/>
-    <w:lsdException w:name="Medium Shading 2 Accent 6" w:uiPriority="64"/>
-    <w:lsdException w:name="Medium List 1 Accent 6" w:uiPriority="65"/>
-    <w:lsdException w:name="Medium List 2 Accent 6" w:uiPriority="66"/>
-    <w:lsdException w:name="Medium Grid 1 Accent 6" w:uiPriority="67"/>
-    <w:lsdException w:name="Medium Grid 2 Accent 6" w:uiPriority="68"/>
-    <w:lsdException w:name="Medium Grid 3 Accent 6" w:uiPriority="69"/>
-    <w:lsdException w:name="Dark List Accent 6" w:uiPriority="70"/>
-    <w:lsdException w:name="Colorful Shading Accent 6" w:uiPriority="71"/>
-    <w:lsdException w:name="Colorful List Accent 6" w:uiPriority="72"/>
-    <w:lsdException w:name="Colorful Grid Accent 6" w:uiPriority="73"/>
-    <w:lsdException w:name="Subtle Emphasis" w:uiPriority="19" w:qFormat="1"/>
-    <w:lsdException w:name="Intense Emphasis" w:uiPriority="21" w:qFormat="1"/>
-    <w:lsdException w:name="Subtle Reference" w:uiPriority="31" w:qFormat="1"/>
-    <w:lsdException w:name="Intense Reference" w:uiPriority="32" w:qFormat="1"/>
-    <w:lsdException w:name="Book Title" w:uiPriority="33" w:qFormat="1"/>
-    <w:lsdException w:name="Bibliography" w:semiHidden="1" w:uiPriority="37" w:unhideWhenUsed="1"/>
-    <w:lsdException w:name="TOC Heading" w:semiHidden="1" w:uiPriority="39" w:unhideWhenUsed="1" w:qFormat="1"/>
-    <w:lsdException w:name="Plain Table 1" w:uiPriority="41"/>
-    <w:lsdException w:name="Plain Table 2" w:uiPriority="42"/>
-    <w:lsdException w:name="Plain Table 3" w:uiPriority="43"/>
-    <w:lsdException w:name="Plain Table 4" w:uiPriority="44"/>
-    <w:lsdException w:name="Plain Table 5" w:uiPriority="45"/>
-    <w:lsdException w:name="Grid Table Light" w:uiPriority="40"/>
-    <w:lsdException w:name="Grid Table 1 Light" w:uiPriority="46"/>
-    <w:lsdException w:name="Grid Table 2" w:uiPriority="47"/>
-    <w:lsdException w:name="Grid Table 3" w:uiPriority="48"/>
-    <w:lsdException w:name="Grid Table 4" w:uiPriority="49"/>
-    <w:lsdException w:name="Grid Table 5 Dark" w:uiPriority="50"/>
-    <w:lsdException w:name="Grid Table 6 Colorful" w:uiPriority="51"/>
-    <w:lsdException w:name="Grid Table 7 Colorful" w:uiPriority="52"/>
-    <w:lsdException w:name="Grid Table 1 Light Accent 1" w:uiPriority="46"/>
-    <w:lsdException w:name="Grid Table 2 Accent 1" w:uiPriority="47"/>
-    <w:lsdException w:name="Grid Table 3 Accent 1" w:uiPriority="48"/>
-    <w:lsdException w:name="Grid Table 4 Accent 1" w:uiPriority="49"/>
-    <w:lsdException w:name="Grid Table 5 Dark Accent 1" w:uiPriority="50"/>
-    <w:lsdException w:name="Grid Table 6 Colorful Accent 1" w:uiPriority="51"/>
-    <w:lsdException w:name="Grid Table 7 Colorful Accent 1" w:uiPriority="52"/>
-    <w:lsdException w:name="Grid Table 1 Light Accent 2" w:uiPriority="46"/>
-    <w:lsdException w:name="Grid Table 2 Accent 2" w:uiPriority="47"/>
-    <w:lsdException w:name="Grid Table 3 Accent 2" w:uiPriority="48"/>
-    <w:lsdException w:name="Grid Table 4 Accent 2" w:uiPriority="49"/>
-    <w:lsdException w:name="Grid Table 5 Dark Accent 2" w:uiPriority="50"/>
-    <w:lsdException w:name="Grid Table 6 Colorful Accent 2" w:uiPriority="51"/>
-    <w:lsdException w:name="Grid Table 7 Colorful Accent 2" w:uiPriority="52"/>
-    <w:lsdException w:name="Grid Table 1 Light Accent 3" w:uiPriority="46"/>
-    <w:lsdException w:name="Grid Table 2 Accent 3" w:uiPriority="47"/>
-    <w:lsdException w:name="Grid Table 3 Accent 3" w:uiPriority="48"/>
-    <w:lsdException w:name="Grid Table 4 Accent 3" w:uiPriority="49"/>
-    <w:lsdException w:name="Grid Table 5 Dark Accent 3" w:uiPriority="50"/>
-    <w:lsdException w:name="Grid Table 6 Colorful Accent 3" w:uiPriority="51"/>
-    <w:lsdException w:name="Grid Table 7 Colorful Accent 3" w:uiPriority="52"/>
-    <w:lsdException w:name="Grid Table 1 Light Accent 4" w:uiPriority="46"/>
-    <w:lsdException w:name="Grid Table 2 Accent 4" w:uiPriority="47"/>
-    <w:lsdException w:name="Grid Table 3 Accent 4" w:uiPriority="48"/>
-    <w:lsdException w:name="Grid Table 4 Accent 4" w:uiPriority="49"/>
-    <w:lsdException w:name="Grid Table 5 Dark Accent 4" w:uiPriority="50"/>
-    <w:lsdException w:name="Grid Table 6 Colorful Accent 4" w:uiPriority="51"/>
-    <w:lsdException w:name="Grid Table 7 Colorful Accent 4" w:uiPriority="52"/>
-    <w:lsdException w:name="Grid Table 1 Light Accent 5" w:uiPriority="46"/>
-    <w:lsdException w:name="Grid Table 2 Accent 5" w:uiPriority="47"/>
-    <w:lsdException w:name="Grid Table 3 Accent 5" w:uiPriority="48"/>
-    <w:lsdException w:name="Grid Table 4 Accent 5" w:uiPriority="49"/>
-    <w:lsdException w:name="Grid Table 5 Dark Accent 5" w:uiPriority="50"/>
-    <w:lsdException w:name="Grid Table 6 Colorful Accent 5" w:uiPriority="51"/>
-    <w:lsdException w:name="Grid Table 7 Colorful Accent 5" w:uiPriority="52"/>
-    <w:lsdException w:name="Grid Table 1 Light Accent 6" w:uiPriority="46"/>
-    <w:lsdException w:name="Grid Table 2 Accent 6" w:uiPriority="47"/>
-    <w:lsdException w:name="Grid Table 3 Accent 6" w:uiPriority="48"/>
-    <w:lsdException w:name="Grid Table 4 Accent 6" w:uiPriority="49"/>
-    <w:lsdException w:name="Grid Table 5 Dark Accent 6" w:uiPriority="50"/>
-    <w:lsdException w:name="Grid Table 6 Colorful Accent 6" w:uiPriority="51"/>
-    <w:lsdException w:name="Grid Table 7 Colorful Accent 6" w:uiPriority="52"/>
-    <w:lsdException w:name="List Table 1 Light" w:uiPriority="46"/>
-    <w:lsdException w:name="List Table 2" w:uiPriority="47"/>
-    <w:lsdException w:name="List Table 3" w:uiPriority="48"/>
-    <w:lsdException w:name="List Table 4" w:uiPriority="49"/>
-    <w:lsdException w:name="List Table 5 Dark" w:uiPriority="50"/>
-    <w:lsdException w:name="List Table 6 Colorful" w:uiPriority="51"/>
-    <w:lsdException w:name="List Table 7 Colorful" w:uiPriority="52"/>
-    <w:lsdException w:name="List Table 1 Light Accent 1" w:uiPriority="46"/>
-    <w:lsdException w:name="List Table 2 Accent 1" w:uiPriority="47"/>
-    <w:lsdException w:name="List Table 3 Accent 1" w:uiPriority="48"/>
-    <w:lsdException w:name="List Table 4 Accent 1" w:uiPriority="49"/>
-    <w:lsdException w:name="List Table 5 Dark Accent 1" w:uiPriority="50"/>
-    <w:lsdException w:name="List Table 6 Colorful Accent 1" w:uiPriority="51"/>
-    <w:lsdException w:name="List Table 7 Colorful Accent 1" w:uiPriority="52"/>
-    <w:lsdException w:name="List Table 1 Light Accent 2" w:uiPriority="46"/>
-    <w:lsdException w:name="List Table 2 Accent 2" w:uiPriority="47"/>
-    <w:lsdException w:name="List Table 3 Accent 2" w:uiPriority="48"/>
-    <w:lsdException w:name="List Table 4 Accent 2" w:uiPriority="49"/>
-    <w:lsdException w:name="List Table 5 Dark Accent 2" w:uiPriority="50"/>
-    <w:lsdException w:name="List Table 6 Colorful Accent 2" w:uiPriority="51"/>
-    <w:lsdException w:name="List Table 7 Colorful Accent 2" w:uiPriority="52"/>
-    <w:lsdException w:name="List Table 1 Light Accent 3" w:uiPriority="46"/>
-    <w:lsdException w:name="List Table 2 Accent 3" w:uiPriority="47"/>
-    <w:lsdException w:name="List Table 3 Accent 3" w:uiPriority="48"/>
-    <w:lsdException w:name="List Table 4 Accent 3" w:uiPriority="49"/>
-    <w:lsdException w:name="List Table 5 Dark Accent 3" w:uiPriority="50"/>
-    <w:lsdException w:name="List Table 6 Colorful Accent 3" w:uiPriority="51"/>
-    <w:lsdException w:name="List Table 7 Colorful Accent 3" w:uiPriority="52"/>
-    <w:lsdException w:name="List Table 1 Light Accent 4" w:uiPriority="46"/>
-    <w:lsdException w:name="List Table 2 Accent 4" w:uiPriority="47"/>
-    <w:lsdException w:name="List Table 3 Accent 4" w:uiPriority="48"/>
-    <w:lsdException w:name="List Table 4 Accent 4" w:uiPriority="49"/>
-    <w:lsdException w:name="List Table 5 Dark Accent 4" w:uiPriority="50"/>
-    <w:lsdException w:name="List Table 6 Colorful Accent 4" w:uiPriority="51"/>
-    <w:lsdException w:name="List Table 7 Colorful Accent 4" w:uiPriority="52"/>
-    <w:lsdException w:name="List Table 1 Light Accent 5" w:uiPriority="46"/>
-    <w:lsdException w:name="List Table 2 Accent 5" w:uiPriority="47"/>
-    <w:lsdException w:name="List Table 3 Accent 5" w:uiPriority="48"/>
-    <w:lsdException w:name="List Table 4 Accent 5" w:uiPriority="49"/>
-    <w:lsdException w:name="List Table 5 Dark Accent 5" w:uiPriority="50"/>
-    <w:lsdException w:name="List Table 6 Colorful Accent 5" w:uiPriority="51"/>
-    <w:lsdException w:name="List Table 7 Colorful Accent 5" w:uiPriority="52"/>
-    <w:lsdException w:name="List Table 1 Light Accent 6" w:uiPriority="46"/>
-    <w:lsdException w:name="List Table 2 Accent 6" w:uiPriority="47"/>
-    <w:lsdException w:name="List Table 3 Accent 6" w:uiPriority="48"/>
-    <w:lsdException w:name="List Table 4 Accent 6" w:uiPriority="49"/>
-    <w:lsdException w:name="List Table 5 Dark Accent 6" w:uiPriority="50"/>
-    <w:lsdException w:name="List Table 6 Colorful Accent 6" w:uiPriority="51"/>
-    <w:lsdException w:name="List Table 7 Colorful Accent 6" w:uiPriority="52"/>
-    <w:lsdException w:name="Mention" w:semiHidden="1" w:unhideWhenUsed="1"/>
-    <w:lsdException w:name="Smart Hyperlink" w:semiHidden="1" w:unhideWhenUsed="1"/>
-    <w:lsdException w:name="Hashtag" w:semiHidden="1" w:unhideWhenUsed="1"/>
-    <w:lsdException w:name="Unresolved Mention" w:semiHidden="1" w:unhideWhenUsed="1"/>
-    <w:lsdException w:name="Smart Link" w:semiHidden="1" w:unhideWhenUsed="1"/>
+  <w:latentStyles w:count="260" w:defQFormat="0" w:defUnhideWhenUsed="1" w:defSemiHidden="1" w:defUIPriority="99" w:defLockedState="0">
+    <w:lsdException w:qFormat="1" w:unhideWhenUsed="0" w:uiPriority="0" w:semiHidden="0" w:name="Normal"/>
+    <w:lsdException w:qFormat="1" w:unhideWhenUsed="0" w:uiPriority="9" w:semiHidden="0" w:name="heading 1"/>
+    <w:lsdException w:qFormat="1" w:uiPriority="9" w:name="heading 2"/>
+    <w:lsdException w:qFormat="1" w:uiPriority="9" w:name="heading 3"/>
+    <w:lsdException w:qFormat="1" w:uiPriority="9" w:name="heading 4"/>
+    <w:lsdException w:qFormat="1" w:uiPriority="9" w:name="heading 5"/>
+    <w:lsdException w:qFormat="1" w:uiPriority="9" w:name="heading 6"/>
+    <w:lsdException w:qFormat="1" w:uiPriority="9" w:name="heading 7"/>
+    <w:lsdException w:qFormat="1" w:uiPriority="9" w:name="heading 8"/>
+    <w:lsdException w:qFormat="1" w:uiPriority="9" w:name="heading 9"/>
+    <w:lsdException w:uiPriority="99" w:name="index 1"/>
+    <w:lsdException w:uiPriority="99" w:name="index 2"/>
+    <w:lsdException w:uiPriority="99" w:name="index 3"/>
+    <w:lsdException w:uiPriority="99" w:name="index 4"/>
+    <w:lsdException w:uiPriority="99" w:name="index 5"/>
+    <w:lsdException w:uiPriority="99" w:name="index 6"/>
+    <w:lsdException w:uiPriority="99" w:name="index 7"/>
+    <w:lsdException w:uiPriority="99" w:name="index 8"/>
+    <w:lsdException w:uiPriority="99" w:name="index 9"/>
+    <w:lsdException w:uiPriority="39" w:name="toc 1"/>
+    <w:lsdException w:uiPriority="39" w:name="toc 2"/>
+    <w:lsdException w:uiPriority="39" w:name="toc 3"/>
+    <w:lsdException w:uiPriority="39" w:name="toc 4"/>
+    <w:lsdException w:uiPriority="39" w:name="toc 5"/>
+    <w:lsdException w:uiPriority="39" w:name="toc 6"/>
+    <w:lsdException w:uiPriority="39" w:name="toc 7"/>
+    <w:lsdException w:uiPriority="39" w:name="toc 8"/>
+    <w:lsdException w:uiPriority="39" w:name="toc 9"/>
+    <w:lsdException w:uiPriority="99" w:name="Normal Indent"/>
+    <w:lsdException w:uiPriority="99" w:name="footnote text"/>
+    <w:lsdException w:uiPriority="99" w:name="annotation text"/>
+    <w:lsdException w:uiPriority="99" w:name="header"/>
+    <w:lsdException w:uiPriority="99" w:semiHidden="0" w:name="footer"/>
+    <w:lsdException w:uiPriority="99" w:name="index heading"/>
+    <w:lsdException w:qFormat="1" w:uiPriority="35" w:name="caption"/>
+    <w:lsdException w:uiPriority="99" w:name="table of figures"/>
+    <w:lsdException w:uiPriority="99" w:name="envelope address"/>
+    <w:lsdException w:uiPriority="99" w:name="envelope return"/>
+    <w:lsdException w:uiPriority="99" w:name="footnote reference"/>
+    <w:lsdException w:uiPriority="99" w:name="annotation reference"/>
+    <w:lsdException w:uiPriority="99" w:name="line number"/>
+    <w:lsdException w:uiPriority="99" w:name="page number"/>
+    <w:lsdException w:uiPriority="99" w:name="endnote reference"/>
+    <w:lsdException w:uiPriority="99" w:name="endnote text"/>
+    <w:lsdException w:uiPriority="99" w:name="table of authorities"/>
+    <w:lsdException w:uiPriority="99" w:name="macro"/>
+    <w:lsdException w:uiPriority="99" w:name="toa heading"/>
+    <w:lsdException w:uiPriority="99" w:name="List"/>
+    <w:lsdException w:uiPriority="99" w:name="List Bullet"/>
+    <w:lsdException w:uiPriority="99" w:name="List Number"/>
+    <w:lsdException w:uiPriority="99" w:name="List 2"/>
+    <w:lsdException w:uiPriority="99" w:name="List 3"/>
+    <w:lsdException w:uiPriority="99" w:name="List 4"/>
+    <w:lsdException w:uiPriority="99" w:name="List 5"/>
+    <w:lsdException w:uiPriority="99" w:name="List Bullet 2"/>
+    <w:lsdException w:uiPriority="99" w:name="List Bullet 3"/>
+    <w:lsdException w:uiPriority="99" w:name="List Bullet 4"/>
+    <w:lsdException w:uiPriority="99" w:name="List Bullet 5"/>
+    <w:lsdException w:uiPriority="99" w:name="List Number 2"/>
+    <w:lsdException w:uiPriority="99" w:name="List Number 3"/>
+    <w:lsdException w:uiPriority="99" w:name="List Number 4"/>
+    <w:lsdException w:uiPriority="99" w:name="List Number 5"/>
+    <w:lsdException w:qFormat="1" w:unhideWhenUsed="0" w:uiPriority="10" w:semiHidden="0" w:name="Title"/>
+    <w:lsdException w:uiPriority="99" w:name="Closing"/>
+    <w:lsdException w:uiPriority="99" w:name="Signature"/>
+    <w:lsdException w:uiPriority="1" w:name="Default Paragraph Font"/>
+    <w:lsdException w:uiPriority="99" w:name="Body Text"/>
+    <w:lsdException w:uiPriority="99" w:name="Body Text Indent"/>
+    <w:lsdException w:uiPriority="99" w:name="List Continue"/>
+    <w:lsdException w:uiPriority="99" w:name="List Continue 2"/>
+    <w:lsdException w:uiPriority="99" w:name="List Continue 3"/>
+    <w:lsdException w:uiPriority="99" w:name="List Continue 4"/>
+    <w:lsdException w:uiPriority="99" w:name="List Continue 5"/>
+    <w:lsdException w:uiPriority="99" w:name="Message Header"/>
+    <w:lsdException w:qFormat="1" w:unhideWhenUsed="0" w:uiPriority="11" w:semiHidden="0" w:name="Subtitle"/>
+    <w:lsdException w:uiPriority="99" w:name="Salutation"/>
+    <w:lsdException w:uiPriority="99" w:name="Date"/>
+    <w:lsdException w:uiPriority="99" w:name="Body Text First Indent"/>
+    <w:lsdException w:uiPriority="99" w:name="Body Text First Indent 2"/>
+    <w:lsdException w:uiPriority="99" w:name="Note Heading"/>
+    <w:lsdException w:uiPriority="99" w:name="Body Text 2"/>
+    <w:lsdException w:uiPriority="99" w:name="Body Text 3"/>
+    <w:lsdException w:uiPriority="99" w:name="Body Text Indent 2"/>
+    <w:lsdException w:uiPriority="99" w:name="Body Text Indent 3"/>
+    <w:lsdException w:uiPriority="99" w:name="Block Text"/>
+    <w:lsdException w:uiPriority="99" w:name="Hyperlink"/>
+    <w:lsdException w:uiPriority="99" w:name="FollowedHyperlink"/>
+    <w:lsdException w:qFormat="1" w:unhideWhenUsed="0" w:uiPriority="22" w:semiHidden="0" w:name="Strong"/>
+    <w:lsdException w:qFormat="1" w:unhideWhenUsed="0" w:uiPriority="20" w:semiHidden="0" w:name="Emphasis"/>
+    <w:lsdException w:uiPriority="99" w:name="Document Map"/>
+    <w:lsdException w:uiPriority="99" w:name="Plain Text"/>
+    <w:lsdException w:uiPriority="99" w:name="E-mail Signature"/>
+    <w:lsdException w:qFormat="1" w:uiPriority="99" w:semiHidden="0" w:name="Normal (Web)"/>
+    <w:lsdException w:uiPriority="99" w:name="HTML Acronym"/>
+    <w:lsdException w:uiPriority="99" w:name="HTML Address"/>
+    <w:lsdException w:uiPriority="99" w:name="HTML Cite"/>
+    <w:lsdException w:uiPriority="99" w:name="HTML Code"/>
+    <w:lsdException w:uiPriority="99" w:name="HTML Definition"/>
+    <w:lsdException w:uiPriority="99" w:name="HTML Keyboard"/>
+    <w:lsdException w:uiPriority="99" w:name="HTML Preformatted"/>
+    <w:lsdException w:uiPriority="99" w:name="HTML Sample"/>
+    <w:lsdException w:uiPriority="99" w:name="HTML Typewriter"/>
+    <w:lsdException w:uiPriority="99" w:name="HTML Variable"/>
+    <w:lsdException w:qFormat="1" w:uiPriority="99" w:name="Normal Table"/>
+    <w:lsdException w:uiPriority="99" w:name="annotation subject"/>
+    <w:lsdException w:uiPriority="99" w:name="Table Simple 1"/>
+    <w:lsdException w:uiPriority="99" w:name="Table Simple 2"/>
+    <w:lsdException w:uiPriority="99" w:name="Table Simple 3"/>
+    <w:lsdException w:uiPriority="99" w:name="Table Classic 1"/>
+    <w:lsdException w:uiPriority="99" w:name="Table Classic 2"/>
+    <w:lsdException w:uiPriority="99" w:name="Table Classic 3"/>
+    <w:lsdException w:uiPriority="99" w:name="Table Classic 4"/>
+    <w:lsdException w:uiPriority="99" w:name="Table Colorful 1"/>
+    <w:lsdException w:uiPriority="99" w:name="Table Colorful 2"/>
+    <w:lsdException w:uiPriority="99" w:name="Table Colorful 3"/>
+    <w:lsdException w:uiPriority="99" w:name="Table Columns 1"/>
+    <w:lsdException w:uiPriority="99" w:name="Table Columns 2"/>
+    <w:lsdException w:uiPriority="99" w:name="Table Columns 3"/>
+    <w:lsdException w:uiPriority="99" w:name="Table Columns 4"/>
+    <w:lsdException w:uiPriority="99" w:name="Table Columns 5"/>
+    <w:lsdException w:uiPriority="99" w:name="Table Grid 1"/>
+    <w:lsdException w:uiPriority="99" w:name="Table Grid 2"/>
+    <w:lsdException w:uiPriority="99" w:name="Table Grid 3"/>
+    <w:lsdException w:uiPriority="99" w:name="Table Grid 4"/>
+    <w:lsdException w:uiPriority="99" w:name="Table Grid 5"/>
+    <w:lsdException w:uiPriority="99" w:name="Table Grid 6"/>
+    <w:lsdException w:uiPriority="99" w:name="Table Grid 7"/>
+    <w:lsdException w:uiPriority="99" w:name="Table Grid 8"/>
+    <w:lsdException w:uiPriority="99" w:name="Table List 1"/>
+    <w:lsdException w:uiPriority="99" w:name="Table List 2"/>
+    <w:lsdException w:uiPriority="99" w:name="Table List 3"/>
+    <w:lsdException w:uiPriority="99" w:name="Table List 4"/>
+    <w:lsdException w:uiPriority="99" w:name="Table List 5"/>
+    <w:lsdException w:uiPriority="99" w:name="Table List 6"/>
+    <w:lsdException w:uiPriority="99" w:name="Table List 7"/>
+    <w:lsdException w:uiPriority="99" w:name="Table List 8"/>
+    <w:lsdException w:uiPriority="99" w:name="Table 3D effects 1"/>
+    <w:lsdException w:uiPriority="99" w:name="Table 3D effects 2"/>
+    <w:lsdException w:uiPriority="99" w:name="Table 3D effects 3"/>
+    <w:lsdException w:uiPriority="99" w:name="Table Contemporary"/>
+    <w:lsdException w:uiPriority="99" w:name="Table Elegant"/>
+    <w:lsdException w:uiPriority="99" w:name="Table Professional"/>
+    <w:lsdException w:uiPriority="99" w:name="Table Subtle 1"/>
+    <w:lsdException w:uiPriority="99" w:name="Table Subtle 2"/>
+    <w:lsdException w:uiPriority="99" w:name="Table Web 1"/>
+    <w:lsdException w:uiPriority="99" w:name="Table Web 2"/>
+    <w:lsdException w:uiPriority="99" w:name="Table Web 3"/>
+    <w:lsdException w:uiPriority="99" w:name="Balloon Text"/>
+    <w:lsdException w:unhideWhenUsed="0" w:uiPriority="39" w:semiHidden="0" w:name="Table Grid"/>
+    <w:lsdException w:uiPriority="99" w:name="Table Theme"/>
+    <w:lsdException w:unhideWhenUsed="0" w:uiPriority="60" w:semiHidden="0" w:name="Light Shading"/>
+    <w:lsdException w:unhideWhenUsed="0" w:uiPriority="61" w:semiHidden="0" w:name="Light List"/>
+    <w:lsdException w:unhideWhenUsed="0" w:uiPriority="62" w:semiHidden="0" w:name="Light Grid"/>
+    <w:lsdException w:unhideWhenUsed="0" w:uiPriority="63" w:semiHidden="0" w:name="Medium Shading 1"/>
+    <w:lsdException w:unhideWhenUsed="0" w:uiPriority="64" w:semiHidden="0" w:name="Medium Shading 2"/>
+    <w:lsdException w:unhideWhenUsed="0" w:uiPriority="65" w:semiHidden="0" w:name="Medium List 1"/>
+    <w:lsdException w:unhideWhenUsed="0" w:uiPriority="66" w:semiHidden="0" w:name="Medium List 2"/>
+    <w:lsdException w:unhideWhenUsed="0" w:uiPriority="67" w:semiHidden="0" w:name="Medium Grid 1"/>
+    <w:lsdException w:unhideWhenUsed="0" w:uiPriority="68" w:semiHidden="0" w:name="Medium Grid 2"/>
+    <w:lsdException w:unhideWhenUsed="0" w:uiPriority="69" w:semiHidden="0" w:name="Medium Grid 3"/>
+    <w:lsdException w:unhideWhenUsed="0" w:uiPriority="70" w:semiHidden="0" w:name="Dark List"/>
+    <w:lsdException w:unhideWhenUsed="0" w:uiPriority="71" w:semiHidden="0" w:name="Colorful Shading"/>
+    <w:lsdException w:unhideWhenUsed="0" w:uiPriority="72" w:semiHidden="0" w:name="Colorful List"/>
+    <w:lsdException w:unhideWhenUsed="0" w:uiPriority="73" w:semiHidden="0" w:name="Colorful Grid"/>
+    <w:lsdException w:unhideWhenUsed="0" w:uiPriority="60" w:semiHidden="0" w:name="Light Shading Accent 1"/>
+    <w:lsdException w:unhideWhenUsed="0" w:uiPriority="61" w:semiHidden="0" w:name="Light List Accent 1"/>
+    <w:lsdException w:unhideWhenUsed="0" w:uiPriority="62" w:semiHidden="0" w:name="Light Grid Accent 1"/>
+    <w:lsdException w:unhideWhenUsed="0" w:uiPriority="63" w:semiHidden="0" w:name="Medium Shading 1 Accent 1"/>
+    <w:lsdException w:unhideWhenUsed="0" w:uiPriority="64" w:semiHidden="0" w:name="Medium Shading 2 Accent 1"/>
+    <w:lsdException w:unhideWhenUsed="0" w:uiPriority="65" w:semiHidden="0" w:name="Medium List 1 Accent 1"/>
+    <w:lsdException w:qFormat="1" w:unhideWhenUsed="0" w:uiPriority="34" w:semiHidden="0" w:name="List Paragraph"/>
+    <w:lsdException w:unhideWhenUsed="0" w:uiPriority="66" w:semiHidden="0" w:name="Medium List 2 Accent 1"/>
+    <w:lsdException w:unhideWhenUsed="0" w:uiPriority="67" w:semiHidden="0" w:name="Medium Grid 1 Accent 1"/>
+    <w:lsdException w:unhideWhenUsed="0" w:uiPriority="68" w:semiHidden="0" w:name="Medium Grid 2 Accent 1"/>
+    <w:lsdException w:unhideWhenUsed="0" w:uiPriority="69" w:semiHidden="0" w:name="Medium Grid 3 Accent 1"/>
+    <w:lsdException w:unhideWhenUsed="0" w:uiPriority="70" w:semiHidden="0" w:name="Dark List Accent 1"/>
+    <w:lsdException w:unhideWhenUsed="0" w:uiPriority="71" w:semiHidden="0" w:name="Colorful Shading Accent 1"/>
+    <w:lsdException w:unhideWhenUsed="0" w:uiPriority="72" w:semiHidden="0" w:name="Colorful List Accent 1"/>
+    <w:lsdException w:unhideWhenUsed="0" w:uiPriority="73" w:semiHidden="0" w:name="Colorful Grid Accent 1"/>
+    <w:lsdException w:unhideWhenUsed="0" w:uiPriority="60" w:semiHidden="0" w:name="Light Shading Accent 2"/>
+    <w:lsdException w:unhideWhenUsed="0" w:uiPriority="61" w:semiHidden="0" w:name="Light List Accent 2"/>
+    <w:lsdException w:unhideWhenUsed="0" w:uiPriority="62" w:semiHidden="0" w:name="Light Grid Accent 2"/>
+    <w:lsdException w:unhideWhenUsed="0" w:uiPriority="63" w:semiHidden="0" w:name="Medium Shading 1 Accent 2"/>
+    <w:lsdException w:unhideWhenUsed="0" w:uiPriority="64" w:semiHidden="0" w:name="Medium Shading 2 Accent 2"/>
+    <w:lsdException w:unhideWhenUsed="0" w:uiPriority="65" w:semiHidden="0" w:name="Medium List 1 Accent 2"/>
+    <w:lsdException w:unhideWhenUsed="0" w:uiPriority="66" w:semiHidden="0" w:name="Medium List 2 Accent 2"/>
+    <w:lsdException w:unhideWhenUsed="0" w:uiPriority="67" w:semiHidden="0" w:name="Medium Grid 1 Accent 2"/>
+    <w:lsdException w:unhideWhenUsed="0" w:uiPriority="68" w:semiHidden="0" w:name="Medium Grid 2 Accent 2"/>
+    <w:lsdException w:unhideWhenUsed="0" w:uiPriority="69" w:semiHidden="0" w:name="Medium Grid 3 Accent 2"/>
+    <w:lsdException w:unhideWhenUsed="0" w:uiPriority="70" w:semiHidden="0" w:name="Dark List Accent 2"/>
+    <w:lsdException w:unhideWhenUsed="0" w:uiPriority="71" w:semiHidden="0" w:name="Colorful Shading Accent 2"/>
+    <w:lsdException w:unhideWhenUsed="0" w:uiPriority="72" w:semiHidden="0" w:name="Colorful List Accent 2"/>
+    <w:lsdException w:unhideWhenUsed="0" w:uiPriority="73" w:semiHidden="0" w:name="Colorful Grid Accent 2"/>
+    <w:lsdException w:unhideWhenUsed="0" w:uiPriority="60" w:semiHidden="0" w:name="Light Shading Accent 3"/>
+    <w:lsdException w:unhideWhenUsed="0" w:uiPriority="61" w:semiHidden="0" w:name="Light List Accent 3"/>
+    <w:lsdException w:unhideWhenUsed="0" w:uiPriority="62" w:semiHidden="0" w:name="Light Grid Accent 3"/>
+    <w:lsdException w:unhideWhenUsed="0" w:uiPriority="63" w:semiHidden="0" w:name="Medium Shading 1 Accent 3"/>
+    <w:lsdException w:unhideWhenUsed="0" w:uiPriority="64" w:semiHidden="0" w:name="Medium Shading 2 Accent 3"/>
+    <w:lsdException w:unhideWhenUsed="0" w:uiPriority="65" w:semiHidden="0" w:name="Medium List 1 Accent 3"/>
+    <w:lsdException w:unhideWhenUsed="0" w:uiPriority="66" w:semiHidden="0" w:name="Medium List 2 Accent 3"/>
+    <w:lsdException w:unhideWhenUsed="0" w:uiPriority="67" w:semiHidden="0" w:name="Medium Grid 1 Accent 3"/>
+    <w:lsdException w:unhideWhenUsed="0" w:uiPriority="68" w:semiHidden="0" w:name="Medium Grid 2 Accent 3"/>
+    <w:lsdException w:unhideWhenUsed="0" w:uiPriority="69" w:semiHidden="0" w:name="Medium Grid 3 Accent 3"/>
+    <w:lsdException w:unhideWhenUsed="0" w:uiPriority="70" w:semiHidden="0" w:name="Dark List Accent 3"/>
+    <w:lsdException w:unhideWhenUsed="0" w:uiPriority="71" w:semiHidden="0" w:name="Colorful Shading Accent 3"/>
+    <w:lsdException w:unhideWhenUsed="0" w:uiPriority="72" w:semiHidden="0" w:name="Colorful List Accent 3"/>
+    <w:lsdException w:unhideWhenUsed="0" w:uiPriority="73" w:semiHidden="0" w:name="Colorful Grid Accent 3"/>
+    <w:lsdException w:unhideWhenUsed="0" w:uiPriority="60" w:semiHidden="0" w:name="Light Shading Accent 4"/>
+    <w:lsdException w:unhideWhenUsed="0" w:uiPriority="61" w:semiHidden="0" w:name="Light List Accent 4"/>
+    <w:lsdException w:unhideWhenUsed="0" w:uiPriority="62" w:semiHidden="0" w:name="Light Grid Accent 4"/>
+    <w:lsdException w:unhideWhenUsed="0" w:uiPriority="63" w:semiHidden="0" w:name="Medium Shading 1 Accent 4"/>
+    <w:lsdException w:unhideWhenUsed="0" w:uiPriority="64" w:semiHidden="0" w:name="Medium Shading 2 Accent 4"/>
+    <w:lsdException w:unhideWhenUsed="0" w:uiPriority="65" w:semiHidden="0" w:name="Medium List 1 Accent 4"/>
+    <w:lsdException w:unhideWhenUsed="0" w:uiPriority="66" w:semiHidden="0" w:name="Medium List 2 Accent 4"/>
+    <w:lsdException w:unhideWhenUsed="0" w:uiPriority="67" w:semiHidden="0" w:name="Medium Grid 1 Accent 4"/>
+    <w:lsdException w:unhideWhenUsed="0" w:uiPriority="68" w:semiHidden="0" w:name="Medium Grid 2 Accent 4"/>
+    <w:lsdException w:unhideWhenUsed="0" w:uiPriority="69" w:semiHidden="0" w:name="Medium Grid 3 Accent 4"/>
+    <w:lsdException w:unhideWhenUsed="0" w:uiPriority="70" w:semiHidden="0" w:name="Dark List Accent 4"/>
+    <w:lsdException w:unhideWhenUsed="0" w:uiPriority="71" w:semiHidden="0" w:name="Colorful Shading Accent 4"/>
+    <w:lsdException w:unhideWhenUsed="0" w:uiPriority="72" w:semiHidden="0" w:name="Colorful List Accent 4"/>
+    <w:lsdException w:unhideWhenUsed="0" w:uiPriority="73" w:semiHidden="0" w:name="Colorful Grid Accent 4"/>
+    <w:lsdException w:unhideWhenUsed="0" w:uiPriority="60" w:semiHidden="0" w:name="Light Shading Accent 5"/>
+    <w:lsdException w:unhideWhenUsed="0" w:uiPriority="61" w:semiHidden="0" w:name="Light List Accent 5"/>
+    <w:lsdException w:unhideWhenUsed="0" w:uiPriority="62" w:semiHidden="0" w:name="Light Grid Accent 5"/>
+    <w:lsdException w:unhideWhenUsed="0" w:uiPriority="63" w:semiHidden="0" w:name="Medium Shading 1 Accent 5"/>
+    <w:lsdException w:unhideWhenUsed="0" w:uiPriority="64" w:semiHidden="0" w:name="Medium Shading 2 Accent 5"/>
+    <w:lsdException w:unhideWhenUsed="0" w:uiPriority="65" w:semiHidden="0" w:name="Medium List 1 Accent 5"/>
+    <w:lsdException w:unhideWhenUsed="0" w:uiPriority="66" w:semiHidden="0" w:name="Medium List 2 Accent 5"/>
+    <w:lsdException w:unhideWhenUsed="0" w:uiPriority="67" w:semiHidden="0" w:name="Medium Grid 1 Accent 5"/>
+    <w:lsdException w:unhideWhenUsed="0" w:uiPriority="68" w:semiHidden="0" w:name="Medium Grid 2 Accent 5"/>
+    <w:lsdException w:unhideWhenUsed="0" w:uiPriority="69" w:semiHidden="0" w:name="Medium Grid 3 Accent 5"/>
+    <w:lsdException w:unhideWhenUsed="0" w:uiPriority="70" w:semiHidden="0" w:name="Dark List Accent 5"/>
+    <w:lsdException w:unhideWhenUsed="0" w:uiPriority="71" w:semiHidden="0" w:name="Colorful Shading Accent 5"/>
+    <w:lsdException w:unhideWhenUsed="0" w:uiPriority="72" w:semiHidden="0" w:name="Colorful List Accent 5"/>
+    <w:lsdException w:unhideWhenUsed="0" w:uiPriority="73" w:semiHidden="0" w:name="Colorful Grid Accent 5"/>
+    <w:lsdException w:unhideWhenUsed="0" w:uiPriority="60" w:semiHidden="0" w:name="Light Shading Accent 6"/>
+    <w:lsdException w:unhideWhenUsed="0" w:uiPriority="61" w:semiHidden="0" w:name="Light List Accent 6"/>
+    <w:lsdException w:unhideWhenUsed="0" w:uiPriority="62" w:semiHidden="0" w:name="Light Grid Accent 6"/>
+    <w:lsdException w:unhideWhenUsed="0" w:uiPriority="63" w:semiHidden="0" w:name="Medium Shading 1 Accent 6"/>
+    <w:lsdException w:unhideWhenUsed="0" w:uiPriority="64" w:semiHidden="0" w:name="Medium Shading 2 Accent 6"/>
+    <w:lsdException w:unhideWhenUsed="0" w:uiPriority="65" w:semiHidden="0" w:name="Medium List 1 Accent 6"/>
+    <w:lsdException w:unhideWhenUsed="0" w:uiPriority="66" w:semiHidden="0" w:name="Medium List 2 Accent 6"/>
+    <w:lsdException w:unhideWhenUsed="0" w:uiPriority="67" w:semiHidden="0" w:name="Medium Grid 1 Accent 6"/>
+    <w:lsdException w:unhideWhenUsed="0" w:uiPriority="68" w:semiHidden="0" w:name="Medium Grid 2 Accent 6"/>
+    <w:lsdException w:unhideWhenUsed="0" w:uiPriority="69" w:semiHidden="0" w:name="Medium Grid 3 Accent 6"/>
+    <w:lsdException w:unhideWhenUsed="0" w:uiPriority="70" w:semiHidden="0" w:name="Dark List Accent 6"/>
+    <w:lsdException w:unhideWhenUsed="0" w:uiPriority="71" w:semiHidden="0" w:name="Colorful Shading Accent 6"/>
+    <w:lsdException w:unhideWhenUsed="0" w:uiPriority="72" w:semiHidden="0" w:name="Colorful List Accent 6"/>
+    <w:lsdException w:unhideWhenUsed="0" w:uiPriority="73" w:semiHidden="0" w:name="Colorful Grid Accent 6"/>
   </w:latentStyles>
-  <w:style w:type="paragraph" w:default="1" w:styleId="Normal">
+  <w:style w:type="paragraph" w:default="1" w:styleId="1">
     <w:name w:val="Normal"/>
     <w:qFormat/>
+    <w:uiPriority w:val="0"/>
+    <w:rPr>
+      <w:rFonts w:asciiTheme="minorHAnsi" w:hAnsiTheme="minorHAnsi" w:eastAsiaTheme="minorEastAsia" w:cstheme="minorBidi"/>
+      <w:sz w:val="24"/>
+      <w:szCs w:val="24"/>
+      <w:lang w:val="en-US" w:eastAsia="zh-CN" w:bidi="ar-SA"/>
+    </w:rPr>
   </w:style>
-  <w:style w:type="character" w:default="1" w:styleId="DefaultParagraphFont">
+  <w:style w:type="character" w:default="1" w:styleId="2">
     <w:name w:val="Default Paragraph Font"/>
-    <w:uiPriority w:val="1"/>
     <w:semiHidden/>
     <w:unhideWhenUsed/>
+    <w:uiPriority w:val="1"/>
   </w:style>
-  <w:style w:type="table" w:default="1" w:styleId="TableNormal">
+  <w:style w:type="table" w:default="1" w:styleId="3">
     <w:name w:val="Normal Table"/>
-    <w:uiPriority w:val="99"/>
     <w:semiHidden/>
     <w:unhideWhenUsed/>
+    <w:qFormat/>
+    <w:uiPriority w:val="99"/>
     <w:tblPr>
-      <w:tblInd w:w="0" w:type="dxa"/>
       <w:tblCellMar>
         <w:top w:w="0" w:type="dxa"/>
         <w:left w:w="108" w:type="dxa"/>
@@ -1812,35 +2691,12 @@
       </w:tblCellMar>
     </w:tblPr>
   </w:style>
-  <w:style w:type="numbering" w:default="1" w:styleId="NoList">
-    <w:name w:val="No List"/>
+  <w:style w:type="paragraph" w:styleId="4">
+    <w:name w:val="footer"/>
+    <w:basedOn w:val="1"/>
+    <w:link w:val="8"/>
+    <w:unhideWhenUsed/>
     <w:uiPriority w:val="99"/>
-    <w:semiHidden/>
-    <w:unhideWhenUsed/>
-  </w:style>
-  <w:style w:type="table" w:styleId="TableGrid">
-    <w:name w:val="Table Grid"/>
-    <w:basedOn w:val="TableNormal"/>
-    <w:uiPriority w:val="39"/>
-    <w:rsid w:val="00CD3F0A"/>
-    <w:tblPr>
-      <w:tblBorders>
-        <w:top w:val="single" w:sz="4" w:space="0" w:color="auto"/>
-        <w:left w:val="single" w:sz="4" w:space="0" w:color="auto"/>
-        <w:bottom w:val="single" w:sz="4" w:space="0" w:color="auto"/>
-        <w:right w:val="single" w:sz="4" w:space="0" w:color="auto"/>
-        <w:insideH w:val="single" w:sz="4" w:space="0" w:color="auto"/>
-        <w:insideV w:val="single" w:sz="4" w:space="0" w:color="auto"/>
-      </w:tblBorders>
-    </w:tblPr>
-  </w:style>
-  <w:style w:type="paragraph" w:styleId="Footer">
-    <w:name w:val="footer"/>
-    <w:basedOn w:val="Normal"/>
-    <w:link w:val="FooterChar"/>
-    <w:uiPriority w:val="99"/>
-    <w:unhideWhenUsed/>
-    <w:rsid w:val="00093948"/>
     <w:pPr>
       <w:tabs>
         <w:tab w:val="center" w:pos="4680"/>
@@ -1848,44 +2704,56 @@
       </w:tabs>
     </w:pPr>
   </w:style>
-  <w:style w:type="character" w:customStyle="1" w:styleId="FooterChar">
-    <w:name w:val="Footer Char"/>
-    <w:basedOn w:val="DefaultParagraphFont"/>
-    <w:link w:val="Footer"/>
+  <w:style w:type="paragraph" w:styleId="5">
+    <w:name w:val="Normal (Web)"/>
+    <w:basedOn w:val="1"/>
+    <w:unhideWhenUsed/>
+    <w:qFormat/>
     <w:uiPriority w:val="99"/>
-    <w:rsid w:val="00093948"/>
+    <w:pPr>
+      <w:spacing w:before="100" w:beforeAutospacing="1" w:after="100" w:afterAutospacing="1"/>
+    </w:pPr>
+    <w:rPr>
+      <w:rFonts w:ascii="Times New Roman" w:hAnsi="Times New Roman" w:eastAsia="Times New Roman" w:cs="Times New Roman"/>
+    </w:rPr>
   </w:style>
-  <w:style w:type="character" w:styleId="PageNumber">
+  <w:style w:type="character" w:styleId="6">
     <w:name w:val="page number"/>
-    <w:basedOn w:val="DefaultParagraphFont"/>
-    <w:uiPriority w:val="99"/>
+    <w:basedOn w:val="2"/>
     <w:semiHidden/>
     <w:unhideWhenUsed/>
-    <w:rsid w:val="00093948"/>
+    <w:uiPriority w:val="99"/>
   </w:style>
-  <w:style w:type="paragraph" w:styleId="ListParagraph">
+  <w:style w:type="table" w:styleId="7">
+    <w:name w:val="Table Grid"/>
+    <w:basedOn w:val="3"/>
+    <w:uiPriority w:val="39"/>
+    <w:tblPr>
+      <w:tblBorders>
+        <w:top w:val="single" w:color="auto" w:sz="4" w:space="0"/>
+        <w:left w:val="single" w:color="auto" w:sz="4" w:space="0"/>
+        <w:bottom w:val="single" w:color="auto" w:sz="4" w:space="0"/>
+        <w:right w:val="single" w:color="auto" w:sz="4" w:space="0"/>
+        <w:insideH w:val="single" w:color="auto" w:sz="4" w:space="0"/>
+        <w:insideV w:val="single" w:color="auto" w:sz="4" w:space="0"/>
+      </w:tblBorders>
+    </w:tblPr>
+  </w:style>
+  <w:style w:type="character" w:customStyle="1" w:styleId="8">
+    <w:name w:val="Footer Char"/>
+    <w:basedOn w:val="2"/>
+    <w:link w:val="4"/>
+    <w:uiPriority w:val="99"/>
+  </w:style>
+  <w:style w:type="paragraph" w:styleId="9">
     <w:name w:val="List Paragraph"/>
-    <w:basedOn w:val="Normal"/>
+    <w:basedOn w:val="1"/>
+    <w:qFormat/>
     <w:uiPriority w:val="34"/>
-    <w:qFormat/>
-    <w:rsid w:val="00574981"/>
     <w:pPr>
       <w:ind w:left="720"/>
       <w:contextualSpacing/>
     </w:pPr>
-  </w:style>
-  <w:style w:type="paragraph" w:styleId="NormalWeb">
-    <w:name w:val="Normal (Web)"/>
-    <w:basedOn w:val="Normal"/>
-    <w:uiPriority w:val="99"/>
-    <w:unhideWhenUsed/>
-    <w:rsid w:val="000F1943"/>
-    <w:pPr>
-      <w:spacing w:before="100" w:beforeAutospacing="1" w:after="100" w:afterAutospacing="1"/>
-    </w:pPr>
-    <w:rPr>
-      <w:rFonts w:ascii="Times New Roman" w:eastAsia="Times New Roman" w:hAnsi="Times New Roman" w:cs="Times New Roman"/>
-    </w:rPr>
   </w:style>
 </w:styles>
 </file>
@@ -1933,7 +2801,7 @@
     </a:clrScheme>
     <a:fontScheme name="Office">
       <a:majorFont>
-        <a:latin typeface="Calibri Light" panose="020F0302020204030204"/>
+        <a:latin typeface="Calibri Light"/>
         <a:ea typeface=""/>
         <a:cs typeface=""/>
         <a:font script="Jpan" typeface="游ゴシック Light"/>
@@ -1966,26 +2834,9 @@
         <a:font script="Viet" typeface="Times New Roman"/>
         <a:font script="Uigh" typeface="Microsoft Uighur"/>
         <a:font script="Geor" typeface="Sylfaen"/>
-        <a:font script="Armn" typeface="Arial"/>
-        <a:font script="Bugi" typeface="Leelawadee UI"/>
-        <a:font script="Bopo" typeface="Microsoft JhengHei"/>
-        <a:font script="Java" typeface="Javanese Text"/>
-        <a:font script="Lisu" typeface="Segoe UI"/>
-        <a:font script="Mymr" typeface="Myanmar Text"/>
-        <a:font script="Nkoo" typeface="Ebrima"/>
-        <a:font script="Olck" typeface="Nirmala UI"/>
-        <a:font script="Osma" typeface="Ebrima"/>
-        <a:font script="Phag" typeface="Phagspa"/>
-        <a:font script="Syrn" typeface="Estrangelo Edessa"/>
-        <a:font script="Syrj" typeface="Estrangelo Edessa"/>
-        <a:font script="Syre" typeface="Estrangelo Edessa"/>
-        <a:font script="Sora" typeface="Nirmala UI"/>
-        <a:font script="Tale" typeface="Microsoft Tai Le"/>
-        <a:font script="Talu" typeface="Microsoft New Tai Lue"/>
-        <a:font script="Tfng" typeface="Ebrima"/>
       </a:majorFont>
       <a:minorFont>
-        <a:latin typeface="Calibri" panose="020F0502020204030204"/>
+        <a:latin typeface="Calibri"/>
         <a:ea typeface=""/>
         <a:cs typeface=""/>
         <a:font script="Jpan" typeface="游明朝"/>
@@ -2018,23 +2869,6 @@
         <a:font script="Viet" typeface="Arial"/>
         <a:font script="Uigh" typeface="Microsoft Uighur"/>
         <a:font script="Geor" typeface="Sylfaen"/>
-        <a:font script="Armn" typeface="Arial"/>
-        <a:font script="Bugi" typeface="Leelawadee UI"/>
-        <a:font script="Bopo" typeface="Microsoft JhengHei"/>
-        <a:font script="Java" typeface="Javanese Text"/>
-        <a:font script="Lisu" typeface="Segoe UI"/>
-        <a:font script="Mymr" typeface="Myanmar Text"/>
-        <a:font script="Nkoo" typeface="Ebrima"/>
-        <a:font script="Olck" typeface="Nirmala UI"/>
-        <a:font script="Osma" typeface="Ebrima"/>
-        <a:font script="Phag" typeface="Phagspa"/>
-        <a:font script="Syrn" typeface="Estrangelo Edessa"/>
-        <a:font script="Syrj" typeface="Estrangelo Edessa"/>
-        <a:font script="Syre" typeface="Estrangelo Edessa"/>
-        <a:font script="Sora" typeface="Nirmala UI"/>
-        <a:font script="Tale" typeface="Microsoft Tai Le"/>
-        <a:font script="Talu" typeface="Microsoft New Tai Lue"/>
-        <a:font script="Tfng" typeface="Ebrima"/>
       </a:minorFont>
     </a:fontScheme>
     <a:fmtScheme name="Office">
@@ -2176,11 +3010,5 @@
     </a:fmtScheme>
   </a:themeElements>
   <a:objectDefaults/>
-  <a:extraClrSchemeLst/>
-  <a:extLst>
-    <a:ext uri="{05A4C25C-085E-4340-85A3-A5531E510DB2}">
-      <thm15:themeFamily xmlns:thm15="http://schemas.microsoft.com/office/thememl/2012/main" name="Office Theme" id="{62F939B6-93AF-4DB8-9C6B-D6C7DFDC589F}" vid="{4A3C46E8-61CC-4603-A589-7422A47A8E4A}"/>
-    </a:ext>
-  </a:extLst>
 </a:theme>
 </file>
</xml_diff>

<commit_message>
feat: completed all questions
</commit_message>
<xml_diff>
--- a/Assignments/Programming_Assignment_2/Assignment 2_template.docx
+++ b/Assignments/Programming_Assignment_2/Assignment 2_template.docx
@@ -989,6 +989,164 @@
                 <w:lang w:val="en-US"/>
               </w:rPr>
             </w:pPr>
+            <w:r>
+              <w:rPr>
+                <w:rFonts w:hint="default"/>
+                <w:lang w:val="en-US"/>
+              </w:rPr>
+              <w:t>clingo version 5.4.0</w:t>
+            </w:r>
+          </w:p>
+          <w:p>
+            <w:pPr>
+              <w:rPr>
+                <w:rFonts w:hint="default"/>
+                <w:lang w:val="en-US"/>
+              </w:rPr>
+            </w:pPr>
+            <w:r>
+              <w:rPr>
+                <w:rFonts w:hint="default"/>
+                <w:lang w:val="en-US"/>
+              </w:rPr>
+              <w:t>Reading from blocks.lp ...</w:t>
+            </w:r>
+          </w:p>
+          <w:p>
+            <w:pPr>
+              <w:rPr>
+                <w:rFonts w:hint="default"/>
+                <w:lang w:val="en-US"/>
+              </w:rPr>
+            </w:pPr>
+            <w:r>
+              <w:rPr>
+                <w:rFonts w:hint="default"/>
+                <w:lang w:val="en-US"/>
+              </w:rPr>
+              <w:t>Solving...</w:t>
+            </w:r>
+          </w:p>
+          <w:p>
+            <w:pPr>
+              <w:rPr>
+                <w:rFonts w:hint="default"/>
+                <w:lang w:val="en-US"/>
+              </w:rPr>
+            </w:pPr>
+            <w:r>
+              <w:rPr>
+                <w:rFonts w:hint="default"/>
+                <w:lang w:val="en-US"/>
+              </w:rPr>
+              <w:t>Answer: 1</w:t>
+            </w:r>
+          </w:p>
+          <w:p>
+            <w:pPr>
+              <w:rPr>
+                <w:rFonts w:hint="default"/>
+                <w:lang w:val="en-US"/>
+              </w:rPr>
+            </w:pPr>
+            <w:r>
+              <w:rPr>
+                <w:rFonts w:hint="default"/>
+                <w:lang w:val="en-US"/>
+              </w:rPr>
+              <w:t>move(1,5,0) move(3,table,0) move(1,table,1) move(2,1,2) move(5,4,2) move(3,2,3) move(6,5,3)</w:t>
+            </w:r>
+          </w:p>
+          <w:p>
+            <w:pPr>
+              <w:rPr>
+                <w:rFonts w:hint="default"/>
+                <w:lang w:val="en-US"/>
+              </w:rPr>
+            </w:pPr>
+            <w:r>
+              <w:rPr>
+                <w:rFonts w:hint="default"/>
+                <w:lang w:val="en-US"/>
+              </w:rPr>
+              <w:t>SATISFIABLE</w:t>
+            </w:r>
+          </w:p>
+          <w:p>
+            <w:pPr>
+              <w:rPr>
+                <w:rFonts w:hint="default"/>
+                <w:lang w:val="en-US"/>
+              </w:rPr>
+            </w:pPr>
+          </w:p>
+          <w:p>
+            <w:pPr>
+              <w:rPr>
+                <w:rFonts w:hint="default"/>
+                <w:lang w:val="en-US"/>
+              </w:rPr>
+            </w:pPr>
+            <w:r>
+              <w:rPr>
+                <w:rFonts w:hint="default"/>
+                <w:lang w:val="en-US"/>
+              </w:rPr>
+              <w:t>Models       : 1+</w:t>
+            </w:r>
+          </w:p>
+          <w:p>
+            <w:pPr>
+              <w:rPr>
+                <w:rFonts w:hint="default"/>
+                <w:lang w:val="en-US"/>
+              </w:rPr>
+            </w:pPr>
+            <w:r>
+              <w:rPr>
+                <w:rFonts w:hint="default"/>
+                <w:lang w:val="en-US"/>
+              </w:rPr>
+              <w:t>Calls        : 1</w:t>
+            </w:r>
+          </w:p>
+          <w:p>
+            <w:pPr>
+              <w:rPr>
+                <w:rFonts w:hint="default"/>
+                <w:lang w:val="en-US"/>
+              </w:rPr>
+            </w:pPr>
+            <w:r>
+              <w:rPr>
+                <w:rFonts w:hint="default"/>
+                <w:lang w:val="en-US"/>
+              </w:rPr>
+              <w:t>Time         : 0.006s (Solving: 0.00s 1st Model: 0.00s Unsat: 0.00s)</w:t>
+            </w:r>
+          </w:p>
+          <w:p>
+            <w:pPr>
+              <w:rPr>
+                <w:rFonts w:hint="default"/>
+                <w:lang w:val="en-US"/>
+              </w:rPr>
+            </w:pPr>
+            <w:r>
+              <w:rPr>
+                <w:rFonts w:hint="default"/>
+                <w:lang w:val="en-US"/>
+              </w:rPr>
+              <w:t>CPU Time     : 0.006s</w:t>
+            </w:r>
+          </w:p>
+          <w:p>
+            <w:pPr>
+              <w:rPr>
+                <w:rFonts w:hint="default"/>
+                <w:lang w:val="en-US"/>
+              </w:rPr>
+            </w:pPr>
           </w:p>
           <w:p>
             <w:pPr>
@@ -1012,6 +1170,149 @@
                 <w:lang w:val="en-US"/>
               </w:rPr>
             </w:pPr>
+            <w:r>
+              <w:rPr>
+                <w:rFonts w:hint="default"/>
+                <w:lang w:val="en-US"/>
+              </w:rPr>
+              <w:t>Reading from blocks.lp ...</w:t>
+            </w:r>
+          </w:p>
+          <w:p>
+            <w:pPr>
+              <w:rPr>
+                <w:rFonts w:hint="default"/>
+                <w:lang w:val="en-US"/>
+              </w:rPr>
+            </w:pPr>
+            <w:r>
+              <w:rPr>
+                <w:rFonts w:hint="default"/>
+                <w:lang w:val="en-US"/>
+              </w:rPr>
+              <w:t>Solving...</w:t>
+            </w:r>
+          </w:p>
+          <w:p>
+            <w:pPr>
+              <w:rPr>
+                <w:rFonts w:hint="default"/>
+                <w:lang w:val="en-US"/>
+              </w:rPr>
+            </w:pPr>
+            <w:r>
+              <w:rPr>
+                <w:rFonts w:hint="default"/>
+                <w:lang w:val="en-US"/>
+              </w:rPr>
+              <w:t>Answer: 1</w:t>
+            </w:r>
+          </w:p>
+          <w:p>
+            <w:pPr>
+              <w:rPr>
+                <w:rFonts w:hint="default"/>
+                <w:lang w:val="en-US"/>
+              </w:rPr>
+            </w:pPr>
+            <w:r>
+              <w:rPr>
+                <w:rFonts w:hint="default"/>
+                <w:lang w:val="en-US"/>
+              </w:rPr>
+              <w:t>move(1,4,0) move(3,6,0) move(5,2,0) move(1,table,1) move(3,table,1) move(5,table,1) move(2,1,3) move(5,4,3) move(3,2,4) move(6,5,4)</w:t>
+            </w:r>
+          </w:p>
+          <w:p>
+            <w:pPr>
+              <w:rPr>
+                <w:rFonts w:hint="default"/>
+                <w:lang w:val="en-US"/>
+              </w:rPr>
+            </w:pPr>
+            <w:r>
+              <w:rPr>
+                <w:rFonts w:hint="default"/>
+                <w:lang w:val="en-US"/>
+              </w:rPr>
+              <w:t>SATISFIABLE</w:t>
+            </w:r>
+          </w:p>
+          <w:p>
+            <w:pPr>
+              <w:rPr>
+                <w:rFonts w:hint="default"/>
+                <w:lang w:val="en-US"/>
+              </w:rPr>
+            </w:pPr>
+          </w:p>
+          <w:p>
+            <w:pPr>
+              <w:rPr>
+                <w:rFonts w:hint="default"/>
+                <w:lang w:val="en-US"/>
+              </w:rPr>
+            </w:pPr>
+            <w:r>
+              <w:rPr>
+                <w:rFonts w:hint="default"/>
+                <w:lang w:val="en-US"/>
+              </w:rPr>
+              <w:t>Models       : 1+</w:t>
+            </w:r>
+          </w:p>
+          <w:p>
+            <w:pPr>
+              <w:rPr>
+                <w:rFonts w:hint="default"/>
+                <w:lang w:val="en-US"/>
+              </w:rPr>
+            </w:pPr>
+            <w:r>
+              <w:rPr>
+                <w:rFonts w:hint="default"/>
+                <w:lang w:val="en-US"/>
+              </w:rPr>
+              <w:t>Calls        : 1</w:t>
+            </w:r>
+          </w:p>
+          <w:p>
+            <w:pPr>
+              <w:rPr>
+                <w:rFonts w:hint="default"/>
+                <w:lang w:val="en-US"/>
+              </w:rPr>
+            </w:pPr>
+            <w:r>
+              <w:rPr>
+                <w:rFonts w:hint="default"/>
+                <w:lang w:val="en-US"/>
+              </w:rPr>
+              <w:t>Time         : 0.006s (Solving: 0.00s 1st Model: 0.00s Unsat: 0.00s)</w:t>
+            </w:r>
+          </w:p>
+          <w:p>
+            <w:pPr>
+              <w:rPr>
+                <w:rFonts w:hint="default"/>
+                <w:lang w:val="en-US"/>
+              </w:rPr>
+            </w:pPr>
+            <w:r>
+              <w:rPr>
+                <w:rFonts w:hint="default"/>
+                <w:lang w:val="en-US"/>
+              </w:rPr>
+              <w:t>CPU Time     : 0.006s</w:t>
+            </w:r>
+          </w:p>
+          <w:p>
+            <w:pPr>
+              <w:rPr>
+                <w:rFonts w:hint="default"/>
+                <w:lang w:val="en-US"/>
+              </w:rPr>
+            </w:pPr>
           </w:p>
           <w:p>
             <w:pPr>
@@ -1035,6 +1336,149 @@
                 <w:lang w:val="en-US"/>
               </w:rPr>
             </w:pPr>
+            <w:r>
+              <w:rPr>
+                <w:rFonts w:hint="default"/>
+                <w:lang w:val="en-US"/>
+              </w:rPr>
+              <w:t>Reading from blocks.lp ...</w:t>
+            </w:r>
+          </w:p>
+          <w:p>
+            <w:pPr>
+              <w:rPr>
+                <w:rFonts w:hint="default"/>
+                <w:lang w:val="en-US"/>
+              </w:rPr>
+            </w:pPr>
+            <w:r>
+              <w:rPr>
+                <w:rFonts w:hint="default"/>
+                <w:lang w:val="en-US"/>
+              </w:rPr>
+              <w:t>Solving...</w:t>
+            </w:r>
+          </w:p>
+          <w:p>
+            <w:pPr>
+              <w:rPr>
+                <w:rFonts w:hint="default"/>
+                <w:lang w:val="en-US"/>
+              </w:rPr>
+            </w:pPr>
+            <w:r>
+              <w:rPr>
+                <w:rFonts w:hint="default"/>
+                <w:lang w:val="en-US"/>
+              </w:rPr>
+              <w:t>Answer: 1</w:t>
+            </w:r>
+          </w:p>
+          <w:p>
+            <w:pPr>
+              <w:rPr>
+                <w:rFonts w:hint="default"/>
+                <w:lang w:val="en-US"/>
+              </w:rPr>
+            </w:pPr>
+            <w:r>
+              <w:rPr>
+                <w:rFonts w:hint="default"/>
+                <w:lang w:val="en-US"/>
+              </w:rPr>
+              <w:t>move(1,table,0) move(3,6,0) move(5,4,0) move(2,1,1) move(3,table,1) move(3,2,2) move(6,5,2)</w:t>
+            </w:r>
+          </w:p>
+          <w:p>
+            <w:pPr>
+              <w:rPr>
+                <w:rFonts w:hint="default"/>
+                <w:lang w:val="en-US"/>
+              </w:rPr>
+            </w:pPr>
+            <w:r>
+              <w:rPr>
+                <w:rFonts w:hint="default"/>
+                <w:lang w:val="en-US"/>
+              </w:rPr>
+              <w:t>SATISFIABLE</w:t>
+            </w:r>
+          </w:p>
+          <w:p>
+            <w:pPr>
+              <w:rPr>
+                <w:rFonts w:hint="default"/>
+                <w:lang w:val="en-US"/>
+              </w:rPr>
+            </w:pPr>
+          </w:p>
+          <w:p>
+            <w:pPr>
+              <w:rPr>
+                <w:rFonts w:hint="default"/>
+                <w:lang w:val="en-US"/>
+              </w:rPr>
+            </w:pPr>
+            <w:r>
+              <w:rPr>
+                <w:rFonts w:hint="default"/>
+                <w:lang w:val="en-US"/>
+              </w:rPr>
+              <w:t>Models       : 1+</w:t>
+            </w:r>
+          </w:p>
+          <w:p>
+            <w:pPr>
+              <w:rPr>
+                <w:rFonts w:hint="default"/>
+                <w:lang w:val="en-US"/>
+              </w:rPr>
+            </w:pPr>
+            <w:r>
+              <w:rPr>
+                <w:rFonts w:hint="default"/>
+                <w:lang w:val="en-US"/>
+              </w:rPr>
+              <w:t>Calls        : 1</w:t>
+            </w:r>
+          </w:p>
+          <w:p>
+            <w:pPr>
+              <w:rPr>
+                <w:rFonts w:hint="default"/>
+                <w:lang w:val="en-US"/>
+              </w:rPr>
+            </w:pPr>
+            <w:r>
+              <w:rPr>
+                <w:rFonts w:hint="default"/>
+                <w:lang w:val="en-US"/>
+              </w:rPr>
+              <w:t>Time         : 0.005s (Solving: 0.00s 1st Model: 0.00s Unsat: 0.00s)</w:t>
+            </w:r>
+          </w:p>
+          <w:p>
+            <w:pPr>
+              <w:rPr>
+                <w:rFonts w:hint="default"/>
+                <w:lang w:val="en-US"/>
+              </w:rPr>
+            </w:pPr>
+            <w:r>
+              <w:rPr>
+                <w:rFonts w:hint="default"/>
+                <w:lang w:val="en-US"/>
+              </w:rPr>
+              <w:t>CPU Time     : 0.005s</w:t>
+            </w:r>
+          </w:p>
+          <w:p>
+            <w:pPr>
+              <w:rPr>
+                <w:rFonts w:hint="default"/>
+                <w:lang w:val="en-US"/>
+              </w:rPr>
+            </w:pPr>
           </w:p>
           <w:p>
             <w:pPr>
@@ -1050,14 +1494,139 @@
               </w:rPr>
               <w:t>COMMAND 4 OUTPUT:</w:t>
             </w:r>
-            <w:bookmarkStart w:id="0" w:name="_GoBack"/>
-            <w:bookmarkEnd w:id="0"/>
-          </w:p>
-          <w:p/>
-          <w:p/>
-          <w:p/>
-          <w:p/>
-          <w:p/>
+          </w:p>
+          <w:p>
+            <w:pPr>
+              <w:rPr>
+                <w:rFonts w:hint="default"/>
+              </w:rPr>
+            </w:pPr>
+            <w:r>
+              <w:rPr>
+                <w:rFonts w:hint="default"/>
+              </w:rPr>
+              <w:t>clingo version 5.4.0</w:t>
+            </w:r>
+          </w:p>
+          <w:p>
+            <w:pPr>
+              <w:rPr>
+                <w:rFonts w:hint="default"/>
+              </w:rPr>
+            </w:pPr>
+            <w:r>
+              <w:rPr>
+                <w:rFonts w:hint="default"/>
+              </w:rPr>
+              <w:t>Reading from blocks.lp ...</w:t>
+            </w:r>
+          </w:p>
+          <w:p>
+            <w:pPr>
+              <w:rPr>
+                <w:rFonts w:hint="default"/>
+              </w:rPr>
+            </w:pPr>
+            <w:r>
+              <w:rPr>
+                <w:rFonts w:hint="default"/>
+              </w:rPr>
+              <w:t>Solving...</w:t>
+            </w:r>
+          </w:p>
+          <w:p>
+            <w:pPr>
+              <w:rPr>
+                <w:rFonts w:hint="default"/>
+              </w:rPr>
+            </w:pPr>
+            <w:r>
+              <w:rPr>
+                <w:rFonts w:hint="default"/>
+              </w:rPr>
+              <w:t>Answer: 1</w:t>
+            </w:r>
+          </w:p>
+          <w:p>
+            <w:pPr>
+              <w:rPr>
+                <w:rFonts w:hint="default"/>
+              </w:rPr>
+            </w:pPr>
+            <w:r>
+              <w:rPr>
+                <w:rFonts w:hint="default"/>
+              </w:rPr>
+              <w:t>move(1,4,0) move(3,6,0) move(5,2,0) move(1,table,1) move(3,table,1) move(5,table,1) move(2,1,2) move(5,4,2) move(3,2,3) move(6,5,3)</w:t>
+            </w:r>
+          </w:p>
+          <w:p>
+            <w:pPr>
+              <w:rPr>
+                <w:rFonts w:hint="default"/>
+              </w:rPr>
+            </w:pPr>
+            <w:r>
+              <w:rPr>
+                <w:rFonts w:hint="default"/>
+              </w:rPr>
+              <w:t>SATISFIABLE</w:t>
+            </w:r>
+          </w:p>
+          <w:p>
+            <w:pPr>
+              <w:rPr>
+                <w:rFonts w:hint="default"/>
+              </w:rPr>
+            </w:pPr>
+          </w:p>
+          <w:p>
+            <w:pPr>
+              <w:rPr>
+                <w:rFonts w:hint="default"/>
+              </w:rPr>
+            </w:pPr>
+            <w:r>
+              <w:rPr>
+                <w:rFonts w:hint="default"/>
+              </w:rPr>
+              <w:t>Models       : 1+</w:t>
+            </w:r>
+          </w:p>
+          <w:p>
+            <w:pPr>
+              <w:rPr>
+                <w:rFonts w:hint="default"/>
+              </w:rPr>
+            </w:pPr>
+            <w:r>
+              <w:rPr>
+                <w:rFonts w:hint="default"/>
+              </w:rPr>
+              <w:t>Calls        : 1</w:t>
+            </w:r>
+          </w:p>
+          <w:p>
+            <w:pPr>
+              <w:rPr>
+                <w:rFonts w:hint="default"/>
+              </w:rPr>
+            </w:pPr>
+            <w:r>
+              <w:rPr>
+                <w:rFonts w:hint="default"/>
+              </w:rPr>
+              <w:t>Time         : 0.007s (Solving: 0.00s 1st Model: 0.00s Unsat: 0.00s)</w:t>
+            </w:r>
+          </w:p>
+          <w:p>
+            <w:r>
+              <w:rPr>
+                <w:rFonts w:hint="default"/>
+              </w:rPr>
+              <w:t>CPU Time     : 0.007s</w:t>
+            </w:r>
+          </w:p>
           <w:p/>
         </w:tc>
       </w:tr>
@@ -1071,12 +1640,6 @@
             <w:insideH w:val="single" w:color="auto" w:sz="4" w:space="0"/>
             <w:insideV w:val="single" w:color="auto" w:sz="4" w:space="0"/>
           </w:tblBorders>
-          <w:tblCellMar>
-            <w:top w:w="0" w:type="dxa"/>
-            <w:left w:w="108" w:type="dxa"/>
-            <w:bottom w:w="0" w:type="dxa"/>
-            <w:right w:w="108" w:type="dxa"/>
-          </w:tblCellMar>
         </w:tblPrEx>
         <w:tc>
           <w:tcPr>
@@ -1367,6 +1930,522 @@
             </w:r>
           </w:p>
           <w:p/>
+          <w:p>
+            <w:pPr>
+              <w:rPr>
+                <w:rFonts w:hint="default"/>
+              </w:rPr>
+            </w:pPr>
+            <w:r>
+              <w:rPr>
+                <w:rFonts w:hint="default"/>
+              </w:rPr>
+              <w:t>% sort and object declaration</w:t>
+            </w:r>
+          </w:p>
+          <w:p>
+            <w:pPr>
+              <w:rPr>
+                <w:rFonts w:hint="default"/>
+              </w:rPr>
+            </w:pPr>
+            <w:r>
+              <w:rPr>
+                <w:rFonts w:hint="default"/>
+              </w:rPr>
+              <w:t>% every block is a location</w:t>
+            </w:r>
+          </w:p>
+          <w:p>
+            <w:pPr>
+              <w:rPr>
+                <w:rFonts w:hint="default"/>
+              </w:rPr>
+            </w:pPr>
+            <w:r>
+              <w:rPr>
+                <w:rFonts w:hint="default"/>
+              </w:rPr>
+              <w:t>location(B) :- block(B).</w:t>
+            </w:r>
+          </w:p>
+          <w:p>
+            <w:pPr>
+              <w:rPr>
+                <w:rFonts w:hint="default"/>
+              </w:rPr>
+            </w:pPr>
+          </w:p>
+          <w:p>
+            <w:pPr>
+              <w:rPr>
+                <w:rFonts w:hint="default"/>
+              </w:rPr>
+            </w:pPr>
+            <w:r>
+              <w:rPr>
+                <w:rFonts w:hint="default"/>
+              </w:rPr>
+              <w:t>% the table is a location</w:t>
+            </w:r>
+          </w:p>
+          <w:p>
+            <w:pPr>
+              <w:rPr>
+                <w:rFonts w:hint="default"/>
+              </w:rPr>
+            </w:pPr>
+            <w:r>
+              <w:rPr>
+                <w:rFonts w:hint="default"/>
+              </w:rPr>
+              <w:t>location(table).</w:t>
+            </w:r>
+          </w:p>
+          <w:p>
+            <w:pPr>
+              <w:rPr>
+                <w:rFonts w:hint="default"/>
+              </w:rPr>
+            </w:pPr>
+          </w:p>
+          <w:p>
+            <w:pPr>
+              <w:rPr>
+                <w:rFonts w:hint="default"/>
+              </w:rPr>
+            </w:pPr>
+            <w:r>
+              <w:rPr>
+                <w:rFonts w:hint="default"/>
+              </w:rPr>
+              <w:t>% state description</w:t>
+            </w:r>
+          </w:p>
+          <w:p>
+            <w:pPr>
+              <w:rPr>
+                <w:rFonts w:hint="default"/>
+              </w:rPr>
+            </w:pPr>
+            <w:r>
+              <w:rPr>
+                <w:rFonts w:hint="default"/>
+              </w:rPr>
+              <w:t>% two blocks can't be on the same block at the same time</w:t>
+            </w:r>
+          </w:p>
+          <w:p>
+            <w:pPr>
+              <w:rPr>
+                <w:rFonts w:hint="default"/>
+              </w:rPr>
+            </w:pPr>
+            <w:r>
+              <w:rPr>
+                <w:rFonts w:hint="default"/>
+              </w:rPr>
+              <w:t>:- 2{on(BB,B,T)}, block(B), T = 0..m.</w:t>
+            </w:r>
+          </w:p>
+          <w:p>
+            <w:pPr>
+              <w:rPr>
+                <w:rFonts w:hint="default"/>
+              </w:rPr>
+            </w:pPr>
+          </w:p>
+          <w:p>
+            <w:pPr>
+              <w:rPr>
+                <w:rFonts w:hint="default"/>
+              </w:rPr>
+            </w:pPr>
+            <w:r>
+              <w:rPr>
+                <w:rFonts w:hint="default"/>
+              </w:rPr>
+              <w:t>% effect and preconditions of action</w:t>
+            </w:r>
+          </w:p>
+          <w:p>
+            <w:pPr>
+              <w:rPr>
+                <w:rFonts w:hint="default"/>
+              </w:rPr>
+            </w:pPr>
+            <w:r>
+              <w:rPr>
+                <w:rFonts w:hint="default"/>
+              </w:rPr>
+              <w:t>% effect of moving a block</w:t>
+            </w:r>
+          </w:p>
+          <w:p>
+            <w:pPr>
+              <w:rPr>
+                <w:rFonts w:hint="default"/>
+              </w:rPr>
+            </w:pPr>
+            <w:r>
+              <w:rPr>
+                <w:rFonts w:hint="default"/>
+              </w:rPr>
+              <w:t>on(B,L,T+1) :- move(B,L,T).</w:t>
+            </w:r>
+          </w:p>
+          <w:p>
+            <w:pPr>
+              <w:rPr>
+                <w:rFonts w:hint="default"/>
+              </w:rPr>
+            </w:pPr>
+          </w:p>
+          <w:p>
+            <w:pPr>
+              <w:rPr>
+                <w:rFonts w:hint="default"/>
+              </w:rPr>
+            </w:pPr>
+            <w:r>
+              <w:rPr>
+                <w:rFonts w:hint="default"/>
+              </w:rPr>
+              <w:t>% concurrent actions are limited by num of grippers</w:t>
+            </w:r>
+          </w:p>
+          <w:p>
+            <w:pPr>
+              <w:rPr>
+                <w:rFonts w:hint="default"/>
+              </w:rPr>
+            </w:pPr>
+            <w:r>
+              <w:rPr>
+                <w:rFonts w:hint="default"/>
+              </w:rPr>
+              <w:t>:- not {move(BB,LL,T)} grippers, T = 0..m-1.</w:t>
+            </w:r>
+          </w:p>
+          <w:p>
+            <w:pPr>
+              <w:rPr>
+                <w:rFonts w:hint="default"/>
+              </w:rPr>
+            </w:pPr>
+          </w:p>
+          <w:p>
+            <w:pPr>
+              <w:rPr>
+                <w:rFonts w:hint="default"/>
+              </w:rPr>
+            </w:pPr>
+            <w:r>
+              <w:rPr>
+                <w:rFonts w:hint="default"/>
+              </w:rPr>
+              <w:t>% a block can be moved only when it is clear</w:t>
+            </w:r>
+          </w:p>
+          <w:p>
+            <w:pPr>
+              <w:rPr>
+                <w:rFonts w:hint="default"/>
+              </w:rPr>
+            </w:pPr>
+            <w:r>
+              <w:rPr>
+                <w:rFonts w:hint="default"/>
+              </w:rPr>
+              <w:t>:- move(B,L,T), on(B1,B,T).</w:t>
+            </w:r>
+          </w:p>
+          <w:p>
+            <w:pPr>
+              <w:rPr>
+                <w:rFonts w:hint="default"/>
+              </w:rPr>
+            </w:pPr>
+          </w:p>
+          <w:p>
+            <w:pPr>
+              <w:rPr>
+                <w:rFonts w:hint="default"/>
+              </w:rPr>
+            </w:pPr>
+            <w:r>
+              <w:rPr>
+                <w:rFonts w:hint="default"/>
+              </w:rPr>
+              <w:t>% a block can't be moved onto a block that is being moved also</w:t>
+            </w:r>
+          </w:p>
+          <w:p>
+            <w:pPr>
+              <w:rPr>
+                <w:rFonts w:hint="default"/>
+              </w:rPr>
+            </w:pPr>
+            <w:r>
+              <w:rPr>
+                <w:rFonts w:hint="default"/>
+              </w:rPr>
+              <w:t>:- move(B,B1,T), move(B1,L,T).</w:t>
+            </w:r>
+          </w:p>
+          <w:p>
+            <w:pPr>
+              <w:rPr>
+                <w:rFonts w:hint="default"/>
+              </w:rPr>
+            </w:pPr>
+          </w:p>
+          <w:p>
+            <w:pPr>
+              <w:rPr>
+                <w:rFonts w:hint="default"/>
+              </w:rPr>
+            </w:pPr>
+            <w:r>
+              <w:rPr>
+                <w:rFonts w:hint="default"/>
+              </w:rPr>
+              <w:t>% domain independent axioms</w:t>
+            </w:r>
+          </w:p>
+          <w:p>
+            <w:pPr>
+              <w:rPr>
+                <w:rFonts w:hint="default"/>
+              </w:rPr>
+            </w:pPr>
+            <w:r>
+              <w:rPr>
+                <w:rFonts w:hint="default"/>
+              </w:rPr>
+              <w:t>% fluents are initially exogenous</w:t>
+            </w:r>
+          </w:p>
+          <w:p>
+            <w:pPr>
+              <w:rPr>
+                <w:rFonts w:hint="default"/>
+              </w:rPr>
+            </w:pPr>
+            <w:r>
+              <w:rPr>
+                <w:rFonts w:hint="default"/>
+              </w:rPr>
+              <w:t>1{on(B,LL,0):location(LL)}1 :- block(B).</w:t>
+            </w:r>
+          </w:p>
+          <w:p>
+            <w:pPr>
+              <w:rPr>
+                <w:rFonts w:hint="default"/>
+              </w:rPr>
+            </w:pPr>
+          </w:p>
+          <w:p>
+            <w:pPr>
+              <w:rPr>
+                <w:rFonts w:hint="default"/>
+              </w:rPr>
+            </w:pPr>
+            <w:r>
+              <w:rPr>
+                <w:rFonts w:hint="default"/>
+              </w:rPr>
+              <w:t>% uniqueness and existence of value constraints</w:t>
+            </w:r>
+          </w:p>
+          <w:p>
+            <w:pPr>
+              <w:rPr>
+                <w:rFonts w:hint="default"/>
+              </w:rPr>
+            </w:pPr>
+            <w:r>
+              <w:rPr>
+                <w:rFonts w:hint="default"/>
+              </w:rPr>
+              <w:t>:- not 1{on(B,LL,T)}1, block(B), T=1..m.</w:t>
+            </w:r>
+          </w:p>
+          <w:p>
+            <w:pPr>
+              <w:rPr>
+                <w:rFonts w:hint="default"/>
+              </w:rPr>
+            </w:pPr>
+          </w:p>
+          <w:p>
+            <w:pPr>
+              <w:rPr>
+                <w:rFonts w:hint="default"/>
+              </w:rPr>
+            </w:pPr>
+            <w:r>
+              <w:rPr>
+                <w:rFonts w:hint="default"/>
+              </w:rPr>
+              <w:t>% actions are exogenous</w:t>
+            </w:r>
+          </w:p>
+          <w:p>
+            <w:pPr>
+              <w:rPr>
+                <w:rFonts w:hint="default"/>
+              </w:rPr>
+            </w:pPr>
+            <w:r>
+              <w:rPr>
+                <w:rFonts w:hint="default"/>
+              </w:rPr>
+              <w:t>{move(B,L,T)} :- block(B), location(L), T = 0..m-1.</w:t>
+            </w:r>
+          </w:p>
+          <w:p>
+            <w:pPr>
+              <w:rPr>
+                <w:rFonts w:hint="default"/>
+              </w:rPr>
+            </w:pPr>
+          </w:p>
+          <w:p>
+            <w:pPr>
+              <w:rPr>
+                <w:rFonts w:hint="default"/>
+              </w:rPr>
+            </w:pPr>
+            <w:r>
+              <w:rPr>
+                <w:rFonts w:hint="default"/>
+              </w:rPr>
+              <w:t>% commonsense law of inertia</w:t>
+            </w:r>
+          </w:p>
+          <w:p>
+            <w:pPr>
+              <w:rPr>
+                <w:rFonts w:hint="default"/>
+              </w:rPr>
+            </w:pPr>
+            <w:r>
+              <w:rPr>
+                <w:rFonts w:hint="default"/>
+              </w:rPr>
+              <w:t>{on(B,L,T+1)} :- on(B,L,T), T &lt; m.</w:t>
+            </w:r>
+          </w:p>
+          <w:p>
+            <w:pPr>
+              <w:rPr>
+                <w:rFonts w:hint="default"/>
+              </w:rPr>
+            </w:pPr>
+          </w:p>
+          <w:p>
+            <w:pPr>
+              <w:rPr>
+                <w:rFonts w:hint="default"/>
+              </w:rPr>
+            </w:pPr>
+            <w:r>
+              <w:rPr>
+                <w:rFonts w:hint="default"/>
+              </w:rPr>
+              <w:t>% two same blocks cannot be top of one another</w:t>
+            </w:r>
+          </w:p>
+          <w:p>
+            <w:pPr>
+              <w:rPr>
+                <w:rFonts w:hint="default"/>
+              </w:rPr>
+            </w:pPr>
+            <w:r>
+              <w:rPr>
+                <w:rFonts w:hint="default"/>
+              </w:rPr>
+              <w:t>below(X,Y,T) :- on(Y,X,T).</w:t>
+            </w:r>
+          </w:p>
+          <w:p>
+            <w:pPr>
+              <w:rPr>
+                <w:rFonts w:hint="default"/>
+              </w:rPr>
+            </w:pPr>
+            <w:r>
+              <w:rPr>
+                <w:rFonts w:hint="default"/>
+              </w:rPr>
+              <w:t>below(X,Z,T) :- below(X,Y,T), below(Y,Z,T).</w:t>
+            </w:r>
+          </w:p>
+          <w:p>
+            <w:pPr>
+              <w:rPr>
+                <w:rFonts w:hint="default"/>
+              </w:rPr>
+            </w:pPr>
+            <w:r>
+              <w:rPr>
+                <w:rFonts w:hint="default"/>
+              </w:rPr>
+              <w:t>:- on(X,X,T).</w:t>
+            </w:r>
+          </w:p>
+          <w:p>
+            <w:pPr>
+              <w:rPr>
+                <w:rFonts w:hint="default"/>
+              </w:rPr>
+            </w:pPr>
+            <w:r>
+              <w:rPr>
+                <w:rFonts w:hint="default"/>
+              </w:rPr>
+              <w:t>:- on(X,Y,T), below(X,Y,T).</w:t>
+            </w:r>
+          </w:p>
+          <w:p>
+            <w:pPr>
+              <w:rPr>
+                <w:rFonts w:hint="default"/>
+              </w:rPr>
+            </w:pPr>
+          </w:p>
+          <w:p>
+            <w:pPr>
+              <w:rPr>
+                <w:rFonts w:hint="default"/>
+              </w:rPr>
+            </w:pPr>
+            <w:r>
+              <w:rPr>
+                <w:rFonts w:hint="default"/>
+              </w:rPr>
+              <w:t>block(1..6).</w:t>
+            </w:r>
+          </w:p>
+          <w:p>
+            <w:pPr>
+              <w:rPr>
+                <w:rFonts w:hint="default"/>
+              </w:rPr>
+            </w:pPr>
+          </w:p>
+          <w:p>
+            <w:r>
+              <w:rPr>
+                <w:rFonts w:hint="default"/>
+              </w:rPr>
+              <w:t>#show move/3.</w:t>
+            </w:r>
+          </w:p>
+          <w:p/>
         </w:tc>
       </w:tr>
       <w:tr>
@@ -1614,6 +2693,450 @@
             </w:r>
           </w:p>
           <w:p/>
+          <w:p>
+            <w:pPr>
+              <w:rPr>
+                <w:rFonts w:hint="default"/>
+              </w:rPr>
+            </w:pPr>
+            <w:r>
+              <w:rPr>
+                <w:rFonts w:hint="default"/>
+              </w:rPr>
+              <w:t>% sort and object declaration</w:t>
+            </w:r>
+          </w:p>
+          <w:p>
+            <w:pPr>
+              <w:rPr>
+                <w:rFonts w:hint="default"/>
+              </w:rPr>
+            </w:pPr>
+            <w:r>
+              <w:rPr>
+                <w:rFonts w:hint="default"/>
+              </w:rPr>
+              <w:t>% every block is a location</w:t>
+            </w:r>
+          </w:p>
+          <w:p>
+            <w:pPr>
+              <w:rPr>
+                <w:rFonts w:hint="default"/>
+              </w:rPr>
+            </w:pPr>
+            <w:r>
+              <w:rPr>
+                <w:rFonts w:hint="default"/>
+              </w:rPr>
+              <w:t>location(B) :- block(B).</w:t>
+            </w:r>
+          </w:p>
+          <w:p>
+            <w:pPr>
+              <w:rPr>
+                <w:rFonts w:hint="default"/>
+              </w:rPr>
+            </w:pPr>
+          </w:p>
+          <w:p>
+            <w:pPr>
+              <w:rPr>
+                <w:rFonts w:hint="default"/>
+              </w:rPr>
+            </w:pPr>
+            <w:r>
+              <w:rPr>
+                <w:rFonts w:hint="default"/>
+              </w:rPr>
+              <w:t>% the table is a location</w:t>
+            </w:r>
+          </w:p>
+          <w:p>
+            <w:pPr>
+              <w:rPr>
+                <w:rFonts w:hint="default"/>
+              </w:rPr>
+            </w:pPr>
+            <w:r>
+              <w:rPr>
+                <w:rFonts w:hint="default"/>
+              </w:rPr>
+              <w:t>location(table).</w:t>
+            </w:r>
+          </w:p>
+          <w:p>
+            <w:pPr>
+              <w:rPr>
+                <w:rFonts w:hint="default"/>
+              </w:rPr>
+            </w:pPr>
+          </w:p>
+          <w:p>
+            <w:pPr>
+              <w:rPr>
+                <w:rFonts w:hint="default"/>
+              </w:rPr>
+            </w:pPr>
+            <w:r>
+              <w:rPr>
+                <w:rFonts w:hint="default"/>
+              </w:rPr>
+              <w:t>% state description</w:t>
+            </w:r>
+          </w:p>
+          <w:p>
+            <w:pPr>
+              <w:rPr>
+                <w:rFonts w:hint="default"/>
+              </w:rPr>
+            </w:pPr>
+            <w:r>
+              <w:rPr>
+                <w:rFonts w:hint="default"/>
+              </w:rPr>
+              <w:t>% two blocks can't be on the same block at the same time</w:t>
+            </w:r>
+          </w:p>
+          <w:p>
+            <w:pPr>
+              <w:rPr>
+                <w:rFonts w:hint="default"/>
+              </w:rPr>
+            </w:pPr>
+            <w:r>
+              <w:rPr>
+                <w:rFonts w:hint="default"/>
+              </w:rPr>
+              <w:t>:- 2{on(BB,B,T)}, block(B), T = 0..m.</w:t>
+            </w:r>
+          </w:p>
+          <w:p>
+            <w:pPr>
+              <w:rPr>
+                <w:rFonts w:hint="default"/>
+              </w:rPr>
+            </w:pPr>
+          </w:p>
+          <w:p>
+            <w:pPr>
+              <w:rPr>
+                <w:rFonts w:hint="default"/>
+              </w:rPr>
+            </w:pPr>
+            <w:r>
+              <w:rPr>
+                <w:rFonts w:hint="default"/>
+              </w:rPr>
+              <w:t>% effect and preconditions of action</w:t>
+            </w:r>
+          </w:p>
+          <w:p>
+            <w:pPr>
+              <w:rPr>
+                <w:rFonts w:hint="default"/>
+              </w:rPr>
+            </w:pPr>
+            <w:r>
+              <w:rPr>
+                <w:rFonts w:hint="default"/>
+              </w:rPr>
+              <w:t>% effect of moving a block</w:t>
+            </w:r>
+          </w:p>
+          <w:p>
+            <w:pPr>
+              <w:rPr>
+                <w:rFonts w:hint="default"/>
+              </w:rPr>
+            </w:pPr>
+            <w:r>
+              <w:rPr>
+                <w:rFonts w:hint="default"/>
+              </w:rPr>
+              <w:t>on(B,L,T+1) :- move(B,L,T).</w:t>
+            </w:r>
+          </w:p>
+          <w:p>
+            <w:pPr>
+              <w:rPr>
+                <w:rFonts w:hint="default"/>
+              </w:rPr>
+            </w:pPr>
+          </w:p>
+          <w:p>
+            <w:pPr>
+              <w:rPr>
+                <w:rFonts w:hint="default"/>
+              </w:rPr>
+            </w:pPr>
+            <w:r>
+              <w:rPr>
+                <w:rFonts w:hint="default"/>
+              </w:rPr>
+              <w:t>% concurrent actions are limited by num of grippers</w:t>
+            </w:r>
+          </w:p>
+          <w:p>
+            <w:pPr>
+              <w:rPr>
+                <w:rFonts w:hint="default"/>
+              </w:rPr>
+            </w:pPr>
+            <w:r>
+              <w:rPr>
+                <w:rFonts w:hint="default"/>
+              </w:rPr>
+              <w:t>:- not {move(BB,LL,T)} grippers, T = 0..m-1.</w:t>
+            </w:r>
+          </w:p>
+          <w:p>
+            <w:pPr>
+              <w:rPr>
+                <w:rFonts w:hint="default"/>
+              </w:rPr>
+            </w:pPr>
+          </w:p>
+          <w:p>
+            <w:pPr>
+              <w:rPr>
+                <w:rFonts w:hint="default"/>
+              </w:rPr>
+            </w:pPr>
+            <w:r>
+              <w:rPr>
+                <w:rFonts w:hint="default"/>
+              </w:rPr>
+              <w:t>% a block can be moved only when it is clear</w:t>
+            </w:r>
+          </w:p>
+          <w:p>
+            <w:pPr>
+              <w:rPr>
+                <w:rFonts w:hint="default"/>
+              </w:rPr>
+            </w:pPr>
+            <w:r>
+              <w:rPr>
+                <w:rFonts w:hint="default"/>
+              </w:rPr>
+              <w:t>:- move(B,L,T), on(B1,B,T).</w:t>
+            </w:r>
+          </w:p>
+          <w:p>
+            <w:pPr>
+              <w:rPr>
+                <w:rFonts w:hint="default"/>
+              </w:rPr>
+            </w:pPr>
+          </w:p>
+          <w:p>
+            <w:pPr>
+              <w:rPr>
+                <w:rFonts w:hint="default"/>
+              </w:rPr>
+            </w:pPr>
+            <w:r>
+              <w:rPr>
+                <w:rFonts w:hint="default"/>
+              </w:rPr>
+              <w:t>% a block can't be moved onto a block that is being moved also</w:t>
+            </w:r>
+          </w:p>
+          <w:p>
+            <w:pPr>
+              <w:rPr>
+                <w:rFonts w:hint="default"/>
+              </w:rPr>
+            </w:pPr>
+            <w:r>
+              <w:rPr>
+                <w:rFonts w:hint="default"/>
+              </w:rPr>
+              <w:t>:- move(B,B1,T), move(B1,L,T).</w:t>
+            </w:r>
+          </w:p>
+          <w:p>
+            <w:pPr>
+              <w:rPr>
+                <w:rFonts w:hint="default"/>
+              </w:rPr>
+            </w:pPr>
+          </w:p>
+          <w:p>
+            <w:pPr>
+              <w:rPr>
+                <w:rFonts w:hint="default"/>
+              </w:rPr>
+            </w:pPr>
+            <w:r>
+              <w:rPr>
+                <w:rFonts w:hint="default"/>
+              </w:rPr>
+              <w:t>% domain independent axioms</w:t>
+            </w:r>
+          </w:p>
+          <w:p>
+            <w:pPr>
+              <w:rPr>
+                <w:rFonts w:hint="default"/>
+              </w:rPr>
+            </w:pPr>
+            <w:r>
+              <w:rPr>
+                <w:rFonts w:hint="default"/>
+              </w:rPr>
+              <w:t>% fluents are initially exogenous</w:t>
+            </w:r>
+          </w:p>
+          <w:p>
+            <w:pPr>
+              <w:rPr>
+                <w:rFonts w:hint="default"/>
+              </w:rPr>
+            </w:pPr>
+            <w:r>
+              <w:rPr>
+                <w:rFonts w:hint="default"/>
+              </w:rPr>
+              <w:t>1{on(B,LL,0):location(LL)}1 :- block(B).</w:t>
+            </w:r>
+          </w:p>
+          <w:p>
+            <w:pPr>
+              <w:rPr>
+                <w:rFonts w:hint="default"/>
+              </w:rPr>
+            </w:pPr>
+          </w:p>
+          <w:p>
+            <w:pPr>
+              <w:rPr>
+                <w:rFonts w:hint="default"/>
+              </w:rPr>
+            </w:pPr>
+            <w:r>
+              <w:rPr>
+                <w:rFonts w:hint="default"/>
+              </w:rPr>
+              <w:t>% uniqueness and existence of value constraints</w:t>
+            </w:r>
+          </w:p>
+          <w:p>
+            <w:pPr>
+              <w:rPr>
+                <w:rFonts w:hint="default"/>
+              </w:rPr>
+            </w:pPr>
+            <w:r>
+              <w:rPr>
+                <w:rFonts w:hint="default"/>
+              </w:rPr>
+              <w:t>:- not 1{on(B,LL,T)}1, block(B), T=1..m.</w:t>
+            </w:r>
+          </w:p>
+          <w:p>
+            <w:pPr>
+              <w:rPr>
+                <w:rFonts w:hint="default"/>
+              </w:rPr>
+            </w:pPr>
+          </w:p>
+          <w:p>
+            <w:pPr>
+              <w:rPr>
+                <w:rFonts w:hint="default"/>
+              </w:rPr>
+            </w:pPr>
+            <w:r>
+              <w:rPr>
+                <w:rFonts w:hint="default"/>
+              </w:rPr>
+              <w:t>% actions are exogenous</w:t>
+            </w:r>
+          </w:p>
+          <w:p>
+            <w:pPr>
+              <w:rPr>
+                <w:rFonts w:hint="default"/>
+              </w:rPr>
+            </w:pPr>
+            <w:r>
+              <w:rPr>
+                <w:rFonts w:hint="default"/>
+              </w:rPr>
+              <w:t>{move(B,L,T)} :- block(B), location(L), T = 0..m-1.</w:t>
+            </w:r>
+          </w:p>
+          <w:p>
+            <w:pPr>
+              <w:rPr>
+                <w:rFonts w:hint="default"/>
+              </w:rPr>
+            </w:pPr>
+          </w:p>
+          <w:p>
+            <w:pPr>
+              <w:rPr>
+                <w:rFonts w:hint="default"/>
+              </w:rPr>
+            </w:pPr>
+            <w:r>
+              <w:rPr>
+                <w:rFonts w:hint="default"/>
+              </w:rPr>
+              <w:t>% commonsense law of inertia</w:t>
+            </w:r>
+          </w:p>
+          <w:p>
+            <w:pPr>
+              <w:rPr>
+                <w:rFonts w:hint="default"/>
+              </w:rPr>
+            </w:pPr>
+            <w:r>
+              <w:rPr>
+                <w:rFonts w:hint="default"/>
+              </w:rPr>
+              <w:t>{on(B,L,T+1)} :- on(B,L,T), T &lt; m.</w:t>
+            </w:r>
+          </w:p>
+          <w:p>
+            <w:pPr>
+              <w:rPr>
+                <w:rFonts w:hint="default"/>
+              </w:rPr>
+            </w:pPr>
+          </w:p>
+          <w:p>
+            <w:pPr>
+              <w:rPr>
+                <w:rFonts w:hint="default"/>
+              </w:rPr>
+            </w:pPr>
+            <w:r>
+              <w:rPr>
+                <w:rFonts w:hint="default"/>
+              </w:rPr>
+              <w:t>:- move(Blk1, Loc1, T), move(Blk2, Loc2, T), Loc1 != table, on(Blk2, Loc1, T), Blk1 != Blk2.</w:t>
+            </w:r>
+          </w:p>
+          <w:p>
+            <w:pPr>
+              <w:rPr>
+                <w:rFonts w:hint="default"/>
+              </w:rPr>
+            </w:pPr>
+          </w:p>
+          <w:p>
+            <w:r>
+              <w:rPr>
+                <w:rFonts w:hint="default"/>
+              </w:rPr>
+              <w:t>#show move/3.</w:t>
+            </w:r>
+          </w:p>
+          <w:p/>
         </w:tc>
       </w:tr>
       <w:tr>
@@ -1660,7 +3183,10 @@
           </w:tcPr>
           <w:p>
             <w:r>
-              <w:t>Please only show the command line that outputs the minimal length plan.</w:t>
+              <w:rPr>
+                <w:rFonts w:hint="default"/>
+              </w:rPr>
+              <w:t>clingo blocks.lp blocks-scenario.lp -c m=8 -c grippers=8</w:t>
             </w:r>
           </w:p>
         </w:tc>
@@ -1707,6 +3233,130 @@
           <w:tcPr>
             <w:tcW w:w="7555" w:type="dxa"/>
           </w:tcPr>
+          <w:p>
+            <w:pPr>
+              <w:rPr>
+                <w:rFonts w:hint="default"/>
+              </w:rPr>
+            </w:pPr>
+            <w:r>
+              <w:rPr>
+                <w:rFonts w:hint="default"/>
+              </w:rPr>
+              <w:t>Reading from blocks.lp ...</w:t>
+            </w:r>
+          </w:p>
+          <w:p>
+            <w:pPr>
+              <w:rPr>
+                <w:rFonts w:hint="default"/>
+              </w:rPr>
+            </w:pPr>
+            <w:r>
+              <w:rPr>
+                <w:rFonts w:hint="default"/>
+              </w:rPr>
+              <w:t>Solving...</w:t>
+            </w:r>
+          </w:p>
+          <w:p>
+            <w:pPr>
+              <w:rPr>
+                <w:rFonts w:hint="default"/>
+              </w:rPr>
+            </w:pPr>
+            <w:r>
+              <w:rPr>
+                <w:rFonts w:hint="default"/>
+              </w:rPr>
+              <w:t>Answer: 1</w:t>
+            </w:r>
+          </w:p>
+          <w:p>
+            <w:pPr>
+              <w:rPr>
+                <w:rFonts w:hint="default"/>
+              </w:rPr>
+            </w:pPr>
+            <w:r>
+              <w:rPr>
+                <w:rFonts w:hint="default"/>
+              </w:rPr>
+              <w:t>move(3,table,0) move(1,table,1) move(5,table,1) move(2,1,6) move(5,4,6) move(3,2,7) move(6,5,7)</w:t>
+            </w:r>
+          </w:p>
+          <w:p>
+            <w:pPr>
+              <w:rPr>
+                <w:rFonts w:hint="default"/>
+              </w:rPr>
+            </w:pPr>
+            <w:r>
+              <w:rPr>
+                <w:rFonts w:hint="default"/>
+              </w:rPr>
+              <w:t>SATISFIABLE</w:t>
+            </w:r>
+          </w:p>
+          <w:p>
+            <w:pPr>
+              <w:rPr>
+                <w:rFonts w:hint="default"/>
+              </w:rPr>
+            </w:pPr>
+          </w:p>
+          <w:p>
+            <w:pPr>
+              <w:rPr>
+                <w:rFonts w:hint="default"/>
+              </w:rPr>
+            </w:pPr>
+            <w:r>
+              <w:rPr>
+                <w:rFonts w:hint="default"/>
+              </w:rPr>
+              <w:t>Models       : 1+</w:t>
+            </w:r>
+          </w:p>
+          <w:p>
+            <w:pPr>
+              <w:rPr>
+                <w:rFonts w:hint="default"/>
+              </w:rPr>
+            </w:pPr>
+            <w:r>
+              <w:rPr>
+                <w:rFonts w:hint="default"/>
+              </w:rPr>
+              <w:t>Calls        : 1</w:t>
+            </w:r>
+          </w:p>
+          <w:p>
+            <w:pPr>
+              <w:rPr>
+                <w:rFonts w:hint="default"/>
+              </w:rPr>
+            </w:pPr>
+            <w:r>
+              <w:rPr>
+                <w:rFonts w:hint="default"/>
+              </w:rPr>
+              <w:t>Time         : 0.030s (Solving: 0.00s 1st Model: 0.00s Unsat: 0.00s)</w:t>
+            </w:r>
+          </w:p>
+          <w:p>
+            <w:pPr>
+              <w:rPr>
+                <w:rFonts w:hint="default"/>
+              </w:rPr>
+            </w:pPr>
+            <w:r>
+              <w:rPr>
+                <w:rFonts w:hint="default"/>
+              </w:rPr>
+              <w:t>CPU Time     : 0.030s</w:t>
+            </w:r>
+          </w:p>
           <w:p/>
         </w:tc>
       </w:tr>
@@ -1790,6 +3440,527 @@
           <w:tcPr>
             <w:tcW w:w="7555" w:type="dxa"/>
           </w:tcPr>
+          <w:p>
+            <w:pPr>
+              <w:rPr>
+                <w:rFonts w:hint="default"/>
+              </w:rPr>
+            </w:pPr>
+            <w:r>
+              <w:rPr>
+                <w:rFonts w:hint="default"/>
+              </w:rPr>
+              <w:t>% sort and object declaration</w:t>
+            </w:r>
+          </w:p>
+          <w:p>
+            <w:pPr>
+              <w:rPr>
+                <w:rFonts w:hint="default"/>
+              </w:rPr>
+            </w:pPr>
+            <w:r>
+              <w:rPr>
+                <w:rFonts w:hint="default"/>
+              </w:rPr>
+              <w:t>% every block is a location</w:t>
+            </w:r>
+          </w:p>
+          <w:p>
+            <w:pPr>
+              <w:rPr>
+                <w:rFonts w:hint="default"/>
+              </w:rPr>
+            </w:pPr>
+            <w:r>
+              <w:rPr>
+                <w:rFonts w:hint="default"/>
+              </w:rPr>
+              <w:t>location(B) :- block(B).</w:t>
+            </w:r>
+          </w:p>
+          <w:p>
+            <w:pPr>
+              <w:rPr>
+                <w:rFonts w:hint="default"/>
+              </w:rPr>
+            </w:pPr>
+          </w:p>
+          <w:p>
+            <w:pPr>
+              <w:rPr>
+                <w:rFonts w:hint="default"/>
+              </w:rPr>
+            </w:pPr>
+            <w:r>
+              <w:rPr>
+                <w:rFonts w:hint="default"/>
+              </w:rPr>
+              <w:t>% the table is a location</w:t>
+            </w:r>
+          </w:p>
+          <w:p>
+            <w:pPr>
+              <w:rPr>
+                <w:rFonts w:hint="default"/>
+              </w:rPr>
+            </w:pPr>
+            <w:r>
+              <w:rPr>
+                <w:rFonts w:hint="default"/>
+              </w:rPr>
+              <w:t>location(table).</w:t>
+            </w:r>
+          </w:p>
+          <w:p>
+            <w:pPr>
+              <w:rPr>
+                <w:rFonts w:hint="default"/>
+              </w:rPr>
+            </w:pPr>
+          </w:p>
+          <w:p>
+            <w:pPr>
+              <w:rPr>
+                <w:rFonts w:hint="default"/>
+              </w:rPr>
+            </w:pPr>
+            <w:r>
+              <w:rPr>
+                <w:rFonts w:hint="default"/>
+              </w:rPr>
+              <w:t>% state description</w:t>
+            </w:r>
+          </w:p>
+          <w:p>
+            <w:pPr>
+              <w:rPr>
+                <w:rFonts w:hint="default"/>
+              </w:rPr>
+            </w:pPr>
+            <w:r>
+              <w:rPr>
+                <w:rFonts w:hint="default"/>
+              </w:rPr>
+              <w:t>% two blocks can't be on the same block at the same time</w:t>
+            </w:r>
+          </w:p>
+          <w:p>
+            <w:pPr>
+              <w:rPr>
+                <w:rFonts w:hint="default"/>
+              </w:rPr>
+            </w:pPr>
+            <w:r>
+              <w:rPr>
+                <w:rFonts w:hint="default"/>
+              </w:rPr>
+              <w:t>:- 2{on(BB,B,T)}, block(B), T = 0..n.</w:t>
+            </w:r>
+          </w:p>
+          <w:p>
+            <w:pPr>
+              <w:rPr>
+                <w:rFonts w:hint="default"/>
+              </w:rPr>
+            </w:pPr>
+          </w:p>
+          <w:p>
+            <w:pPr>
+              <w:rPr>
+                <w:rFonts w:hint="default"/>
+              </w:rPr>
+            </w:pPr>
+            <w:r>
+              <w:rPr>
+                <w:rFonts w:hint="default"/>
+              </w:rPr>
+              <w:t>% effect and preconditions of action</w:t>
+            </w:r>
+          </w:p>
+          <w:p>
+            <w:pPr>
+              <w:rPr>
+                <w:rFonts w:hint="default"/>
+              </w:rPr>
+            </w:pPr>
+            <w:r>
+              <w:rPr>
+                <w:rFonts w:hint="default"/>
+              </w:rPr>
+              <w:t>% effect of moving a block</w:t>
+            </w:r>
+          </w:p>
+          <w:p>
+            <w:pPr>
+              <w:rPr>
+                <w:rFonts w:hint="default"/>
+              </w:rPr>
+            </w:pPr>
+            <w:r>
+              <w:rPr>
+                <w:rFonts w:hint="default"/>
+              </w:rPr>
+              <w:t>on(B,L,T+1) :- move(B,L,T).</w:t>
+            </w:r>
+          </w:p>
+          <w:p>
+            <w:pPr>
+              <w:rPr>
+                <w:rFonts w:hint="default"/>
+              </w:rPr>
+            </w:pPr>
+          </w:p>
+          <w:p>
+            <w:pPr>
+              <w:rPr>
+                <w:rFonts w:hint="default"/>
+              </w:rPr>
+            </w:pPr>
+            <w:r>
+              <w:rPr>
+                <w:rFonts w:hint="default"/>
+              </w:rPr>
+              <w:t>% concurrent actions are limited by num of grippers</w:t>
+            </w:r>
+          </w:p>
+          <w:p>
+            <w:pPr>
+              <w:rPr>
+                <w:rFonts w:hint="default"/>
+              </w:rPr>
+            </w:pPr>
+            <w:r>
+              <w:rPr>
+                <w:rFonts w:hint="default"/>
+              </w:rPr>
+              <w:t>:- not {move(BB,LL,T)} grippers, T = 0..n-1.</w:t>
+            </w:r>
+          </w:p>
+          <w:p>
+            <w:pPr>
+              <w:rPr>
+                <w:rFonts w:hint="default"/>
+              </w:rPr>
+            </w:pPr>
+          </w:p>
+          <w:p>
+            <w:pPr>
+              <w:rPr>
+                <w:rFonts w:hint="default"/>
+              </w:rPr>
+            </w:pPr>
+            <w:r>
+              <w:rPr>
+                <w:rFonts w:hint="default"/>
+              </w:rPr>
+              <w:t>% a block can be moved only when it is clear</w:t>
+            </w:r>
+          </w:p>
+          <w:p>
+            <w:pPr>
+              <w:rPr>
+                <w:rFonts w:hint="default"/>
+              </w:rPr>
+            </w:pPr>
+            <w:r>
+              <w:rPr>
+                <w:rFonts w:hint="default"/>
+              </w:rPr>
+              <w:t>:- move(B,L,T), on(B1,B,T).</w:t>
+            </w:r>
+          </w:p>
+          <w:p>
+            <w:pPr>
+              <w:rPr>
+                <w:rFonts w:hint="default"/>
+              </w:rPr>
+            </w:pPr>
+          </w:p>
+          <w:p>
+            <w:pPr>
+              <w:rPr>
+                <w:rFonts w:hint="default"/>
+              </w:rPr>
+            </w:pPr>
+            <w:r>
+              <w:rPr>
+                <w:rFonts w:hint="default"/>
+              </w:rPr>
+              <w:t>% a block can't be moved onto a block that is being moved also</w:t>
+            </w:r>
+          </w:p>
+          <w:p>
+            <w:pPr>
+              <w:rPr>
+                <w:rFonts w:hint="default"/>
+              </w:rPr>
+            </w:pPr>
+            <w:r>
+              <w:rPr>
+                <w:rFonts w:hint="default"/>
+              </w:rPr>
+              <w:t>:- move(B,B1,T), move(B1,L,T).</w:t>
+            </w:r>
+          </w:p>
+          <w:p>
+            <w:pPr>
+              <w:rPr>
+                <w:rFonts w:hint="default"/>
+              </w:rPr>
+            </w:pPr>
+          </w:p>
+          <w:p>
+            <w:pPr>
+              <w:rPr>
+                <w:rFonts w:hint="default"/>
+              </w:rPr>
+            </w:pPr>
+            <w:r>
+              <w:rPr>
+                <w:rFonts w:hint="default"/>
+              </w:rPr>
+              <w:t>% domain independent axioms</w:t>
+            </w:r>
+          </w:p>
+          <w:p>
+            <w:pPr>
+              <w:rPr>
+                <w:rFonts w:hint="default"/>
+              </w:rPr>
+            </w:pPr>
+            <w:r>
+              <w:rPr>
+                <w:rFonts w:hint="default"/>
+              </w:rPr>
+              <w:t>% fluents are initially exogenous</w:t>
+            </w:r>
+          </w:p>
+          <w:p>
+            <w:pPr>
+              <w:rPr>
+                <w:rFonts w:hint="default"/>
+              </w:rPr>
+            </w:pPr>
+            <w:r>
+              <w:rPr>
+                <w:rFonts w:hint="default"/>
+              </w:rPr>
+              <w:t>1{on(B,LL,0):location(LL)}1 :- block(B).</w:t>
+            </w:r>
+          </w:p>
+          <w:p>
+            <w:pPr>
+              <w:rPr>
+                <w:rFonts w:hint="default"/>
+              </w:rPr>
+            </w:pPr>
+          </w:p>
+          <w:p>
+            <w:pPr>
+              <w:rPr>
+                <w:rFonts w:hint="default"/>
+              </w:rPr>
+            </w:pPr>
+            <w:r>
+              <w:rPr>
+                <w:rFonts w:hint="default"/>
+              </w:rPr>
+              <w:t>% uniqueness and existence of value constraints</w:t>
+            </w:r>
+          </w:p>
+          <w:p>
+            <w:pPr>
+              <w:rPr>
+                <w:rFonts w:hint="default"/>
+              </w:rPr>
+            </w:pPr>
+            <w:r>
+              <w:rPr>
+                <w:rFonts w:hint="default"/>
+              </w:rPr>
+              <w:t>:- not 1{on(B,LL,T)}1, block(B), T=1..n.</w:t>
+            </w:r>
+          </w:p>
+          <w:p>
+            <w:pPr>
+              <w:rPr>
+                <w:rFonts w:hint="default"/>
+              </w:rPr>
+            </w:pPr>
+          </w:p>
+          <w:p>
+            <w:pPr>
+              <w:rPr>
+                <w:rFonts w:hint="default"/>
+              </w:rPr>
+            </w:pPr>
+            <w:r>
+              <w:rPr>
+                <w:rFonts w:hint="default"/>
+              </w:rPr>
+              <w:t>% actions are exogenous</w:t>
+            </w:r>
+          </w:p>
+          <w:p>
+            <w:pPr>
+              <w:rPr>
+                <w:rFonts w:hint="default"/>
+              </w:rPr>
+            </w:pPr>
+            <w:r>
+              <w:rPr>
+                <w:rFonts w:hint="default"/>
+              </w:rPr>
+              <w:t>{move(B,L,T)} :- block(B), location(L), T = 0..n-1.</w:t>
+            </w:r>
+          </w:p>
+          <w:p>
+            <w:pPr>
+              <w:rPr>
+                <w:rFonts w:hint="default"/>
+              </w:rPr>
+            </w:pPr>
+          </w:p>
+          <w:p>
+            <w:pPr>
+              <w:rPr>
+                <w:rFonts w:hint="default"/>
+              </w:rPr>
+            </w:pPr>
+            <w:r>
+              <w:rPr>
+                <w:rFonts w:hint="default"/>
+              </w:rPr>
+              <w:t>% commonsense law of inertia</w:t>
+            </w:r>
+          </w:p>
+          <w:p>
+            <w:pPr>
+              <w:rPr>
+                <w:rFonts w:hint="default"/>
+              </w:rPr>
+            </w:pPr>
+            <w:r>
+              <w:rPr>
+                <w:rFonts w:hint="default"/>
+              </w:rPr>
+              <w:t>{on(B,L,T+1)} :- on(B,L,T), T &lt; n.</w:t>
+            </w:r>
+          </w:p>
+          <w:p>
+            <w:pPr>
+              <w:rPr>
+                <w:rFonts w:hint="default"/>
+              </w:rPr>
+            </w:pPr>
+          </w:p>
+          <w:p>
+            <w:pPr>
+              <w:rPr>
+                <w:rFonts w:hint="default"/>
+              </w:rPr>
+            </w:pPr>
+            <w:r>
+              <w:rPr>
+                <w:rFonts w:hint="default"/>
+              </w:rPr>
+              <w:t>:- move(Blk1, Loc1, T), move(Blk2, Loc2, T), Loc1 != table, on(Blk2, Loc1, T), Blk1 != Blk2.</w:t>
+            </w:r>
+          </w:p>
+          <w:p>
+            <w:pPr>
+              <w:rPr>
+                <w:rFonts w:hint="default"/>
+              </w:rPr>
+            </w:pPr>
+          </w:p>
+          <w:p>
+            <w:pPr>
+              <w:rPr>
+                <w:rFonts w:hint="default"/>
+              </w:rPr>
+            </w:pPr>
+            <w:r>
+              <w:rPr>
+                <w:rFonts w:hint="default"/>
+              </w:rPr>
+              <w:t>#minimize{1, Blk, Loc, T : move(Blk, Loc, T)}.</w:t>
+            </w:r>
+          </w:p>
+          <w:p>
+            <w:r>
+              <w:rPr>
+                <w:rFonts w:hint="default"/>
+              </w:rPr>
+              <w:t>#show move/3.</w:t>
+            </w:r>
+          </w:p>
+        </w:tc>
+      </w:tr>
+      <w:tr>
+        <w:tblPrEx>
+          <w:tblBorders>
+            <w:top w:val="single" w:color="auto" w:sz="4" w:space="0"/>
+            <w:left w:val="single" w:color="auto" w:sz="4" w:space="0"/>
+            <w:bottom w:val="single" w:color="auto" w:sz="4" w:space="0"/>
+            <w:right w:val="single" w:color="auto" w:sz="4" w:space="0"/>
+            <w:insideH w:val="single" w:color="auto" w:sz="4" w:space="0"/>
+            <w:insideV w:val="single" w:color="auto" w:sz="4" w:space="0"/>
+          </w:tblBorders>
+          <w:tblCellMar>
+            <w:top w:w="0" w:type="dxa"/>
+            <w:left w:w="108" w:type="dxa"/>
+            <w:bottom w:w="0" w:type="dxa"/>
+            <w:right w:w="108" w:type="dxa"/>
+          </w:tblCellMar>
+        </w:tblPrEx>
+        <w:tc>
+          <w:tcPr>
+            <w:tcW w:w="1795" w:type="dxa"/>
+          </w:tcPr>
+          <w:p>
+            <w:pPr>
+              <w:jc w:val="center"/>
+            </w:pPr>
+            <w:r>
+              <w:t>Command</w:t>
+            </w:r>
+          </w:p>
+          <w:p>
+            <w:pPr>
+              <w:jc w:val="center"/>
+            </w:pPr>
+            <w:r>
+              <w:t>Line</w:t>
+            </w:r>
+          </w:p>
+        </w:tc>
+        <w:tc>
+          <w:tcPr>
+            <w:tcW w:w="7555" w:type="dxa"/>
+          </w:tcPr>
+          <w:p>
+            <w:r>
+              <w:t>You should write multiple command lines below.</w:t>
+            </w:r>
+          </w:p>
+          <w:p/>
+          <w:p>
+            <w:r>
+              <w:t>clingo blocks.txt blocks-scenario.txt -c m=4 -c grippers=10 -c y=8</w:t>
+            </w:r>
+          </w:p>
+          <w:p>
+            <w:r>
+              <w:t>clingo blocks.txt blocks-scenario.txt -c m=4 -c grippers=10 -c y=9 -t2</w:t>
+            </w:r>
+          </w:p>
+          <w:p>
+            <w:r>
+              <w:t>clingo blocks.txt blocks-scenario.txt -c m=4 -c grippers=10 -c y=10 -t3</w:t>
+            </w:r>
+          </w:p>
           <w:p/>
         </w:tc>
       </w:tr>
@@ -1819,7 +3990,7 @@
               <w:jc w:val="center"/>
             </w:pPr>
             <w:r>
-              <w:t>Command</w:t>
+              <w:t>Output</w:t>
             </w:r>
           </w:p>
           <w:p>
@@ -1827,7 +3998,7 @@
               <w:jc w:val="center"/>
             </w:pPr>
             <w:r>
-              <w:t>Line</w:t>
+              <w:t>of clingo</w:t>
             </w:r>
           </w:p>
         </w:tc>
@@ -1837,11 +4008,1262 @@
           </w:tcPr>
           <w:p>
             <w:r>
-              <w:t>You should write multiple command lines below.</w:t>
+              <w:t>You should write multiple outputs, one for each command. These outputs serve as the evidences of your answer to the question below.</w:t>
             </w:r>
           </w:p>
           <w:p/>
-          <w:p/>
+          <w:p>
+            <w:pPr>
+              <w:rPr>
+                <w:rFonts w:hint="default"/>
+                <w:lang w:val="en-US"/>
+              </w:rPr>
+            </w:pPr>
+            <w:r>
+              <w:rPr>
+                <w:rFonts w:hint="default"/>
+                <w:lang w:val="en-US"/>
+              </w:rPr>
+              <w:t>COMMAND 1 OUTPUT:</w:t>
+            </w:r>
+          </w:p>
+          <w:p>
+            <w:pPr>
+              <w:rPr>
+                <w:rFonts w:hint="default"/>
+                <w:lang w:val="en-US"/>
+              </w:rPr>
+            </w:pPr>
+            <w:r>
+              <w:rPr>
+                <w:rFonts w:hint="default"/>
+                <w:lang w:val="en-US"/>
+              </w:rPr>
+              <w:t>clingo version 5.4.0</w:t>
+            </w:r>
+          </w:p>
+          <w:p>
+            <w:pPr>
+              <w:rPr>
+                <w:rFonts w:hint="default"/>
+                <w:lang w:val="en-US"/>
+              </w:rPr>
+            </w:pPr>
+            <w:r>
+              <w:rPr>
+                <w:rFonts w:hint="default"/>
+                <w:lang w:val="en-US"/>
+              </w:rPr>
+              <w:t>Reading from blocks.lp ...</w:t>
+            </w:r>
+          </w:p>
+          <w:p>
+            <w:pPr>
+              <w:rPr>
+                <w:rFonts w:hint="default"/>
+                <w:lang w:val="en-US"/>
+              </w:rPr>
+            </w:pPr>
+            <w:r>
+              <w:rPr>
+                <w:rFonts w:hint="default"/>
+                <w:lang w:val="en-US"/>
+              </w:rPr>
+              <w:t>Solving...</w:t>
+            </w:r>
+          </w:p>
+          <w:p>
+            <w:pPr>
+              <w:rPr>
+                <w:rFonts w:hint="default"/>
+                <w:lang w:val="en-US"/>
+              </w:rPr>
+            </w:pPr>
+            <w:r>
+              <w:rPr>
+                <w:rFonts w:hint="default"/>
+                <w:lang w:val="en-US"/>
+              </w:rPr>
+              <w:t>Answer: 1</w:t>
+            </w:r>
+          </w:p>
+          <w:p>
+            <w:pPr>
+              <w:rPr>
+                <w:rFonts w:hint="default"/>
+                <w:lang w:val="en-US"/>
+              </w:rPr>
+            </w:pPr>
+            <w:r>
+              <w:rPr>
+                <w:rFonts w:hint="default"/>
+                <w:lang w:val="en-US"/>
+              </w:rPr>
+              <w:t>move(1,table,0) move(3,table,0) move(5,table,0) move(2,1,2) move(5,4,2) move(3,2,3) move(6,5,3) move(3,table,4) move(6,table,4) move(2,table,5) move(5,table,5)</w:t>
+            </w:r>
+          </w:p>
+          <w:p>
+            <w:pPr>
+              <w:rPr>
+                <w:rFonts w:hint="default"/>
+                <w:lang w:val="en-US"/>
+              </w:rPr>
+            </w:pPr>
+            <w:r>
+              <w:rPr>
+                <w:rFonts w:hint="default"/>
+                <w:lang w:val="en-US"/>
+              </w:rPr>
+              <w:t>Optimization: 11</w:t>
+            </w:r>
+          </w:p>
+          <w:p>
+            <w:pPr>
+              <w:rPr>
+                <w:rFonts w:hint="default"/>
+                <w:lang w:val="en-US"/>
+              </w:rPr>
+            </w:pPr>
+            <w:r>
+              <w:rPr>
+                <w:rFonts w:hint="default"/>
+                <w:lang w:val="en-US"/>
+              </w:rPr>
+              <w:t>Answer: 2</w:t>
+            </w:r>
+          </w:p>
+          <w:p>
+            <w:pPr>
+              <w:rPr>
+                <w:rFonts w:hint="default"/>
+                <w:lang w:val="en-US"/>
+              </w:rPr>
+            </w:pPr>
+            <w:r>
+              <w:rPr>
+                <w:rFonts w:hint="default"/>
+                <w:lang w:val="en-US"/>
+              </w:rPr>
+              <w:t>move(3,table,0) move(1,table,1) move(5,4,1) move(2,1,2) move(3,2,3) move(6,5,3) move(6,table,4) move(3,table,5) move(5,table,5) move(2,table,6)</w:t>
+            </w:r>
+          </w:p>
+          <w:p>
+            <w:pPr>
+              <w:rPr>
+                <w:rFonts w:hint="default"/>
+                <w:lang w:val="en-US"/>
+              </w:rPr>
+            </w:pPr>
+            <w:r>
+              <w:rPr>
+                <w:rFonts w:hint="default"/>
+                <w:lang w:val="en-US"/>
+              </w:rPr>
+              <w:t>Optimization: 10</w:t>
+            </w:r>
+          </w:p>
+          <w:p>
+            <w:pPr>
+              <w:rPr>
+                <w:rFonts w:hint="default"/>
+                <w:lang w:val="en-US"/>
+              </w:rPr>
+            </w:pPr>
+            <w:r>
+              <w:rPr>
+                <w:rFonts w:hint="default"/>
+                <w:lang w:val="en-US"/>
+              </w:rPr>
+              <w:t>Answer: 3</w:t>
+            </w:r>
+          </w:p>
+          <w:p>
+            <w:pPr>
+              <w:rPr>
+                <w:rFonts w:hint="default"/>
+                <w:lang w:val="en-US"/>
+              </w:rPr>
+            </w:pPr>
+            <w:r>
+              <w:rPr>
+                <w:rFonts w:hint="default"/>
+                <w:lang w:val="en-US"/>
+              </w:rPr>
+              <w:t>move(1,table,0) move(3,table,0) move(2,1,1) move(5,4,1) move(3,2,2) move(6,5,2) move(3,table,4) move(3,2,5) move(3,6,6)</w:t>
+            </w:r>
+          </w:p>
+          <w:p>
+            <w:pPr>
+              <w:rPr>
+                <w:rFonts w:hint="default"/>
+                <w:lang w:val="en-US"/>
+              </w:rPr>
+            </w:pPr>
+            <w:r>
+              <w:rPr>
+                <w:rFonts w:hint="default"/>
+                <w:lang w:val="en-US"/>
+              </w:rPr>
+              <w:t>Optimization: 9</w:t>
+            </w:r>
+          </w:p>
+          <w:p>
+            <w:pPr>
+              <w:rPr>
+                <w:rFonts w:hint="default"/>
+                <w:lang w:val="en-US"/>
+              </w:rPr>
+            </w:pPr>
+            <w:r>
+              <w:rPr>
+                <w:rFonts w:hint="default"/>
+                <w:lang w:val="en-US"/>
+              </w:rPr>
+              <w:t>Answer: 4</w:t>
+            </w:r>
+          </w:p>
+          <w:p>
+            <w:pPr>
+              <w:rPr>
+                <w:rFonts w:hint="default"/>
+                <w:lang w:val="en-US"/>
+              </w:rPr>
+            </w:pPr>
+            <w:r>
+              <w:rPr>
+                <w:rFonts w:hint="default"/>
+                <w:lang w:val="en-US"/>
+              </w:rPr>
+              <w:t>move(1,table,0) move(3,table,0) move(2,1,1) move(5,4,1) move(3,2,2) move(6,5,2) move(3,table,4) move(3,2,5)</w:t>
+            </w:r>
+          </w:p>
+          <w:p>
+            <w:pPr>
+              <w:rPr>
+                <w:rFonts w:hint="default"/>
+                <w:lang w:val="en-US"/>
+              </w:rPr>
+            </w:pPr>
+            <w:r>
+              <w:rPr>
+                <w:rFonts w:hint="default"/>
+                <w:lang w:val="en-US"/>
+              </w:rPr>
+              <w:t>Optimization: 8</w:t>
+            </w:r>
+          </w:p>
+          <w:p>
+            <w:pPr>
+              <w:rPr>
+                <w:rFonts w:hint="default"/>
+                <w:lang w:val="en-US"/>
+              </w:rPr>
+            </w:pPr>
+            <w:r>
+              <w:rPr>
+                <w:rFonts w:hint="default"/>
+                <w:lang w:val="en-US"/>
+              </w:rPr>
+              <w:t>Answer: 5</w:t>
+            </w:r>
+          </w:p>
+          <w:p>
+            <w:pPr>
+              <w:rPr>
+                <w:rFonts w:hint="default"/>
+                <w:lang w:val="en-US"/>
+              </w:rPr>
+            </w:pPr>
+            <w:r>
+              <w:rPr>
+                <w:rFonts w:hint="default"/>
+                <w:lang w:val="en-US"/>
+              </w:rPr>
+              <w:t>move(1,table,0) move(2,1,1) move(3,table,1) move(3,2,2) move(5,4,2) move(6,5,3) move(6,3,4)</w:t>
+            </w:r>
+          </w:p>
+          <w:p>
+            <w:pPr>
+              <w:rPr>
+                <w:rFonts w:hint="default"/>
+                <w:lang w:val="en-US"/>
+              </w:rPr>
+            </w:pPr>
+            <w:r>
+              <w:rPr>
+                <w:rFonts w:hint="default"/>
+                <w:lang w:val="en-US"/>
+              </w:rPr>
+              <w:t>Optimization: 7</w:t>
+            </w:r>
+          </w:p>
+          <w:p>
+            <w:pPr>
+              <w:rPr>
+                <w:rFonts w:hint="default"/>
+                <w:lang w:val="en-US"/>
+              </w:rPr>
+            </w:pPr>
+            <w:r>
+              <w:rPr>
+                <w:rFonts w:hint="default"/>
+                <w:lang w:val="en-US"/>
+              </w:rPr>
+              <w:t>Answer: 6</w:t>
+            </w:r>
+          </w:p>
+          <w:p>
+            <w:pPr>
+              <w:rPr>
+                <w:rFonts w:hint="default"/>
+                <w:lang w:val="en-US"/>
+              </w:rPr>
+            </w:pPr>
+            <w:r>
+              <w:rPr>
+                <w:rFonts w:hint="default"/>
+                <w:lang w:val="en-US"/>
+              </w:rPr>
+              <w:t>move(1,table,0) move(2,1,1) move(3,table,1) move(3,2,2) move(5,4,2) move(6,5,3)</w:t>
+            </w:r>
+          </w:p>
+          <w:p>
+            <w:pPr>
+              <w:rPr>
+                <w:rFonts w:hint="default"/>
+                <w:lang w:val="en-US"/>
+              </w:rPr>
+            </w:pPr>
+            <w:r>
+              <w:rPr>
+                <w:rFonts w:hint="default"/>
+                <w:lang w:val="en-US"/>
+              </w:rPr>
+              <w:t>Optimization: 6</w:t>
+            </w:r>
+          </w:p>
+          <w:p>
+            <w:pPr>
+              <w:rPr>
+                <w:rFonts w:hint="default"/>
+                <w:lang w:val="en-US"/>
+              </w:rPr>
+            </w:pPr>
+            <w:r>
+              <w:rPr>
+                <w:rFonts w:hint="default"/>
+                <w:lang w:val="en-US"/>
+              </w:rPr>
+              <w:t>OPTIMUM FOUND</w:t>
+            </w:r>
+          </w:p>
+          <w:p>
+            <w:pPr>
+              <w:rPr>
+                <w:rFonts w:hint="default"/>
+                <w:lang w:val="en-US"/>
+              </w:rPr>
+            </w:pPr>
+          </w:p>
+          <w:p>
+            <w:pPr>
+              <w:rPr>
+                <w:rFonts w:hint="default"/>
+                <w:lang w:val="en-US"/>
+              </w:rPr>
+            </w:pPr>
+            <w:r>
+              <w:rPr>
+                <w:rFonts w:hint="default"/>
+                <w:lang w:val="en-US"/>
+              </w:rPr>
+              <w:t>Models       : 6</w:t>
+            </w:r>
+          </w:p>
+          <w:p>
+            <w:pPr>
+              <w:rPr>
+                <w:rFonts w:hint="default"/>
+                <w:lang w:val="en-US"/>
+              </w:rPr>
+            </w:pPr>
+            <w:r>
+              <w:rPr>
+                <w:rFonts w:hint="default"/>
+                <w:lang w:val="en-US"/>
+              </w:rPr>
+              <w:t xml:space="preserve">  Optimum    : yes</w:t>
+            </w:r>
+          </w:p>
+          <w:p>
+            <w:pPr>
+              <w:rPr>
+                <w:rFonts w:hint="default"/>
+                <w:lang w:val="en-US"/>
+              </w:rPr>
+            </w:pPr>
+            <w:r>
+              <w:rPr>
+                <w:rFonts w:hint="default"/>
+                <w:lang w:val="en-US"/>
+              </w:rPr>
+              <w:t>Optimization : 6</w:t>
+            </w:r>
+          </w:p>
+          <w:p>
+            <w:pPr>
+              <w:rPr>
+                <w:rFonts w:hint="default"/>
+                <w:lang w:val="en-US"/>
+              </w:rPr>
+            </w:pPr>
+            <w:r>
+              <w:rPr>
+                <w:rFonts w:hint="default"/>
+                <w:lang w:val="en-US"/>
+              </w:rPr>
+              <w:t>Calls        : 1</w:t>
+            </w:r>
+          </w:p>
+          <w:p>
+            <w:pPr>
+              <w:rPr>
+                <w:rFonts w:hint="default"/>
+                <w:lang w:val="en-US"/>
+              </w:rPr>
+            </w:pPr>
+            <w:r>
+              <w:rPr>
+                <w:rFonts w:hint="default"/>
+                <w:lang w:val="en-US"/>
+              </w:rPr>
+              <w:t>Time         : 0.025s (Solving: 0.00s 1st Model: 0.00s Unsat: 0.00s)</w:t>
+            </w:r>
+          </w:p>
+          <w:p>
+            <w:pPr>
+              <w:rPr>
+                <w:rFonts w:hint="default"/>
+                <w:lang w:val="en-US"/>
+              </w:rPr>
+            </w:pPr>
+            <w:r>
+              <w:rPr>
+                <w:rFonts w:hint="default"/>
+                <w:lang w:val="en-US"/>
+              </w:rPr>
+              <w:t>CPU Time     : 0.025s</w:t>
+            </w:r>
+          </w:p>
+          <w:p>
+            <w:pPr>
+              <w:rPr>
+                <w:rFonts w:hint="default"/>
+                <w:lang w:val="en-US"/>
+              </w:rPr>
+            </w:pPr>
+          </w:p>
+          <w:p>
+            <w:pPr>
+              <w:rPr>
+                <w:rFonts w:hint="default"/>
+                <w:lang w:val="en-US"/>
+              </w:rPr>
+            </w:pPr>
+          </w:p>
+          <w:p>
+            <w:pPr>
+              <w:rPr>
+                <w:rFonts w:hint="default"/>
+                <w:lang w:val="en-US"/>
+              </w:rPr>
+            </w:pPr>
+            <w:r>
+              <w:rPr>
+                <w:rFonts w:hint="default"/>
+                <w:lang w:val="en-US"/>
+              </w:rPr>
+              <w:t>COMMAND 2 OUTPUT:</w:t>
+            </w:r>
+          </w:p>
+          <w:p>
+            <w:pPr>
+              <w:rPr>
+                <w:rFonts w:hint="default"/>
+                <w:lang w:val="en-US"/>
+              </w:rPr>
+            </w:pPr>
+            <w:r>
+              <w:rPr>
+                <w:rFonts w:hint="default"/>
+                <w:lang w:val="en-US"/>
+              </w:rPr>
+              <w:t>clingo version 5.4.0</w:t>
+            </w:r>
+          </w:p>
+          <w:p>
+            <w:pPr>
+              <w:rPr>
+                <w:rFonts w:hint="default"/>
+                <w:lang w:val="en-US"/>
+              </w:rPr>
+            </w:pPr>
+            <w:r>
+              <w:rPr>
+                <w:rFonts w:hint="default"/>
+                <w:lang w:val="en-US"/>
+              </w:rPr>
+              <w:t>Reading from blocks.lp ...</w:t>
+            </w:r>
+          </w:p>
+          <w:p>
+            <w:pPr>
+              <w:rPr>
+                <w:rFonts w:hint="default"/>
+                <w:lang w:val="en-US"/>
+              </w:rPr>
+            </w:pPr>
+            <w:r>
+              <w:rPr>
+                <w:rFonts w:hint="default"/>
+                <w:lang w:val="en-US"/>
+              </w:rPr>
+              <w:t>Solving...</w:t>
+            </w:r>
+          </w:p>
+          <w:p>
+            <w:pPr>
+              <w:rPr>
+                <w:rFonts w:hint="default"/>
+                <w:lang w:val="en-US"/>
+              </w:rPr>
+            </w:pPr>
+            <w:r>
+              <w:rPr>
+                <w:rFonts w:hint="default"/>
+                <w:lang w:val="en-US"/>
+              </w:rPr>
+              <w:t>Progression : [1;inf]</w:t>
+            </w:r>
+          </w:p>
+          <w:p>
+            <w:pPr>
+              <w:rPr>
+                <w:rFonts w:hint="default"/>
+                <w:lang w:val="en-US"/>
+              </w:rPr>
+            </w:pPr>
+            <w:r>
+              <w:rPr>
+                <w:rFonts w:hint="default"/>
+                <w:lang w:val="en-US"/>
+              </w:rPr>
+              <w:t>Progression : [2;inf]</w:t>
+            </w:r>
+          </w:p>
+          <w:p>
+            <w:pPr>
+              <w:rPr>
+                <w:rFonts w:hint="default"/>
+                <w:lang w:val="en-US"/>
+              </w:rPr>
+            </w:pPr>
+            <w:r>
+              <w:rPr>
+                <w:rFonts w:hint="default"/>
+                <w:lang w:val="en-US"/>
+              </w:rPr>
+              <w:t>Progression : [3;inf]</w:t>
+            </w:r>
+          </w:p>
+          <w:p>
+            <w:pPr>
+              <w:rPr>
+                <w:rFonts w:hint="default"/>
+                <w:lang w:val="en-US"/>
+              </w:rPr>
+            </w:pPr>
+            <w:r>
+              <w:rPr>
+                <w:rFonts w:hint="default"/>
+                <w:lang w:val="en-US"/>
+              </w:rPr>
+              <w:t>Progression : [4;inf]</w:t>
+            </w:r>
+          </w:p>
+          <w:p>
+            <w:pPr>
+              <w:rPr>
+                <w:rFonts w:hint="default"/>
+                <w:lang w:val="en-US"/>
+              </w:rPr>
+            </w:pPr>
+            <w:r>
+              <w:rPr>
+                <w:rFonts w:hint="default"/>
+                <w:lang w:val="en-US"/>
+              </w:rPr>
+              <w:t>Progression : [5;inf]</w:t>
+            </w:r>
+          </w:p>
+          <w:p>
+            <w:pPr>
+              <w:rPr>
+                <w:rFonts w:hint="default"/>
+                <w:lang w:val="en-US"/>
+              </w:rPr>
+            </w:pPr>
+            <w:r>
+              <w:rPr>
+                <w:rFonts w:hint="default"/>
+                <w:lang w:val="en-US"/>
+              </w:rPr>
+              <w:t>Answer: 1</w:t>
+            </w:r>
+          </w:p>
+          <w:p>
+            <w:pPr>
+              <w:rPr>
+                <w:rFonts w:hint="default"/>
+                <w:lang w:val="en-US"/>
+              </w:rPr>
+            </w:pPr>
+            <w:r>
+              <w:rPr>
+                <w:rFonts w:hint="default"/>
+                <w:lang w:val="en-US"/>
+              </w:rPr>
+              <w:t>move(1,table,0) move(3,table,0) move(5,table,0) move(2,1,2) move(5,4,2) move(3,2,3) move(6,5,3) move(3,table,4) move(6,table,4) move(2,table,5) move(5,table,5)</w:t>
+            </w:r>
+          </w:p>
+          <w:p>
+            <w:pPr>
+              <w:rPr>
+                <w:rFonts w:hint="default"/>
+                <w:lang w:val="en-US"/>
+              </w:rPr>
+            </w:pPr>
+            <w:r>
+              <w:rPr>
+                <w:rFonts w:hint="default"/>
+                <w:lang w:val="en-US"/>
+              </w:rPr>
+              <w:t>Optimization: 11</w:t>
+            </w:r>
+          </w:p>
+          <w:p>
+            <w:pPr>
+              <w:rPr>
+                <w:rFonts w:hint="default"/>
+                <w:lang w:val="en-US"/>
+              </w:rPr>
+            </w:pPr>
+            <w:r>
+              <w:rPr>
+                <w:rFonts w:hint="default"/>
+                <w:lang w:val="en-US"/>
+              </w:rPr>
+              <w:t>Progression : [ 6;11] (Error: 0.833333)</w:t>
+            </w:r>
+          </w:p>
+          <w:p>
+            <w:pPr>
+              <w:rPr>
+                <w:rFonts w:hint="default"/>
+                <w:lang w:val="en-US"/>
+              </w:rPr>
+            </w:pPr>
+            <w:r>
+              <w:rPr>
+                <w:rFonts w:hint="default"/>
+                <w:lang w:val="en-US"/>
+              </w:rPr>
+              <w:t>Answer: 2</w:t>
+            </w:r>
+          </w:p>
+          <w:p>
+            <w:pPr>
+              <w:rPr>
+                <w:rFonts w:hint="default"/>
+                <w:lang w:val="en-US"/>
+              </w:rPr>
+            </w:pPr>
+            <w:r>
+              <w:rPr>
+                <w:rFonts w:hint="default"/>
+                <w:lang w:val="en-US"/>
+              </w:rPr>
+              <w:t>move(1,table,0) move(3,table,0) move(5,table,0) move(2,1,2) move(5,4,2) move(3,2,3) move(6,5,3)</w:t>
+            </w:r>
+          </w:p>
+          <w:p>
+            <w:pPr>
+              <w:rPr>
+                <w:rFonts w:hint="default"/>
+                <w:lang w:val="en-US"/>
+              </w:rPr>
+            </w:pPr>
+            <w:r>
+              <w:rPr>
+                <w:rFonts w:hint="default"/>
+                <w:lang w:val="en-US"/>
+              </w:rPr>
+              <w:t>Optimization: 7</w:t>
+            </w:r>
+          </w:p>
+          <w:p>
+            <w:pPr>
+              <w:rPr>
+                <w:rFonts w:hint="default"/>
+                <w:lang w:val="en-US"/>
+              </w:rPr>
+            </w:pPr>
+            <w:r>
+              <w:rPr>
+                <w:rFonts w:hint="default"/>
+                <w:lang w:val="en-US"/>
+              </w:rPr>
+              <w:t>Answer: 3</w:t>
+            </w:r>
+          </w:p>
+          <w:p>
+            <w:pPr>
+              <w:rPr>
+                <w:rFonts w:hint="default"/>
+                <w:lang w:val="en-US"/>
+              </w:rPr>
+            </w:pPr>
+            <w:r>
+              <w:rPr>
+                <w:rFonts w:hint="default"/>
+                <w:lang w:val="en-US"/>
+              </w:rPr>
+              <w:t>move(1,table,1) move(3,table,1) move(2,1,2) move(5,4,2) move(3,2,3) move(6,5,3)</w:t>
+            </w:r>
+          </w:p>
+          <w:p>
+            <w:pPr>
+              <w:rPr>
+                <w:rFonts w:hint="default"/>
+                <w:lang w:val="en-US"/>
+              </w:rPr>
+            </w:pPr>
+            <w:r>
+              <w:rPr>
+                <w:rFonts w:hint="default"/>
+                <w:lang w:val="en-US"/>
+              </w:rPr>
+              <w:t>Optimization: 6</w:t>
+            </w:r>
+          </w:p>
+          <w:p>
+            <w:pPr>
+              <w:rPr>
+                <w:rFonts w:hint="default"/>
+                <w:lang w:val="en-US"/>
+              </w:rPr>
+            </w:pPr>
+            <w:r>
+              <w:rPr>
+                <w:rFonts w:hint="default"/>
+                <w:lang w:val="en-US"/>
+              </w:rPr>
+              <w:t>OPTIMUM FOUND</w:t>
+            </w:r>
+          </w:p>
+          <w:p>
+            <w:pPr>
+              <w:rPr>
+                <w:rFonts w:hint="default"/>
+                <w:lang w:val="en-US"/>
+              </w:rPr>
+            </w:pPr>
+          </w:p>
+          <w:p>
+            <w:pPr>
+              <w:rPr>
+                <w:rFonts w:hint="default"/>
+                <w:lang w:val="en-US"/>
+              </w:rPr>
+            </w:pPr>
+            <w:r>
+              <w:rPr>
+                <w:rFonts w:hint="default"/>
+                <w:lang w:val="en-US"/>
+              </w:rPr>
+              <w:t>Models       : 3</w:t>
+            </w:r>
+          </w:p>
+          <w:p>
+            <w:pPr>
+              <w:rPr>
+                <w:rFonts w:hint="default"/>
+                <w:lang w:val="en-US"/>
+              </w:rPr>
+            </w:pPr>
+            <w:r>
+              <w:rPr>
+                <w:rFonts w:hint="default"/>
+                <w:lang w:val="en-US"/>
+              </w:rPr>
+              <w:t xml:space="preserve">  Optimum    : yes</w:t>
+            </w:r>
+          </w:p>
+          <w:p>
+            <w:pPr>
+              <w:rPr>
+                <w:rFonts w:hint="default"/>
+                <w:lang w:val="en-US"/>
+              </w:rPr>
+            </w:pPr>
+            <w:r>
+              <w:rPr>
+                <w:rFonts w:hint="default"/>
+                <w:lang w:val="en-US"/>
+              </w:rPr>
+              <w:t>Optimization : 6</w:t>
+            </w:r>
+          </w:p>
+          <w:p>
+            <w:pPr>
+              <w:rPr>
+                <w:rFonts w:hint="default"/>
+                <w:lang w:val="en-US"/>
+              </w:rPr>
+            </w:pPr>
+            <w:r>
+              <w:rPr>
+                <w:rFonts w:hint="default"/>
+                <w:lang w:val="en-US"/>
+              </w:rPr>
+              <w:t>Calls        : 1</w:t>
+            </w:r>
+          </w:p>
+          <w:p>
+            <w:pPr>
+              <w:rPr>
+                <w:rFonts w:hint="default"/>
+                <w:lang w:val="en-US"/>
+              </w:rPr>
+            </w:pPr>
+            <w:r>
+              <w:rPr>
+                <w:rFonts w:hint="default"/>
+                <w:lang w:val="en-US"/>
+              </w:rPr>
+              <w:t>Time         : 0.025s (Solving: 0.00s 1st Model: 0.00s Unsat: 0.00s)</w:t>
+            </w:r>
+          </w:p>
+          <w:p>
+            <w:pPr>
+              <w:rPr>
+                <w:rFonts w:hint="default"/>
+                <w:lang w:val="en-US"/>
+              </w:rPr>
+            </w:pPr>
+            <w:r>
+              <w:rPr>
+                <w:rFonts w:hint="default"/>
+                <w:lang w:val="en-US"/>
+              </w:rPr>
+              <w:t>CPU Time     : 0.025s</w:t>
+            </w:r>
+          </w:p>
+          <w:p>
+            <w:pPr>
+              <w:rPr>
+                <w:rFonts w:hint="default"/>
+                <w:lang w:val="en-US"/>
+              </w:rPr>
+            </w:pPr>
+            <w:r>
+              <w:rPr>
+                <w:rFonts w:hint="default"/>
+                <w:lang w:val="en-US"/>
+              </w:rPr>
+              <w:t>Threads      : 2        (Winner: 1)</w:t>
+            </w:r>
+          </w:p>
+          <w:p>
+            <w:pPr>
+              <w:rPr>
+                <w:rFonts w:hint="default"/>
+                <w:lang w:val="en-US"/>
+              </w:rPr>
+            </w:pPr>
+          </w:p>
+          <w:p>
+            <w:pPr>
+              <w:rPr>
+                <w:rFonts w:hint="default"/>
+                <w:lang w:val="en-US"/>
+              </w:rPr>
+            </w:pPr>
+          </w:p>
+          <w:p>
+            <w:pPr>
+              <w:rPr>
+                <w:rFonts w:hint="default"/>
+                <w:lang w:val="en-US"/>
+              </w:rPr>
+            </w:pPr>
+            <w:r>
+              <w:rPr>
+                <w:rFonts w:hint="default"/>
+                <w:lang w:val="en-US"/>
+              </w:rPr>
+              <w:t>COMMAND 3 OUTPUT:</w:t>
+            </w:r>
+          </w:p>
+          <w:p>
+            <w:pPr>
+              <w:rPr>
+                <w:rFonts w:hint="default"/>
+              </w:rPr>
+            </w:pPr>
+            <w:r>
+              <w:rPr>
+                <w:rFonts w:hint="default"/>
+              </w:rPr>
+              <w:t>clingo version 5.4.0</w:t>
+            </w:r>
+          </w:p>
+          <w:p>
+            <w:pPr>
+              <w:rPr>
+                <w:rFonts w:hint="default"/>
+              </w:rPr>
+            </w:pPr>
+            <w:r>
+              <w:rPr>
+                <w:rFonts w:hint="default"/>
+              </w:rPr>
+              <w:t>Reading from blocks.lp ...</w:t>
+            </w:r>
+          </w:p>
+          <w:p>
+            <w:pPr>
+              <w:rPr>
+                <w:rFonts w:hint="default"/>
+              </w:rPr>
+            </w:pPr>
+            <w:r>
+              <w:rPr>
+                <w:rFonts w:hint="default"/>
+              </w:rPr>
+              <w:t>Solving...</w:t>
+            </w:r>
+          </w:p>
+          <w:p>
+            <w:pPr>
+              <w:rPr>
+                <w:rFonts w:hint="default"/>
+              </w:rPr>
+            </w:pPr>
+            <w:r>
+              <w:rPr>
+                <w:rFonts w:hint="default"/>
+              </w:rPr>
+              <w:t>Progression : [1;inf]</w:t>
+            </w:r>
+          </w:p>
+          <w:p>
+            <w:pPr>
+              <w:rPr>
+                <w:rFonts w:hint="default"/>
+              </w:rPr>
+            </w:pPr>
+            <w:r>
+              <w:rPr>
+                <w:rFonts w:hint="default"/>
+              </w:rPr>
+              <w:t>Progression : [2;inf]</w:t>
+            </w:r>
+          </w:p>
+          <w:p>
+            <w:pPr>
+              <w:rPr>
+                <w:rFonts w:hint="default"/>
+              </w:rPr>
+            </w:pPr>
+            <w:r>
+              <w:rPr>
+                <w:rFonts w:hint="default"/>
+              </w:rPr>
+              <w:t>Progression : [3;inf]</w:t>
+            </w:r>
+          </w:p>
+          <w:p>
+            <w:pPr>
+              <w:rPr>
+                <w:rFonts w:hint="default"/>
+              </w:rPr>
+            </w:pPr>
+            <w:r>
+              <w:rPr>
+                <w:rFonts w:hint="default"/>
+              </w:rPr>
+              <w:t>Progression : [4;inf]</w:t>
+            </w:r>
+          </w:p>
+          <w:p>
+            <w:pPr>
+              <w:rPr>
+                <w:rFonts w:hint="default"/>
+              </w:rPr>
+            </w:pPr>
+            <w:r>
+              <w:rPr>
+                <w:rFonts w:hint="default"/>
+              </w:rPr>
+              <w:t>Progression : [5;inf]</w:t>
+            </w:r>
+          </w:p>
+          <w:p>
+            <w:pPr>
+              <w:rPr>
+                <w:rFonts w:hint="default"/>
+              </w:rPr>
+            </w:pPr>
+            <w:r>
+              <w:rPr>
+                <w:rFonts w:hint="default"/>
+              </w:rPr>
+              <w:t>Progression : [6;inf]</w:t>
+            </w:r>
+          </w:p>
+          <w:p>
+            <w:pPr>
+              <w:rPr>
+                <w:rFonts w:hint="default"/>
+              </w:rPr>
+            </w:pPr>
+            <w:r>
+              <w:rPr>
+                <w:rFonts w:hint="default"/>
+              </w:rPr>
+              <w:t>Answer: 1</w:t>
+            </w:r>
+          </w:p>
+          <w:p>
+            <w:pPr>
+              <w:rPr>
+                <w:rFonts w:hint="default"/>
+              </w:rPr>
+            </w:pPr>
+            <w:r>
+              <w:rPr>
+                <w:rFonts w:hint="default"/>
+              </w:rPr>
+              <w:t>move(1,table,0) move(3,table,0) move(5,table,0) move(2,1,2) move(5,4,2) move(3,2,3) move(6,5,3) move(3,table,4) move(6,table,4) move(2,table,5) move(5,table,5)</w:t>
+            </w:r>
+          </w:p>
+          <w:p>
+            <w:pPr>
+              <w:rPr>
+                <w:rFonts w:hint="default"/>
+              </w:rPr>
+            </w:pPr>
+            <w:r>
+              <w:rPr>
+                <w:rFonts w:hint="default"/>
+              </w:rPr>
+              <w:t>Optimization: 11</w:t>
+            </w:r>
+          </w:p>
+          <w:p>
+            <w:pPr>
+              <w:rPr>
+                <w:rFonts w:hint="default"/>
+              </w:rPr>
+            </w:pPr>
+            <w:r>
+              <w:rPr>
+                <w:rFonts w:hint="default"/>
+              </w:rPr>
+              <w:t>Answer: 2</w:t>
+            </w:r>
+          </w:p>
+          <w:p>
+            <w:pPr>
+              <w:rPr>
+                <w:rFonts w:hint="default"/>
+              </w:rPr>
+            </w:pPr>
+            <w:r>
+              <w:rPr>
+                <w:rFonts w:hint="default"/>
+              </w:rPr>
+              <w:t>move(1,table,0) move(3,table,0) move(5,table,0) move(2,1,2) move(5,4,2) move(3,2,3) move(6,5,3)</w:t>
+            </w:r>
+          </w:p>
+          <w:p>
+            <w:pPr>
+              <w:rPr>
+                <w:rFonts w:hint="default"/>
+              </w:rPr>
+            </w:pPr>
+            <w:r>
+              <w:rPr>
+                <w:rFonts w:hint="default"/>
+              </w:rPr>
+              <w:t>Optimization: 7</w:t>
+            </w:r>
+          </w:p>
+          <w:p>
+            <w:pPr>
+              <w:rPr>
+                <w:rFonts w:hint="default"/>
+              </w:rPr>
+            </w:pPr>
+            <w:r>
+              <w:rPr>
+                <w:rFonts w:hint="default"/>
+              </w:rPr>
+              <w:t>Answer: 3</w:t>
+            </w:r>
+          </w:p>
+          <w:p>
+            <w:pPr>
+              <w:rPr>
+                <w:rFonts w:hint="default"/>
+              </w:rPr>
+            </w:pPr>
+            <w:r>
+              <w:rPr>
+                <w:rFonts w:hint="default"/>
+              </w:rPr>
+              <w:t>move(1,table,0) move(3,table,0) move(5,4,1) move(2,1,2) move(3,2,3) move(6,5,3)</w:t>
+            </w:r>
+          </w:p>
+          <w:p>
+            <w:pPr>
+              <w:rPr>
+                <w:rFonts w:hint="default"/>
+              </w:rPr>
+            </w:pPr>
+            <w:r>
+              <w:rPr>
+                <w:rFonts w:hint="default"/>
+              </w:rPr>
+              <w:t>Optimization: 6</w:t>
+            </w:r>
+          </w:p>
+          <w:p>
+            <w:pPr>
+              <w:rPr>
+                <w:rFonts w:hint="default"/>
+              </w:rPr>
+            </w:pPr>
+            <w:r>
+              <w:rPr>
+                <w:rFonts w:hint="default"/>
+              </w:rPr>
+              <w:t>OPTIMUM FOUND</w:t>
+            </w:r>
+          </w:p>
+          <w:p>
+            <w:pPr>
+              <w:rPr>
+                <w:rFonts w:hint="default"/>
+              </w:rPr>
+            </w:pPr>
+          </w:p>
+          <w:p>
+            <w:pPr>
+              <w:rPr>
+                <w:rFonts w:hint="default"/>
+              </w:rPr>
+            </w:pPr>
+            <w:r>
+              <w:rPr>
+                <w:rFonts w:hint="default"/>
+              </w:rPr>
+              <w:t>Models       : 3</w:t>
+            </w:r>
+          </w:p>
+          <w:p>
+            <w:pPr>
+              <w:rPr>
+                <w:rFonts w:hint="default"/>
+              </w:rPr>
+            </w:pPr>
+            <w:r>
+              <w:rPr>
+                <w:rFonts w:hint="default"/>
+              </w:rPr>
+              <w:t xml:space="preserve">  Optimum    : yes</w:t>
+            </w:r>
+          </w:p>
+          <w:p>
+            <w:pPr>
+              <w:rPr>
+                <w:rFonts w:hint="default"/>
+              </w:rPr>
+            </w:pPr>
+            <w:r>
+              <w:rPr>
+                <w:rFonts w:hint="default"/>
+              </w:rPr>
+              <w:t>Optimization : 6</w:t>
+            </w:r>
+          </w:p>
+          <w:p>
+            <w:pPr>
+              <w:rPr>
+                <w:rFonts w:hint="default"/>
+              </w:rPr>
+            </w:pPr>
+            <w:r>
+              <w:rPr>
+                <w:rFonts w:hint="default"/>
+              </w:rPr>
+              <w:t>Calls        : 1</w:t>
+            </w:r>
+          </w:p>
+          <w:p>
+            <w:pPr>
+              <w:rPr>
+                <w:rFonts w:hint="default"/>
+              </w:rPr>
+            </w:pPr>
+            <w:r>
+              <w:rPr>
+                <w:rFonts w:hint="default"/>
+              </w:rPr>
+              <w:t>Time         : 0.029s (Solving: 0.00s 1st Model: 0.00s Unsat: 0.00s)</w:t>
+            </w:r>
+          </w:p>
+          <w:p>
+            <w:pPr>
+              <w:rPr>
+                <w:rFonts w:hint="default"/>
+              </w:rPr>
+            </w:pPr>
+            <w:r>
+              <w:rPr>
+                <w:rFonts w:hint="default"/>
+              </w:rPr>
+              <w:t>CPU Time     : 0.031s</w:t>
+            </w:r>
+          </w:p>
+          <w:p>
+            <w:pPr>
+              <w:rPr>
+                <w:rFonts w:hint="default"/>
+              </w:rPr>
+            </w:pPr>
+            <w:r>
+              <w:rPr>
+                <w:rFonts w:hint="default"/>
+              </w:rPr>
+              <w:t>Threads      : 3        (Winner: 1)</w:t>
+            </w:r>
+          </w:p>
+          <w:p>
+            <w:bookmarkStart w:id="0" w:name="_GoBack"/>
+            <w:bookmarkEnd w:id="0"/>
+          </w:p>
         </w:tc>
       </w:tr>
       <w:tr>
@@ -1860,50 +5282,6 @@
             <w:bottom w:w="0" w:type="dxa"/>
             <w:right w:w="108" w:type="dxa"/>
           </w:tblCellMar>
-        </w:tblPrEx>
-        <w:tc>
-          <w:tcPr>
-            <w:tcW w:w="1795" w:type="dxa"/>
-          </w:tcPr>
-          <w:p>
-            <w:pPr>
-              <w:jc w:val="center"/>
-            </w:pPr>
-            <w:r>
-              <w:t>Output</w:t>
-            </w:r>
-          </w:p>
-          <w:p>
-            <w:pPr>
-              <w:jc w:val="center"/>
-            </w:pPr>
-            <w:r>
-              <w:t>of clingo</w:t>
-            </w:r>
-          </w:p>
-        </w:tc>
-        <w:tc>
-          <w:tcPr>
-            <w:tcW w:w="7555" w:type="dxa"/>
-          </w:tcPr>
-          <w:p>
-            <w:r>
-              <w:t>You should write multiple outputs, one for each command. These outputs serve as the evidences of your answer to the question below.</w:t>
-            </w:r>
-          </w:p>
-          <w:p/>
-        </w:tc>
-      </w:tr>
-      <w:tr>
-        <w:tblPrEx>
-          <w:tblBorders>
-            <w:top w:val="single" w:color="auto" w:sz="4" w:space="0"/>
-            <w:left w:val="single" w:color="auto" w:sz="4" w:space="0"/>
-            <w:bottom w:val="single" w:color="auto" w:sz="4" w:space="0"/>
-            <w:right w:val="single" w:color="auto" w:sz="4" w:space="0"/>
-            <w:insideH w:val="single" w:color="auto" w:sz="4" w:space="0"/>
-            <w:insideV w:val="single" w:color="auto" w:sz="4" w:space="0"/>
-          </w:tblBorders>
         </w:tblPrEx>
         <w:tc>
           <w:tcPr>

</xml_diff>